<commit_message>
Update electroporation of pineapple THESIS.docx
this is just a test
</commit_message>
<xml_diff>
--- a/electroporation of pineapple THESIS.docx
+++ b/electroporation of pineapple THESIS.docx
@@ -1,6 +1,6 @@
 
 <file path=word/document.xml><?xml version="1.0" encoding="utf-8"?>
-<w:document xmlns:wpc="http://schemas.microsoft.com/office/word/2010/wordprocessingCanvas" xmlns:mc="http://schemas.openxmlformats.org/markup-compatibility/2006" xmlns:o="urn:schemas-microsoft-com:office:office" xmlns:r="http://schemas.openxmlformats.org/officeDocument/2006/relationships" xmlns:m="http://schemas.openxmlformats.org/officeDocument/2006/math" xmlns:v="urn:schemas-microsoft-com:vml" xmlns:wp14="http://schemas.microsoft.com/office/word/2010/wordprocessingDrawing" xmlns:wp="http://schemas.openxmlformats.org/drawingml/2006/wordprocessingDrawing" xmlns:w10="urn:schemas-microsoft-com:office:word" xmlns:w="http://schemas.openxmlformats.org/wordprocessingml/2006/main" xmlns:w14="http://schemas.microsoft.com/office/word/2010/wordml" xmlns:w15="http://schemas.microsoft.com/office/word/2012/wordml" xmlns:wpg="http://schemas.microsoft.com/office/word/2010/wordprocessingGroup" xmlns:wpi="http://schemas.microsoft.com/office/word/2010/wordprocessingInk" xmlns:wne="http://schemas.microsoft.com/office/word/2006/wordml" xmlns:wps="http://schemas.microsoft.com/office/word/2010/wordprocessingShape" mc:Ignorable="w14 w15 wp14">
+<w:document xmlns:ve="http://schemas.openxmlformats.org/markup-compatibility/2006" xmlns:o="urn:schemas-microsoft-com:office:office" xmlns:r="http://schemas.openxmlformats.org/officeDocument/2006/relationships" xmlns:m="http://schemas.openxmlformats.org/officeDocument/2006/math" xmlns:v="urn:schemas-microsoft-com:vml" xmlns:wp="http://schemas.openxmlformats.org/drawingml/2006/wordprocessingDrawing" xmlns:w10="urn:schemas-microsoft-com:office:word" xmlns:w="http://schemas.openxmlformats.org/wordprocessingml/2006/main" xmlns:wne="http://schemas.microsoft.com/office/word/2006/wordml">
   <w:body>
     <w:p>
       <w:pPr>
@@ -74,7 +74,7 @@
           <w:szCs w:val="24"/>
         </w:rPr>
         <w:drawing>
-          <wp:anchor distT="0" distB="0" distL="114300" distR="114300" simplePos="0" relativeHeight="251660288" behindDoc="0" locked="0" layoutInCell="1" allowOverlap="1" wp14:anchorId="73D40285" wp14:editId="277194D0">
+          <wp:anchor distT="0" distB="0" distL="114300" distR="114300" simplePos="0" relativeHeight="251660288" behindDoc="0" locked="0" layoutInCell="1" allowOverlap="1">
             <wp:simplePos x="0" y="0"/>
             <wp:positionH relativeFrom="margin">
               <wp:posOffset>1924050</wp:posOffset>
@@ -102,7 +102,7 @@
                     <a:blip r:embed="rId8" cstate="print">
                       <a:extLst>
                         <a:ext uri="{28A0092B-C50C-407E-A947-70E740481C1C}">
-                          <a14:useLocalDpi xmlns:a14="http://schemas.microsoft.com/office/drawing/2010/main" val="0"/>
+                          <a14:useLocalDpi xmlns:a14="http://schemas.microsoft.com/office/drawing/2010/main" xmlns:wps="http://schemas.microsoft.com/office/word/2010/wordprocessingShape" xmlns:wpi="http://schemas.microsoft.com/office/word/2010/wordprocessingInk" xmlns:wpg="http://schemas.microsoft.com/office/word/2010/wordprocessingGroup" xmlns:w15="http://schemas.microsoft.com/office/word/2012/wordml" xmlns:w14="http://schemas.microsoft.com/office/word/2010/wordml" xmlns:w="http://schemas.openxmlformats.org/wordprocessingml/2006/main" xmlns:w10="urn:schemas-microsoft-com:office:word" xmlns:wp14="http://schemas.microsoft.com/office/word/2010/wordprocessingDrawing" xmlns:v="urn:schemas-microsoft-com:vml" xmlns:o="urn:schemas-microsoft-com:office:office" xmlns:mc="http://schemas.openxmlformats.org/markup-compatibility/2006" xmlns:wpc="http://schemas.microsoft.com/office/word/2010/wordprocessingCanvas" xmlns="" val="0"/>
                         </a:ext>
                       </a:extLst>
                     </a:blip>
@@ -283,14 +283,6 @@
       <w:r>
         <w:rPr>
           <w:rFonts w:cs="Times New Roman"/>
-          <w:sz w:val="24"/>
-          <w:szCs w:val="24"/>
-        </w:rPr>
-        <w:t xml:space="preserve"> </w:t>
-      </w:r>
-      <w:r>
-        <w:rPr>
-          <w:rFonts w:cs="Times New Roman"/>
           <w:i/>
           <w:sz w:val="24"/>
           <w:szCs w:val="24"/>
@@ -387,14 +379,6 @@
           <w:szCs w:val="24"/>
         </w:rPr>
         <w:t>Supervisor:</w:t>
-      </w:r>
-      <w:r>
-        <w:rPr>
-          <w:rFonts w:cs="Times New Roman"/>
-          <w:sz w:val="24"/>
-          <w:szCs w:val="24"/>
-        </w:rPr>
-        <w:t xml:space="preserve"> </w:t>
       </w:r>
       <w:r>
         <w:rPr>
@@ -664,7 +648,7 @@
           <w:szCs w:val="24"/>
         </w:rPr>
         <w:drawing>
-          <wp:inline distT="0" distB="0" distL="0" distR="0" wp14:anchorId="4B66CA00" wp14:editId="4160450E">
+          <wp:inline distT="0" distB="0" distL="0" distR="0">
             <wp:extent cx="1676400" cy="1819275"/>
             <wp:effectExtent l="0" t="0" r="0" b="9525"/>
             <wp:docPr id="1" name="Picture 1" descr="https://lh6.googleusercontent.com/WtN_8UYUdHwFc9lw3Xwb8njA8R24ZH3t588qdu5RYc3CYs6IxQyX2WlHimPp-RK0H70B2iIk-PJyPxfmLvoPdLg4EJDeqN3jpWFKg_WhuDoMyVkEhztc8C9F-b58BwUXSCTXzBM"/>
@@ -684,7 +668,7 @@
                     <a:blip r:embed="rId8" cstate="print">
                       <a:extLst>
                         <a:ext uri="{28A0092B-C50C-407E-A947-70E740481C1C}">
-                          <a14:useLocalDpi xmlns:a14="http://schemas.microsoft.com/office/drawing/2010/main" val="0"/>
+                          <a14:useLocalDpi xmlns:a14="http://schemas.microsoft.com/office/drawing/2010/main" xmlns:wps="http://schemas.microsoft.com/office/word/2010/wordprocessingShape" xmlns:wpi="http://schemas.microsoft.com/office/word/2010/wordprocessingInk" xmlns:wpg="http://schemas.microsoft.com/office/word/2010/wordprocessingGroup" xmlns:w15="http://schemas.microsoft.com/office/word/2012/wordml" xmlns:w14="http://schemas.microsoft.com/office/word/2010/wordml" xmlns:w="http://schemas.openxmlformats.org/wordprocessingml/2006/main" xmlns:w10="urn:schemas-microsoft-com:office:word" xmlns:wp14="http://schemas.microsoft.com/office/word/2010/wordprocessingDrawing" xmlns:v="urn:schemas-microsoft-com:vml" xmlns:o="urn:schemas-microsoft-com:office:office" xmlns:mc="http://schemas.openxmlformats.org/markup-compatibility/2006" xmlns:wpc="http://schemas.microsoft.com/office/word/2010/wordprocessingCanvas" xmlns="" val="0"/>
                         </a:ext>
                       </a:extLst>
                     </a:blip>
@@ -955,14 +939,6 @@
       <w:r>
         <w:rPr>
           <w:rFonts w:cs="Times New Roman"/>
-          <w:sz w:val="24"/>
-          <w:szCs w:val="24"/>
-        </w:rPr>
-        <w:t xml:space="preserve"> </w:t>
-      </w:r>
-      <w:r>
-        <w:rPr>
-          <w:rFonts w:cs="Times New Roman"/>
           <w:i/>
           <w:sz w:val="24"/>
           <w:szCs w:val="24"/>
@@ -1060,14 +1036,6 @@
           <w:szCs w:val="24"/>
         </w:rPr>
         <w:t>Supervisor:</w:t>
-      </w:r>
-      <w:r>
-        <w:rPr>
-          <w:rFonts w:cs="Times New Roman"/>
-          <w:sz w:val="24"/>
-          <w:szCs w:val="24"/>
-        </w:rPr>
-        <w:t xml:space="preserve"> </w:t>
       </w:r>
       <w:r>
         <w:rPr>
@@ -1364,14 +1332,6 @@
           <w:sz w:val="24"/>
           <w:szCs w:val="24"/>
         </w:rPr>
-        <w:t xml:space="preserve"> </w:t>
-      </w:r>
-      <w:r>
-        <w:rPr>
-          <w:rFonts w:cs="Times New Roman"/>
-          <w:sz w:val="24"/>
-          <w:szCs w:val="24"/>
-        </w:rPr>
         <w:t>“Package and FnF Suggestion Generator”,</w:t>
       </w:r>
       <w:r>
@@ -1498,14 +1458,6 @@
           <w:szCs w:val="24"/>
         </w:rPr>
         <w:t>Dept. of CSE</w:t>
-      </w:r>
-      <w:r>
-        <w:rPr>
-          <w:rFonts w:cs="Times New Roman"/>
-          <w:sz w:val="24"/>
-          <w:szCs w:val="24"/>
-        </w:rPr>
-        <w:t xml:space="preserve"> </w:t>
       </w:r>
     </w:p>
     <w:p>
@@ -1942,7 +1894,7 @@
           <w:insideH w:val="none" w:sz="0" w:space="0" w:color="auto"/>
           <w:insideV w:val="none" w:sz="0" w:space="0" w:color="auto"/>
         </w:tblBorders>
-        <w:tblLook w:val="04A0" w:firstRow="1" w:lastRow="0" w:firstColumn="1" w:lastColumn="0" w:noHBand="0" w:noVBand="1"/>
+        <w:tblLook w:val="04A0"/>
       </w:tblPr>
       <w:tblGrid>
         <w:gridCol w:w="3153"/>
@@ -2020,14 +1972,6 @@
                 <w:szCs w:val="24"/>
               </w:rPr>
               <w:t>Professor</w:t>
-            </w:r>
-            <w:r>
-              <w:rPr>
-                <w:rFonts w:cs="Times New Roman"/>
-                <w:sz w:val="24"/>
-                <w:szCs w:val="24"/>
-              </w:rPr>
-              <w:t xml:space="preserve"> </w:t>
             </w:r>
           </w:p>
         </w:tc>
@@ -2118,14 +2062,6 @@
               </w:rPr>
               <w:t>Professor</w:t>
             </w:r>
-            <w:r>
-              <w:rPr>
-                <w:rFonts w:cs="Times New Roman"/>
-                <w:sz w:val="24"/>
-                <w:szCs w:val="24"/>
-              </w:rPr>
-              <w:t xml:space="preserve"> </w:t>
-            </w:r>
           </w:p>
           <w:p>
             <w:pPr>
@@ -2166,14 +2102,6 @@
                 <w:szCs w:val="24"/>
               </w:rPr>
             </w:pPr>
-            <w:r>
-              <w:rPr>
-                <w:rFonts w:cs="Times New Roman"/>
-                <w:sz w:val="24"/>
-                <w:szCs w:val="24"/>
-              </w:rPr>
-              <w:t xml:space="preserve">     </w:t>
-            </w:r>
             <w:r>
               <w:rPr>
                 <w:rFonts w:cs="Times New Roman"/>
@@ -2268,7 +2196,6 @@
           <w:rFonts w:eastAsia="Times New Roman"/>
           <w:lang w:bidi="bn-BD"/>
         </w:rPr>
-        <w:lastRenderedPageBreak/>
         <w:t>Abstract</w:t>
       </w:r>
     </w:p>
@@ -2911,10 +2838,6 @@
       <w:pPr>
         <w:pStyle w:val="ThesisH1"/>
       </w:pPr>
-      <w:r>
-        <w:lastRenderedPageBreak/>
-        <w:t xml:space="preserve"> </w:t>
-      </w:r>
       <w:bookmarkStart w:id="0" w:name="_Toc522919268"/>
       <w:bookmarkEnd w:id="0"/>
     </w:p>
@@ -2938,16 +2861,7 @@
         <w:rPr>
           <w:lang w:bidi="bn-BD"/>
         </w:rPr>
-        <w:t>Pineapple is a delicious tropical fruit with a fine flavor and high nutritive value.</w:t>
-      </w:r>
-      <w:r>
-        <w:t xml:space="preserve"> </w:t>
-      </w:r>
-      <w:r>
-        <w:rPr>
-          <w:lang w:bidi="bn-BD"/>
-        </w:rPr>
-        <w:t>This fruit is highly perishable and seasonal. Mature fruit contains 14% of sugar; a protein digesting enzyme, bromelin and good amount of citric acid, melic acid and vitamin A and B.  It is harvested mostly in</w:t>
+        <w:t>Pineapple is a delicious tropical fruit with a fine flavor and high nutritive value.This fruit is highly perishable and seasonal. Mature fruit contains 14% of sugar; a protein digesting enzyme, bromelin and good amount of citric acid, melic acid and vitamin A and B.  It is harvested mostly in</w:t>
       </w:r>
       <w:r>
         <w:rPr>
@@ -3078,12 +2992,6 @@
           <w:lang w:bidi="bn-BD"/>
         </w:rPr>
         <w:t>Quass, 1997</w:t>
-      </w:r>
-      <w:r>
-        <w:rPr>
-          <w:lang w:bidi="bn-BD"/>
-        </w:rPr>
-        <w:t xml:space="preserve"> </w:t>
       </w:r>
       <w:r>
         <w:rPr>
@@ -3141,7 +3049,7 @@
                     <a:blip r:embed="rId9">
                       <a:extLst>
                         <a:ext uri="{28A0092B-C50C-407E-A947-70E740481C1C}">
-                          <a14:useLocalDpi xmlns:a14="http://schemas.microsoft.com/office/drawing/2010/main" val="0"/>
+                          <a14:useLocalDpi xmlns:a14="http://schemas.microsoft.com/office/drawing/2010/main" xmlns:wps="http://schemas.microsoft.com/office/word/2010/wordprocessingShape" xmlns:wpi="http://schemas.microsoft.com/office/word/2010/wordprocessingInk" xmlns:wpg="http://schemas.microsoft.com/office/word/2010/wordprocessingGroup" xmlns:w15="http://schemas.microsoft.com/office/word/2012/wordml" xmlns:w14="http://schemas.microsoft.com/office/word/2010/wordml" xmlns:w="http://schemas.openxmlformats.org/wordprocessingml/2006/main" xmlns:w10="urn:schemas-microsoft-com:office:word" xmlns:wp14="http://schemas.microsoft.com/office/word/2010/wordprocessingDrawing" xmlns:v="urn:schemas-microsoft-com:vml" xmlns:o="urn:schemas-microsoft-com:office:office" xmlns:mc="http://schemas.openxmlformats.org/markup-compatibility/2006" xmlns:wpc="http://schemas.microsoft.com/office/word/2010/wordprocessingCanvas" xmlns="" val="0"/>
                         </a:ext>
                       </a:extLst>
                     </a:blip>
@@ -3201,7 +3109,7 @@
                     <a:blip r:embed="rId10">
                       <a:extLst>
                         <a:ext uri="{28A0092B-C50C-407E-A947-70E740481C1C}">
-                          <a14:useLocalDpi xmlns:a14="http://schemas.microsoft.com/office/drawing/2010/main" val="0"/>
+                          <a14:useLocalDpi xmlns:a14="http://schemas.microsoft.com/office/drawing/2010/main" xmlns:wps="http://schemas.microsoft.com/office/word/2010/wordprocessingShape" xmlns:wpi="http://schemas.microsoft.com/office/word/2010/wordprocessingInk" xmlns:wpg="http://schemas.microsoft.com/office/word/2010/wordprocessingGroup" xmlns:w15="http://schemas.microsoft.com/office/word/2012/wordml" xmlns:w14="http://schemas.microsoft.com/office/word/2010/wordml" xmlns:w="http://schemas.openxmlformats.org/wordprocessingml/2006/main" xmlns:w10="urn:schemas-microsoft-com:office:word" xmlns:wp14="http://schemas.microsoft.com/office/word/2010/wordprocessingDrawing" xmlns:v="urn:schemas-microsoft-com:vml" xmlns:o="urn:schemas-microsoft-com:office:office" xmlns:mc="http://schemas.openxmlformats.org/markup-compatibility/2006" xmlns:wpc="http://schemas.microsoft.com/office/word/2010/wordprocessingCanvas" xmlns="" val="0"/>
                         </a:ext>
                       </a:extLst>
                     </a:blip>
@@ -3267,16 +3175,7 @@
     </w:p>
     <w:p>
       <w:r>
-        <w:t>The fruit sample</w:t>
-      </w:r>
-      <w:r>
-        <w:t xml:space="preserve"> viz. </w:t>
-      </w:r>
-      <w:r>
-        <w:t>pineapple</w:t>
-      </w:r>
-      <w:r>
-        <w:t xml:space="preserve"> (</w:t>
+        <w:t>The fruit sample viz. pineapple (</w:t>
       </w:r>
       <w:r>
         <w:rPr>
@@ -3286,9 +3185,6 @@
         <w:t>Ananas</w:t>
       </w:r>
       <w:r>
-        <w:t xml:space="preserve"> </w:t>
-      </w:r>
-      <w:r>
         <w:rPr>
           <w:i/>
           <w:u w:val="single"/>
@@ -3296,10 +3192,7 @@
         <w:t>comosas</w:t>
       </w:r>
       <w:r>
-        <w:t xml:space="preserve"> L.)</w:t>
-      </w:r>
-      <w:r>
-        <w:t>.</w:t>
+        <w:t xml:space="preserve"> L.).</w:t>
       </w:r>
     </w:p>
     <w:p>
@@ -3339,13 +3232,7 @@
         <w:t xml:space="preserve"> used for this process. Then the pineapple</w:t>
       </w:r>
       <w:r>
-        <w:t>s</w:t>
-      </w:r>
-      <w:r>
-        <w:t xml:space="preserve"> </w:t>
-      </w:r>
-      <w:r>
-        <w:t xml:space="preserve">were debarked, </w:t>
+        <w:t xml:space="preserve">swere debarked, </w:t>
       </w:r>
       <w:r>
         <w:t>cut into small pieces</w:t>
@@ -3405,19 +3292,7 @@
         <w:t xml:space="preserve">. Until the treatment, </w:t>
       </w:r>
       <w:r>
-        <w:t>the juice</w:t>
-      </w:r>
-      <w:r>
-        <w:t xml:space="preserve"> </w:t>
-      </w:r>
-      <w:r>
-        <w:t>was</w:t>
-      </w:r>
-      <w:r>
-        <w:t xml:space="preserve"> </w:t>
-      </w:r>
-      <w:r>
-        <w:t>stored at -2</w:t>
+        <w:t>the juicewasstored at -2</w:t>
       </w:r>
       <w:r>
         <w:t xml:space="preserve">0 </w:t>
@@ -3449,10 +3324,7 @@
     </w:p>
     <w:p>
       <w:r>
-        <w:t>Pineapple</w:t>
-      </w:r>
-      <w:r>
-        <w:t xml:space="preserve"> juice samples were processed through a </w:t>
+        <w:t xml:space="preserve">Pineapple juice samples were processed through a </w:t>
       </w:r>
       <w:r>
         <w:t>pilot plan</w:t>
@@ -3461,13 +3333,7 @@
         <w:t>t</w:t>
       </w:r>
       <w:r>
-        <w:t xml:space="preserve"> scale PEF system with electric field strengths of </w:t>
-      </w:r>
-      <w:r>
-        <w:t xml:space="preserve">5, 10, 13 kV/cm </w:t>
-      </w:r>
-      <w:r>
-        <w:t>and a me</w:t>
+        <w:t xml:space="preserve"> scale PEF system with electric field strengths of 5, 10, 13 kV/cm and a me</w:t>
       </w:r>
       <w:r>
         <w:t xml:space="preserve">an total treatment time of </w:t>
@@ -3508,82 +3374,43 @@
         <w:rPr>
           <w:b/>
         </w:rPr>
-        <w:t>Phytochemical Con</w:t>
-      </w:r>
+        <w:t>Phytochemical Content and Antioxidant Activities of the Fresh Juice</w:t>
+      </w:r>
+    </w:p>
+    <w:p>
       <w:r>
         <w:rPr>
           <w:b/>
         </w:rPr>
-        <w:t xml:space="preserve">tent and Antioxidant </w:t>
-      </w:r>
-      <w:r>
+        <w:t>Sample Extraction</w:t>
+      </w:r>
+    </w:p>
+    <w:p>
+      <w:r>
+        <w:t>The sample</w:t>
+      </w:r>
+      <w:r>
+        <w:t xml:space="preserve"> was centrifuged at 3,000 rpm(Hettich-Zentrifugen, Tuttlingen, Germany) for 15 min.The </w:t>
+      </w:r>
+      <w:r>
+        <w:t>supernatantwas</w:t>
+      </w:r>
+      <w:r>
+        <w:t xml:space="preserve"> then stored at −20C until further analyses.</w:t>
+      </w:r>
+    </w:p>
+    <w:p/>
+    <w:p>
+      <w:pPr>
         <w:rPr>
           <w:b/>
         </w:rPr>
-        <w:t>Activities of the Fresh Juice</w:t>
-      </w:r>
-    </w:p>
-    <w:p>
+      </w:pPr>
       <w:r>
         <w:rPr>
           <w:b/>
         </w:rPr>
-        <w:t>Sample Extraction</w:t>
-      </w:r>
-      <w:r>
-        <w:t xml:space="preserve"> </w:t>
-      </w:r>
-    </w:p>
-    <w:p>
-      <w:r>
-        <w:t>The sample</w:t>
-      </w:r>
-      <w:r>
-        <w:t xml:space="preserve"> was centrifuged at 3,000 rpm</w:t>
-      </w:r>
-      <w:r>
-        <w:t xml:space="preserve"> </w:t>
-      </w:r>
-      <w:r>
-        <w:t>(Hettich-Zentrifugen, Tuttlingen, Germany) for 15 min.</w:t>
-      </w:r>
-      <w:r>
-        <w:t xml:space="preserve"> </w:t>
-      </w:r>
-      <w:r>
-        <w:t xml:space="preserve">The </w:t>
-      </w:r>
-      <w:r>
-        <w:t>supernatant</w:t>
-      </w:r>
-      <w:r>
-        <w:t xml:space="preserve"> </w:t>
-      </w:r>
-      <w:r>
-        <w:t>was</w:t>
-      </w:r>
-      <w:r>
-        <w:t xml:space="preserve"> then stored at −20C until further analyses.</w:t>
-      </w:r>
-    </w:p>
-    <w:p/>
-    <w:p>
-      <w:pPr>
-        <w:rPr>
-          <w:b/>
-        </w:rPr>
-      </w:pPr>
-      <w:r>
-        <w:rPr>
-          <w:b/>
-        </w:rPr>
-        <w:t>Determin</w:t>
-      </w:r>
-      <w:r>
-        <w:rPr>
-          <w:b/>
-        </w:rPr>
-        <w:t>ation of Total Phenolic Content</w:t>
+        <w:t>Determination of Total Phenolic Content</w:t>
       </w:r>
     </w:p>
     <w:p>
@@ -3591,16 +3418,10 @@
         <w:t xml:space="preserve"> Total phenolic</w:t>
       </w:r>
       <w:r>
-        <w:t xml:space="preserve"> </w:t>
-      </w:r>
-      <w:r>
         <w:t>content in the sample extract</w:t>
       </w:r>
       <w:r>
         <w:t xml:space="preserve"> was assessed using the</w:t>
-      </w:r>
-      <w:r>
-        <w:t xml:space="preserve"> </w:t>
       </w:r>
       <w:r>
         <w:t>Folin–Ciocalteau assay</w:t>
@@ -3632,67 +3453,7 @@
         </w:sdtContent>
       </w:sdt>
       <w:r>
-        <w:t xml:space="preserve"> with</w:t>
-      </w:r>
-      <w:r>
-        <w:t xml:space="preserve"> </w:t>
-      </w:r>
-      <w:r>
-        <w:t>slight modification. For the analysis, 20 μL each of extract,</w:t>
-      </w:r>
-      <w:r>
-        <w:t xml:space="preserve"> </w:t>
-      </w:r>
-      <w:r>
-        <w:t>gallic acid standard or blank were taken in separate test</w:t>
-      </w:r>
-      <w:r>
-        <w:t xml:space="preserve"> </w:t>
-      </w:r>
-      <w:r>
-        <w:t>tubes and to each 1.58 mL of distilled water was added, followed</w:t>
-      </w:r>
-      <w:r>
-        <w:t xml:space="preserve"> </w:t>
-      </w:r>
-      <w:r>
-        <w:t>by 100 μL of Folin–Ciocalteau reagent, mixed well</w:t>
-      </w:r>
-      <w:r>
-        <w:t xml:space="preserve"> </w:t>
-      </w:r>
-      <w:r>
-        <w:t>and within 8 min, 300 μL of sodium carbonate was added.</w:t>
-      </w:r>
-      <w:r>
-        <w:t xml:space="preserve"> </w:t>
-      </w:r>
-      <w:r>
-        <w:t>The samples were vortexed immediately and the tubes were</w:t>
-      </w:r>
-      <w:r>
-        <w:t xml:space="preserve"> </w:t>
-      </w:r>
-      <w:r>
-        <w:t>incubated in the dark for 30 min at 40C. The absorbance</w:t>
-      </w:r>
-      <w:r>
-        <w:t xml:space="preserve"> </w:t>
-      </w:r>
-      <w:r>
-        <w:t>was then measured at 765 nm in a UV-Vis spectrophotometer</w:t>
-      </w:r>
-      <w:r>
-        <w:t xml:space="preserve"> </w:t>
-      </w:r>
-      <w:r>
-        <w:t>(Aquarius 7400, Cecil, Cambridge, England). The</w:t>
-      </w:r>
-      <w:r>
-        <w:t xml:space="preserve"> </w:t>
-      </w:r>
-      <w:r>
-        <w:t>results were expressed in mg gallic acid equivalent (GAE)/100 g.</w:t>
+        <w:t xml:space="preserve"> withslight modification. For the analysis, 20 μL each of extract,gallic acid standard or blank were taken in separate testtubes and to each 1.58 mL of distilled water was added, followedby 100 μL of Folin–Ciocalteau reagent, mixed welland within 8 min, 300 μL of sodium carbonate was added.The samples were vortexed immediately and the tubes wereincubated in the dark for 30 min at 40C. The absorbancewas then measured at 765 nm in a UV-Vis spectrophotometer(Aquarius 7400, Cecil, Cambridge, England). Theresults were expressed in mg gallic acid equivalent (GAE)/100 g.</w:t>
       </w:r>
     </w:p>
     <w:p/>
@@ -3706,83 +3467,17 @@
         <w:rPr>
           <w:b/>
         </w:rPr>
-        <w:t>Determination of Total</w:t>
-      </w:r>
-      <w:r>
-        <w:rPr>
-          <w:b/>
-        </w:rPr>
-        <w:t xml:space="preserve"> Flavonoid Content</w:t>
-      </w:r>
-    </w:p>
-    <w:p>
-      <w:r>
-        <w:t>The flavonoid</w:t>
-      </w:r>
-      <w:r>
-        <w:t xml:space="preserve"> </w:t>
-      </w:r>
-      <w:r>
-        <w:t>content was determined by aluminum trichloride</w:t>
-      </w:r>
-      <w:r>
-        <w:t xml:space="preserve"> </w:t>
-      </w:r>
-      <w:r>
-        <w:t>method (Chang et al. 2002). Briefly, 0.5 mL of the extract</w:t>
-      </w:r>
-      <w:r>
-        <w:t xml:space="preserve"> </w:t>
-      </w:r>
-      <w:r>
-        <w:t>was mi</w:t>
+        <w:t>Determination of Total Flavonoid Content</w:t>
+      </w:r>
+    </w:p>
+    <w:p>
+      <w:r>
+        <w:t>The flavonoidcontent was determined by aluminum trichloridemethod (Chang et al. 2002). Briefly, 0.5 mL of the extractwas mi</w:t>
       </w:r>
       <w:bookmarkStart w:id="3" w:name="_GoBack"/>
       <w:bookmarkEnd w:id="3"/>
       <w:r>
-        <w:t>xed with 1.5 mL of 95% ethanol, 0.1 mL of 10% aluminum</w:t>
-      </w:r>
-      <w:r>
-        <w:t xml:space="preserve"> </w:t>
-      </w:r>
-      <w:r>
-        <w:t>trichloride (AlCl3), 0.1 mL of 1 M potassium</w:t>
-      </w:r>
-      <w:r>
-        <w:t xml:space="preserve"> </w:t>
-      </w:r>
-      <w:r>
-        <w:t>acetate, and 2.8 mL of deionized water. After incubation at</w:t>
-      </w:r>
-      <w:r>
-        <w:t xml:space="preserve"> </w:t>
-      </w:r>
-      <w:r>
-        <w:t>room temperature for 40 min, the reaction mixture absorbance</w:t>
-      </w:r>
-      <w:r>
-        <w:t xml:space="preserve"> </w:t>
-      </w:r>
-      <w:r>
-        <w:t>was measured at 415 nm against deionized water</w:t>
-      </w:r>
-      <w:r>
-        <w:t xml:space="preserve"> </w:t>
-      </w:r>
-      <w:r>
-        <w:t>blank in a UV-Vis spectrophotometer (Aquarius 7400,</w:t>
-      </w:r>
-      <w:r>
-        <w:t xml:space="preserve"> </w:t>
-      </w:r>
-      <w:r>
-        <w:t>Cecil). Results were expressed as quercetin equivalent</w:t>
-      </w:r>
-      <w:r>
-        <w:t xml:space="preserve"> </w:t>
-      </w:r>
-      <w:r>
-        <w:t>(mgQE/100 g) of sample.</w:t>
+        <w:t>xed with 1.5 mL of 95% ethanol, 0.1 mL of 10% aluminumtrichloride (AlCl3), 0.1 mL of 1 M potassiumacetate, and 2.8 mL of deionized water. After incubation atroom temperature for 40 min, the reaction mixture absorbancewas measured at 415 nm against deionized waterblank in a UV-Vis spectrophotometer (Aquarius 7400,Cecil). Results were expressed as quercetin equivalent(mgQE/100 g) of sample.</w:t>
       </w:r>
     </w:p>
     <w:p>
@@ -3812,16 +3507,7 @@
         <w:ind w:firstLine="720"/>
       </w:pPr>
       <w:r>
-        <w:t>Radical scav</w:t>
-      </w:r>
-      <w:r>
-        <w:t>enging activity (</w:t>
-      </w:r>
-      <w:r>
-        <w:t>%</w:t>
-      </w:r>
-      <w:r>
-        <w:t xml:space="preserve">) </w:t>
+        <w:t xml:space="preserve">Radical scavenging activity (%) </w:t>
       </w:r>
       <m:oMath>
         <m:r>
@@ -3877,19 +3563,21 @@
         <w:t>Where</w:t>
       </w:r>
       <w:r>
-        <w:t>,</w:t>
-      </w:r>
-      <w:r>
-        <w:t xml:space="preserve"> </w:t>
-      </w:r>
-      <w:r>
-        <w:t>A</w:t>
+        <w:t>,A</w:t>
       </w:r>
       <w:r>
         <w:t>o is absorbance of control blan</w:t>
       </w:r>
       <w:r>
         <w:t>, and As is absorbance of sample extract.</w:t>
+      </w:r>
+    </w:p>
+    <w:p/>
+    <w:p/>
+    <w:p/>
+    <w:p>
+      <w:r>
+        <w:t>This is for testing git hub only</w:t>
       </w:r>
     </w:p>
     <w:sectPr>
@@ -3903,8 +3591,8 @@
 </file>
 
 <file path=word/endnotes.xml><?xml version="1.0" encoding="utf-8"?>
-<w:endnotes xmlns:wpc="http://schemas.microsoft.com/office/word/2010/wordprocessingCanvas" xmlns:mc="http://schemas.openxmlformats.org/markup-compatibility/2006" xmlns:o="urn:schemas-microsoft-com:office:office" xmlns:r="http://schemas.openxmlformats.org/officeDocument/2006/relationships" xmlns:m="http://schemas.openxmlformats.org/officeDocument/2006/math" xmlns:v="urn:schemas-microsoft-com:vml" xmlns:wp14="http://schemas.microsoft.com/office/word/2010/wordprocessingDrawing" xmlns:wp="http://schemas.openxmlformats.org/drawingml/2006/wordprocessingDrawing" xmlns:w10="urn:schemas-microsoft-com:office:word" xmlns:w="http://schemas.openxmlformats.org/wordprocessingml/2006/main" xmlns:w14="http://schemas.microsoft.com/office/word/2010/wordml" xmlns:w15="http://schemas.microsoft.com/office/word/2012/wordml" xmlns:wpg="http://schemas.microsoft.com/office/word/2010/wordprocessingGroup" xmlns:wpi="http://schemas.microsoft.com/office/word/2010/wordprocessingInk" xmlns:wne="http://schemas.microsoft.com/office/word/2006/wordml" xmlns:wps="http://schemas.microsoft.com/office/word/2010/wordprocessingShape" mc:Ignorable="w14 w15 wp14">
-  <w:endnote w:type="separator" w:id="-1">
+<w:endnotes xmlns:ve="http://schemas.openxmlformats.org/markup-compatibility/2006" xmlns:o="urn:schemas-microsoft-com:office:office" xmlns:r="http://schemas.openxmlformats.org/officeDocument/2006/relationships" xmlns:m="http://schemas.openxmlformats.org/officeDocument/2006/math" xmlns:v="urn:schemas-microsoft-com:vml" xmlns:wp="http://schemas.openxmlformats.org/drawingml/2006/wordprocessingDrawing" xmlns:w10="urn:schemas-microsoft-com:office:word" xmlns:w="http://schemas.openxmlformats.org/wordprocessingml/2006/main" xmlns:wne="http://schemas.microsoft.com/office/word/2006/wordml">
+  <w:endnote w:type="separator" w:id="0">
     <w:p>
       <w:pPr>
         <w:spacing w:after="0" w:line="240" w:lineRule="auto"/>
@@ -3914,7 +3602,7 @@
       </w:r>
     </w:p>
   </w:endnote>
-  <w:endnote w:type="continuationSeparator" w:id="0">
+  <w:endnote w:type="continuationSeparator" w:id="1">
     <w:p>
       <w:pPr>
         <w:spacing w:after="0" w:line="240" w:lineRule="auto"/>
@@ -3928,8 +3616,8 @@
 </file>
 
 <file path=word/footnotes.xml><?xml version="1.0" encoding="utf-8"?>
-<w:footnotes xmlns:wpc="http://schemas.microsoft.com/office/word/2010/wordprocessingCanvas" xmlns:mc="http://schemas.openxmlformats.org/markup-compatibility/2006" xmlns:o="urn:schemas-microsoft-com:office:office" xmlns:r="http://schemas.openxmlformats.org/officeDocument/2006/relationships" xmlns:m="http://schemas.openxmlformats.org/officeDocument/2006/math" xmlns:v="urn:schemas-microsoft-com:vml" xmlns:wp14="http://schemas.microsoft.com/office/word/2010/wordprocessingDrawing" xmlns:wp="http://schemas.openxmlformats.org/drawingml/2006/wordprocessingDrawing" xmlns:w10="urn:schemas-microsoft-com:office:word" xmlns:w="http://schemas.openxmlformats.org/wordprocessingml/2006/main" xmlns:w14="http://schemas.microsoft.com/office/word/2010/wordml" xmlns:w15="http://schemas.microsoft.com/office/word/2012/wordml" xmlns:wpg="http://schemas.microsoft.com/office/word/2010/wordprocessingGroup" xmlns:wpi="http://schemas.microsoft.com/office/word/2010/wordprocessingInk" xmlns:wne="http://schemas.microsoft.com/office/word/2006/wordml" xmlns:wps="http://schemas.microsoft.com/office/word/2010/wordprocessingShape" mc:Ignorable="w14 w15 wp14">
-  <w:footnote w:type="separator" w:id="-1">
+<w:footnotes xmlns:ve="http://schemas.openxmlformats.org/markup-compatibility/2006" xmlns:o="urn:schemas-microsoft-com:office:office" xmlns:r="http://schemas.openxmlformats.org/officeDocument/2006/relationships" xmlns:m="http://schemas.openxmlformats.org/officeDocument/2006/math" xmlns:v="urn:schemas-microsoft-com:vml" xmlns:wp="http://schemas.openxmlformats.org/drawingml/2006/wordprocessingDrawing" xmlns:w10="urn:schemas-microsoft-com:office:word" xmlns:w="http://schemas.openxmlformats.org/wordprocessingml/2006/main" xmlns:wne="http://schemas.microsoft.com/office/word/2006/wordml">
+  <w:footnote w:type="separator" w:id="0">
     <w:p>
       <w:pPr>
         <w:spacing w:after="0" w:line="240" w:lineRule="auto"/>
@@ -3939,7 +3627,7 @@
       </w:r>
     </w:p>
   </w:footnote>
-  <w:footnote w:type="continuationSeparator" w:id="0">
+  <w:footnote w:type="continuationSeparator" w:id="1">
     <w:p>
       <w:pPr>
         <w:spacing w:after="0" w:line="240" w:lineRule="auto"/>
@@ -3953,7 +3641,7 @@
 </file>
 
 <file path=word/numbering.xml><?xml version="1.0" encoding="utf-8"?>
-<w:numbering xmlns:wpc="http://schemas.microsoft.com/office/word/2010/wordprocessingCanvas" xmlns:mc="http://schemas.openxmlformats.org/markup-compatibility/2006" xmlns:o="urn:schemas-microsoft-com:office:office" xmlns:r="http://schemas.openxmlformats.org/officeDocument/2006/relationships" xmlns:m="http://schemas.openxmlformats.org/officeDocument/2006/math" xmlns:v="urn:schemas-microsoft-com:vml" xmlns:wp14="http://schemas.microsoft.com/office/word/2010/wordprocessingDrawing" xmlns:wp="http://schemas.openxmlformats.org/drawingml/2006/wordprocessingDrawing" xmlns:w10="urn:schemas-microsoft-com:office:word" xmlns:w="http://schemas.openxmlformats.org/wordprocessingml/2006/main" xmlns:w14="http://schemas.microsoft.com/office/word/2010/wordml" xmlns:w15="http://schemas.microsoft.com/office/word/2012/wordml" xmlns:wpg="http://schemas.microsoft.com/office/word/2010/wordprocessingGroup" xmlns:wpi="http://schemas.microsoft.com/office/word/2010/wordprocessingInk" xmlns:wne="http://schemas.microsoft.com/office/word/2006/wordml" xmlns:wps="http://schemas.microsoft.com/office/word/2010/wordprocessingShape" mc:Ignorable="w14 w15 wp14">
+<w:numbering xmlns:ve="http://schemas.openxmlformats.org/markup-compatibility/2006" xmlns:o="urn:schemas-microsoft-com:office:office" xmlns:r="http://schemas.openxmlformats.org/officeDocument/2006/relationships" xmlns:m="http://schemas.openxmlformats.org/officeDocument/2006/math" xmlns:v="urn:schemas-microsoft-com:vml" xmlns:wp="http://schemas.openxmlformats.org/drawingml/2006/wordprocessingDrawing" xmlns:w10="urn:schemas-microsoft-com:office:word" xmlns:w="http://schemas.openxmlformats.org/wordprocessingml/2006/main" xmlns:wne="http://schemas.microsoft.com/office/word/2006/wordml">
   <w:abstractNum w:abstractNumId="0">
     <w:nsid w:val="0F28350A"/>
     <w:multiLevelType w:val="multilevel"/>
@@ -4378,32 +4066,8 @@
         <w:shd w:val="clear" w:color="000000" w:fill="000000"/>
         <w:vertAlign w:val="baseline"/>
         <w:em w:val="none"/>
-        <w:lang w:val="x-none" w:eastAsia="x-none" w:bidi="x-none"/>
+        <w:lang/>
         <w:specVanish w:val="0"/>
-        <w14:glow w14:rad="0">
-          <w14:srgbClr w14:val="000000"/>
-        </w14:glow>
-        <w14:shadow w14:blurRad="0" w14:dist="0" w14:dir="0" w14:sx="0" w14:sy="0" w14:kx="0" w14:ky="0" w14:algn="none">
-          <w14:srgbClr w14:val="000000"/>
-        </w14:shadow>
-        <w14:reflection w14:blurRad="0" w14:stA="0" w14:stPos="0" w14:endA="0" w14:endPos="0" w14:dist="0" w14:dir="0" w14:fadeDir="0" w14:sx="0" w14:sy="0" w14:kx="0" w14:ky="0" w14:algn="none"/>
-        <w14:textOutline w14:w="0" w14:cap="rnd" w14:cmpd="sng" w14:algn="ctr">
-          <w14:noFill/>
-          <w14:prstDash w14:val="solid"/>
-          <w14:bevel/>
-        </w14:textOutline>
-        <w14:scene3d>
-          <w14:camera w14:prst="orthographicFront"/>
-          <w14:lightRig w14:rig="threePt" w14:dir="t">
-            <w14:rot w14:lat="0" w14:lon="0" w14:rev="0"/>
-          </w14:lightRig>
-        </w14:scene3d>
-        <w14:props3d w14:extrusionH="0" w14:contourW="0" w14:prstMaterial="none"/>
-        <w14:ligatures w14:val="none"/>
-        <w14:numForm w14:val="default"/>
-        <w14:numSpacing w14:val="default"/>
-        <w14:stylisticSets/>
-        <w14:cntxtAlts w14:val="0"/>
       </w:rPr>
     </w:lvl>
     <w:lvl w:ilvl="1">
@@ -4637,32 +4301,8 @@
         <w:shd w:val="clear" w:color="000000" w:fill="000000"/>
         <w:vertAlign w:val="baseline"/>
         <w:em w:val="none"/>
-        <w:lang w:val="x-none" w:eastAsia="x-none" w:bidi="x-none"/>
+        <w:lang/>
         <w:specVanish w:val="0"/>
-        <w14:glow w14:rad="0">
-          <w14:srgbClr w14:val="000000"/>
-        </w14:glow>
-        <w14:shadow w14:blurRad="0" w14:dist="0" w14:dir="0" w14:sx="0" w14:sy="0" w14:kx="0" w14:ky="0" w14:algn="none">
-          <w14:srgbClr w14:val="000000"/>
-        </w14:shadow>
-        <w14:reflection w14:blurRad="0" w14:stA="0" w14:stPos="0" w14:endA="0" w14:endPos="0" w14:dist="0" w14:dir="0" w14:fadeDir="0" w14:sx="0" w14:sy="0" w14:kx="0" w14:ky="0" w14:algn="none"/>
-        <w14:textOutline w14:w="0" w14:cap="rnd" w14:cmpd="sng" w14:algn="ctr">
-          <w14:noFill/>
-          <w14:prstDash w14:val="solid"/>
-          <w14:bevel/>
-        </w14:textOutline>
-        <w14:scene3d>
-          <w14:camera w14:prst="orthographicFront"/>
-          <w14:lightRig w14:rig="threePt" w14:dir="t">
-            <w14:rot w14:lat="0" w14:lon="0" w14:rev="0"/>
-          </w14:lightRig>
-        </w14:scene3d>
-        <w14:props3d w14:extrusionH="0" w14:contourW="0" w14:prstMaterial="none"/>
-        <w14:ligatures w14:val="none"/>
-        <w14:numForm w14:val="default"/>
-        <w14:numSpacing w14:val="default"/>
-        <w14:stylisticSets/>
-        <w14:cntxtAlts w14:val="0"/>
       </w:rPr>
     </w:lvl>
     <w:lvl w:ilvl="1">
@@ -5270,7 +4910,7 @@
 </file>
 
 <file path=word/styles.xml><?xml version="1.0" encoding="utf-8"?>
-<w:styles xmlns:mc="http://schemas.openxmlformats.org/markup-compatibility/2006" xmlns:r="http://schemas.openxmlformats.org/officeDocument/2006/relationships" xmlns:w="http://schemas.openxmlformats.org/wordprocessingml/2006/main" xmlns:w14="http://schemas.microsoft.com/office/word/2010/wordml" xmlns:w15="http://schemas.microsoft.com/office/word/2012/wordml" mc:Ignorable="w14 w15">
+<w:styles xmlns:r="http://schemas.openxmlformats.org/officeDocument/2006/relationships" xmlns:w="http://schemas.openxmlformats.org/wordprocessingml/2006/main">
   <w:docDefaults>
     <w:rPrDefault>
       <w:rPr>
@@ -5286,378 +4926,145 @@
       </w:pPr>
     </w:pPrDefault>
   </w:docDefaults>
-  <w:latentStyles w:defLockedState="0" w:defUIPriority="99" w:defSemiHidden="0" w:defUnhideWhenUsed="0" w:defQFormat="0" w:count="371">
-    <w:lsdException w:name="Normal" w:uiPriority="0" w:qFormat="1"/>
-    <w:lsdException w:name="heading 1" w:uiPriority="9" w:qFormat="1"/>
-    <w:lsdException w:name="heading 2" w:semiHidden="1" w:uiPriority="9" w:unhideWhenUsed="1" w:qFormat="1"/>
-    <w:lsdException w:name="heading 3" w:semiHidden="1" w:uiPriority="9" w:unhideWhenUsed="1" w:qFormat="1"/>
-    <w:lsdException w:name="heading 4" w:semiHidden="1" w:uiPriority="9" w:unhideWhenUsed="1" w:qFormat="1"/>
-    <w:lsdException w:name="heading 5" w:semiHidden="1" w:uiPriority="9" w:unhideWhenUsed="1" w:qFormat="1"/>
-    <w:lsdException w:name="heading 6" w:semiHidden="1" w:uiPriority="9" w:unhideWhenUsed="1" w:qFormat="1"/>
-    <w:lsdException w:name="heading 7" w:semiHidden="1" w:uiPriority="9" w:unhideWhenUsed="1" w:qFormat="1"/>
-    <w:lsdException w:name="heading 8" w:semiHidden="1" w:uiPriority="9" w:unhideWhenUsed="1" w:qFormat="1"/>
-    <w:lsdException w:name="heading 9" w:semiHidden="1" w:uiPriority="9" w:unhideWhenUsed="1" w:qFormat="1"/>
-    <w:lsdException w:name="index 1" w:semiHidden="1" w:unhideWhenUsed="1"/>
-    <w:lsdException w:name="index 2" w:semiHidden="1" w:unhideWhenUsed="1"/>
-    <w:lsdException w:name="index 3" w:semiHidden="1" w:unhideWhenUsed="1"/>
-    <w:lsdException w:name="index 4" w:semiHidden="1" w:unhideWhenUsed="1"/>
-    <w:lsdException w:name="index 5" w:semiHidden="1" w:unhideWhenUsed="1"/>
-    <w:lsdException w:name="index 6" w:semiHidden="1" w:unhideWhenUsed="1"/>
-    <w:lsdException w:name="index 7" w:semiHidden="1" w:unhideWhenUsed="1"/>
-    <w:lsdException w:name="index 8" w:semiHidden="1" w:unhideWhenUsed="1"/>
-    <w:lsdException w:name="index 9" w:semiHidden="1" w:unhideWhenUsed="1"/>
-    <w:lsdException w:name="toc 1" w:semiHidden="1" w:uiPriority="39" w:unhideWhenUsed="1" w:qFormat="1"/>
-    <w:lsdException w:name="toc 2" w:semiHidden="1" w:uiPriority="39" w:unhideWhenUsed="1"/>
-    <w:lsdException w:name="toc 3" w:semiHidden="1" w:uiPriority="39" w:unhideWhenUsed="1"/>
-    <w:lsdException w:name="toc 4" w:semiHidden="1" w:uiPriority="39" w:unhideWhenUsed="1"/>
-    <w:lsdException w:name="toc 5" w:semiHidden="1" w:uiPriority="39" w:unhideWhenUsed="1"/>
-    <w:lsdException w:name="toc 6" w:semiHidden="1" w:uiPriority="39" w:unhideWhenUsed="1"/>
-    <w:lsdException w:name="toc 7" w:semiHidden="1" w:uiPriority="39" w:unhideWhenUsed="1"/>
-    <w:lsdException w:name="toc 8" w:semiHidden="1" w:uiPriority="39" w:unhideWhenUsed="1"/>
-    <w:lsdException w:name="toc 9" w:semiHidden="1" w:uiPriority="39" w:unhideWhenUsed="1"/>
-    <w:lsdException w:name="Normal Indent" w:semiHidden="1" w:unhideWhenUsed="1"/>
-    <w:lsdException w:name="footnote text" w:semiHidden="1" w:unhideWhenUsed="1"/>
-    <w:lsdException w:name="annotation text" w:semiHidden="1" w:unhideWhenUsed="1"/>
-    <w:lsdException w:name="header" w:semiHidden="1" w:unhideWhenUsed="1"/>
-    <w:lsdException w:name="footer" w:semiHidden="1" w:unhideWhenUsed="1"/>
-    <w:lsdException w:name="index heading" w:semiHidden="1" w:unhideWhenUsed="1"/>
-    <w:lsdException w:name="caption" w:semiHidden="1" w:uiPriority="35" w:unhideWhenUsed="1" w:qFormat="1"/>
-    <w:lsdException w:name="table of figures" w:semiHidden="1" w:unhideWhenUsed="1" w:qFormat="1"/>
-    <w:lsdException w:name="envelope address" w:semiHidden="1" w:unhideWhenUsed="1"/>
-    <w:lsdException w:name="envelope return" w:semiHidden="1" w:unhideWhenUsed="1"/>
-    <w:lsdException w:name="footnote reference" w:semiHidden="1" w:unhideWhenUsed="1"/>
-    <w:lsdException w:name="annotation reference" w:semiHidden="1" w:unhideWhenUsed="1"/>
-    <w:lsdException w:name="line number" w:semiHidden="1" w:unhideWhenUsed="1"/>
-    <w:lsdException w:name="page number" w:semiHidden="1" w:unhideWhenUsed="1"/>
-    <w:lsdException w:name="endnote reference" w:semiHidden="1" w:unhideWhenUsed="1"/>
-    <w:lsdException w:name="endnote text" w:semiHidden="1" w:unhideWhenUsed="1"/>
-    <w:lsdException w:name="table of authorities" w:semiHidden="1" w:unhideWhenUsed="1"/>
-    <w:lsdException w:name="macro" w:semiHidden="1" w:unhideWhenUsed="1"/>
-    <w:lsdException w:name="toa heading" w:semiHidden="1" w:unhideWhenUsed="1"/>
-    <w:lsdException w:name="List" w:semiHidden="1" w:unhideWhenUsed="1"/>
-    <w:lsdException w:name="List Bullet" w:semiHidden="1" w:unhideWhenUsed="1"/>
-    <w:lsdException w:name="List Number" w:semiHidden="1" w:unhideWhenUsed="1"/>
-    <w:lsdException w:name="List 2" w:semiHidden="1" w:unhideWhenUsed="1"/>
-    <w:lsdException w:name="List 3" w:semiHidden="1" w:unhideWhenUsed="1"/>
-    <w:lsdException w:name="List 4" w:semiHidden="1" w:unhideWhenUsed="1"/>
-    <w:lsdException w:name="List 5" w:semiHidden="1" w:unhideWhenUsed="1"/>
-    <w:lsdException w:name="List Bullet 2" w:semiHidden="1" w:unhideWhenUsed="1"/>
-    <w:lsdException w:name="List Bullet 3" w:semiHidden="1" w:unhideWhenUsed="1"/>
-    <w:lsdException w:name="List Bullet 4" w:semiHidden="1" w:unhideWhenUsed="1"/>
-    <w:lsdException w:name="List Bullet 5" w:semiHidden="1" w:unhideWhenUsed="1"/>
-    <w:lsdException w:name="List Number 2" w:semiHidden="1" w:unhideWhenUsed="1"/>
-    <w:lsdException w:name="List Number 3" w:semiHidden="1" w:unhideWhenUsed="1"/>
-    <w:lsdException w:name="List Number 4" w:semiHidden="1" w:unhideWhenUsed="1"/>
-    <w:lsdException w:name="List Number 5" w:semiHidden="1" w:unhideWhenUsed="1"/>
-    <w:lsdException w:name="Title" w:uiPriority="10" w:qFormat="1"/>
-    <w:lsdException w:name="Closing" w:semiHidden="1" w:unhideWhenUsed="1"/>
-    <w:lsdException w:name="Signature" w:semiHidden="1" w:unhideWhenUsed="1"/>
-    <w:lsdException w:name="Default Paragraph Font" w:semiHidden="1" w:uiPriority="1" w:unhideWhenUsed="1"/>
-    <w:lsdException w:name="Body Text" w:semiHidden="1" w:unhideWhenUsed="1"/>
-    <w:lsdException w:name="Body Text Indent" w:semiHidden="1" w:unhideWhenUsed="1"/>
-    <w:lsdException w:name="List Continue" w:semiHidden="1" w:unhideWhenUsed="1"/>
-    <w:lsdException w:name="List Continue 2" w:semiHidden="1" w:unhideWhenUsed="1"/>
-    <w:lsdException w:name="List Continue 3" w:semiHidden="1" w:unhideWhenUsed="1"/>
-    <w:lsdException w:name="List Continue 4" w:semiHidden="1" w:unhideWhenUsed="1"/>
-    <w:lsdException w:name="List Continue 5" w:semiHidden="1" w:unhideWhenUsed="1"/>
-    <w:lsdException w:name="Message Header" w:semiHidden="1" w:unhideWhenUsed="1"/>
-    <w:lsdException w:name="Subtitle" w:uiPriority="11" w:qFormat="1"/>
-    <w:lsdException w:name="Salutation" w:semiHidden="1" w:unhideWhenUsed="1"/>
-    <w:lsdException w:name="Date" w:semiHidden="1" w:unhideWhenUsed="1"/>
-    <w:lsdException w:name="Body Text First Indent" w:semiHidden="1" w:unhideWhenUsed="1"/>
-    <w:lsdException w:name="Body Text First Indent 2" w:semiHidden="1" w:unhideWhenUsed="1"/>
-    <w:lsdException w:name="Note Heading" w:semiHidden="1" w:unhideWhenUsed="1"/>
-    <w:lsdException w:name="Body Text 2" w:semiHidden="1" w:unhideWhenUsed="1"/>
-    <w:lsdException w:name="Body Text 3" w:semiHidden="1" w:unhideWhenUsed="1"/>
-    <w:lsdException w:name="Body Text Indent 2" w:semiHidden="1" w:unhideWhenUsed="1"/>
-    <w:lsdException w:name="Body Text Indent 3" w:semiHidden="1" w:unhideWhenUsed="1"/>
-    <w:lsdException w:name="Block Text" w:semiHidden="1" w:unhideWhenUsed="1"/>
-    <w:lsdException w:name="Hyperlink" w:semiHidden="1" w:unhideWhenUsed="1"/>
-    <w:lsdException w:name="FollowedHyperlink" w:semiHidden="1" w:unhideWhenUsed="1"/>
-    <w:lsdException w:name="Strong" w:uiPriority="22" w:qFormat="1"/>
-    <w:lsdException w:name="Emphasis" w:uiPriority="20" w:qFormat="1"/>
-    <w:lsdException w:name="Document Map" w:semiHidden="1" w:unhideWhenUsed="1"/>
-    <w:lsdException w:name="Plain Text" w:semiHidden="1" w:unhideWhenUsed="1"/>
-    <w:lsdException w:name="E-mail Signature" w:semiHidden="1" w:unhideWhenUsed="1"/>
-    <w:lsdException w:name="HTML Top of Form" w:semiHidden="1" w:unhideWhenUsed="1"/>
-    <w:lsdException w:name="HTML Bottom of Form" w:semiHidden="1" w:unhideWhenUsed="1"/>
-    <w:lsdException w:name="Normal (Web)" w:semiHidden="1" w:unhideWhenUsed="1"/>
-    <w:lsdException w:name="HTML Acronym" w:semiHidden="1" w:unhideWhenUsed="1"/>
-    <w:lsdException w:name="HTML Address" w:semiHidden="1" w:unhideWhenUsed="1"/>
-    <w:lsdException w:name="HTML Cite" w:semiHidden="1" w:unhideWhenUsed="1"/>
-    <w:lsdException w:name="HTML Code" w:semiHidden="1" w:unhideWhenUsed="1"/>
-    <w:lsdException w:name="HTML Definition" w:semiHidden="1" w:unhideWhenUsed="1"/>
-    <w:lsdException w:name="HTML Keyboard" w:semiHidden="1" w:unhideWhenUsed="1"/>
-    <w:lsdException w:name="HTML Preformatted" w:semiHidden="1" w:unhideWhenUsed="1"/>
-    <w:lsdException w:name="HTML Sample" w:semiHidden="1" w:unhideWhenUsed="1"/>
-    <w:lsdException w:name="HTML Typewriter" w:semiHidden="1" w:unhideWhenUsed="1"/>
-    <w:lsdException w:name="HTML Variable" w:semiHidden="1" w:unhideWhenUsed="1"/>
-    <w:lsdException w:name="Normal Table" w:semiHidden="1" w:unhideWhenUsed="1"/>
-    <w:lsdException w:name="annotation subject" w:semiHidden="1" w:unhideWhenUsed="1"/>
-    <w:lsdException w:name="No List" w:semiHidden="1" w:unhideWhenUsed="1"/>
-    <w:lsdException w:name="Outline List 1" w:semiHidden="1" w:unhideWhenUsed="1"/>
-    <w:lsdException w:name="Outline List 2" w:semiHidden="1" w:unhideWhenUsed="1"/>
-    <w:lsdException w:name="Outline List 3" w:semiHidden="1" w:unhideWhenUsed="1"/>
-    <w:lsdException w:name="Table Simple 1" w:semiHidden="1" w:unhideWhenUsed="1"/>
-    <w:lsdException w:name="Table Simple 2" w:semiHidden="1" w:unhideWhenUsed="1"/>
-    <w:lsdException w:name="Table Simple 3" w:semiHidden="1" w:unhideWhenUsed="1"/>
-    <w:lsdException w:name="Table Classic 1" w:semiHidden="1" w:unhideWhenUsed="1"/>
-    <w:lsdException w:name="Table Classic 2" w:semiHidden="1" w:unhideWhenUsed="1"/>
-    <w:lsdException w:name="Table Classic 3" w:semiHidden="1" w:unhideWhenUsed="1"/>
-    <w:lsdException w:name="Table Classic 4" w:semiHidden="1" w:unhideWhenUsed="1"/>
-    <w:lsdException w:name="Table Colorful 1" w:semiHidden="1" w:unhideWhenUsed="1"/>
-    <w:lsdException w:name="Table Colorful 2" w:semiHidden="1" w:unhideWhenUsed="1"/>
-    <w:lsdException w:name="Table Colorful 3" w:semiHidden="1" w:unhideWhenUsed="1"/>
-    <w:lsdException w:name="Table Columns 1" w:semiHidden="1" w:unhideWhenUsed="1"/>
-    <w:lsdException w:name="Table Columns 2" w:semiHidden="1" w:unhideWhenUsed="1"/>
-    <w:lsdException w:name="Table Columns 3" w:semiHidden="1" w:unhideWhenUsed="1"/>
-    <w:lsdException w:name="Table Columns 4" w:semiHidden="1" w:unhideWhenUsed="1"/>
-    <w:lsdException w:name="Table Columns 5" w:semiHidden="1" w:unhideWhenUsed="1"/>
-    <w:lsdException w:name="Table Grid 1" w:semiHidden="1" w:unhideWhenUsed="1"/>
-    <w:lsdException w:name="Table Grid 2" w:semiHidden="1" w:unhideWhenUsed="1"/>
-    <w:lsdException w:name="Table Grid 3" w:semiHidden="1" w:unhideWhenUsed="1"/>
-    <w:lsdException w:name="Table Grid 4" w:semiHidden="1" w:unhideWhenUsed="1"/>
-    <w:lsdException w:name="Table Grid 5" w:semiHidden="1" w:unhideWhenUsed="1"/>
-    <w:lsdException w:name="Table Grid 6" w:semiHidden="1" w:unhideWhenUsed="1"/>
-    <w:lsdException w:name="Table Grid 7" w:semiHidden="1" w:unhideWhenUsed="1"/>
-    <w:lsdException w:name="Table Grid 8" w:semiHidden="1" w:unhideWhenUsed="1"/>
-    <w:lsdException w:name="Table List 1" w:semiHidden="1" w:unhideWhenUsed="1"/>
-    <w:lsdException w:name="Table List 2" w:semiHidden="1" w:unhideWhenUsed="1"/>
-    <w:lsdException w:name="Table List 3" w:semiHidden="1" w:unhideWhenUsed="1"/>
-    <w:lsdException w:name="Table List 4" w:semiHidden="1" w:unhideWhenUsed="1"/>
-    <w:lsdException w:name="Table List 5" w:semiHidden="1" w:unhideWhenUsed="1"/>
-    <w:lsdException w:name="Table List 6" w:semiHidden="1" w:unhideWhenUsed="1"/>
-    <w:lsdException w:name="Table List 7" w:semiHidden="1" w:unhideWhenUsed="1"/>
-    <w:lsdException w:name="Table List 8" w:semiHidden="1" w:unhideWhenUsed="1"/>
-    <w:lsdException w:name="Table 3D effects 1" w:semiHidden="1" w:unhideWhenUsed="1"/>
-    <w:lsdException w:name="Table 3D effects 2" w:semiHidden="1" w:unhideWhenUsed="1"/>
-    <w:lsdException w:name="Table 3D effects 3" w:semiHidden="1" w:unhideWhenUsed="1"/>
-    <w:lsdException w:name="Table Contemporary" w:semiHidden="1" w:unhideWhenUsed="1"/>
-    <w:lsdException w:name="Table Elegant" w:semiHidden="1" w:unhideWhenUsed="1"/>
-    <w:lsdException w:name="Table Professional" w:semiHidden="1" w:unhideWhenUsed="1"/>
-    <w:lsdException w:name="Table Subtle 1" w:semiHidden="1" w:unhideWhenUsed="1"/>
-    <w:lsdException w:name="Table Subtle 2" w:semiHidden="1" w:unhideWhenUsed="1"/>
-    <w:lsdException w:name="Table Web 1" w:semiHidden="1" w:unhideWhenUsed="1"/>
-    <w:lsdException w:name="Table Web 2" w:semiHidden="1" w:unhideWhenUsed="1"/>
-    <w:lsdException w:name="Table Web 3" w:semiHidden="1" w:unhideWhenUsed="1"/>
-    <w:lsdException w:name="Balloon Text" w:semiHidden="1" w:unhideWhenUsed="1"/>
-    <w:lsdException w:name="Table Grid" w:uiPriority="59"/>
-    <w:lsdException w:name="Table Theme" w:semiHidden="1" w:unhideWhenUsed="1"/>
-    <w:lsdException w:name="Placeholder Text" w:semiHidden="1"/>
-    <w:lsdException w:name="No Spacing" w:uiPriority="1" w:qFormat="1"/>
-    <w:lsdException w:name="Light Shading" w:uiPriority="60"/>
-    <w:lsdException w:name="Light List" w:uiPriority="61"/>
-    <w:lsdException w:name="Light Grid" w:uiPriority="62"/>
-    <w:lsdException w:name="Medium Shading 1" w:uiPriority="63"/>
-    <w:lsdException w:name="Medium Shading 2" w:uiPriority="64"/>
-    <w:lsdException w:name="Medium List 1" w:uiPriority="65"/>
-    <w:lsdException w:name="Medium List 2" w:uiPriority="66"/>
-    <w:lsdException w:name="Medium Grid 1" w:uiPriority="67"/>
-    <w:lsdException w:name="Medium Grid 2" w:uiPriority="68"/>
-    <w:lsdException w:name="Medium Grid 3" w:uiPriority="69"/>
-    <w:lsdException w:name="Dark List" w:uiPriority="70"/>
-    <w:lsdException w:name="Colorful Shading" w:uiPriority="71"/>
-    <w:lsdException w:name="Colorful List" w:uiPriority="72"/>
-    <w:lsdException w:name="Colorful Grid" w:uiPriority="73"/>
-    <w:lsdException w:name="Light Shading Accent 1" w:uiPriority="60"/>
-    <w:lsdException w:name="Light List Accent 1" w:uiPriority="61"/>
-    <w:lsdException w:name="Light Grid Accent 1" w:uiPriority="62"/>
-    <w:lsdException w:name="Medium Shading 1 Accent 1" w:uiPriority="63"/>
-    <w:lsdException w:name="Medium Shading 2 Accent 1" w:uiPriority="64"/>
-    <w:lsdException w:name="Medium List 1 Accent 1" w:uiPriority="65"/>
-    <w:lsdException w:name="Revision" w:semiHidden="1"/>
-    <w:lsdException w:name="List Paragraph" w:uiPriority="34" w:qFormat="1"/>
-    <w:lsdException w:name="Quote" w:uiPriority="29" w:qFormat="1"/>
-    <w:lsdException w:name="Intense Quote" w:uiPriority="30" w:qFormat="1"/>
-    <w:lsdException w:name="Medium List 2 Accent 1" w:uiPriority="66"/>
-    <w:lsdException w:name="Medium Grid 1 Accent 1" w:uiPriority="67"/>
-    <w:lsdException w:name="Medium Grid 2 Accent 1" w:uiPriority="68"/>
-    <w:lsdException w:name="Medium Grid 3 Accent 1" w:uiPriority="69"/>
-    <w:lsdException w:name="Dark List Accent 1" w:uiPriority="70"/>
-    <w:lsdException w:name="Colorful Shading Accent 1" w:uiPriority="71"/>
-    <w:lsdException w:name="Colorful List Accent 1" w:uiPriority="72"/>
-    <w:lsdException w:name="Colorful Grid Accent 1" w:uiPriority="73"/>
-    <w:lsdException w:name="Light Shading Accent 2" w:uiPriority="60"/>
-    <w:lsdException w:name="Light List Accent 2" w:uiPriority="61"/>
-    <w:lsdException w:name="Light Grid Accent 2" w:uiPriority="62"/>
-    <w:lsdException w:name="Medium Shading 1 Accent 2" w:uiPriority="63"/>
-    <w:lsdException w:name="Medium Shading 2 Accent 2" w:uiPriority="64"/>
-    <w:lsdException w:name="Medium List 1 Accent 2" w:uiPriority="65"/>
-    <w:lsdException w:name="Medium List 2 Accent 2" w:uiPriority="66"/>
-    <w:lsdException w:name="Medium Grid 1 Accent 2" w:uiPriority="67"/>
-    <w:lsdException w:name="Medium Grid 2 Accent 2" w:uiPriority="68"/>
-    <w:lsdException w:name="Medium Grid 3 Accent 2" w:uiPriority="69"/>
-    <w:lsdException w:name="Dark List Accent 2" w:uiPriority="70"/>
-    <w:lsdException w:name="Colorful Shading Accent 2" w:uiPriority="71"/>
-    <w:lsdException w:name="Colorful List Accent 2" w:uiPriority="72"/>
-    <w:lsdException w:name="Colorful Grid Accent 2" w:uiPriority="73"/>
-    <w:lsdException w:name="Light Shading Accent 3" w:uiPriority="60"/>
-    <w:lsdException w:name="Light List Accent 3" w:uiPriority="61"/>
-    <w:lsdException w:name="Light Grid Accent 3" w:uiPriority="62"/>
-    <w:lsdException w:name="Medium Shading 1 Accent 3" w:uiPriority="63"/>
-    <w:lsdException w:name="Medium Shading 2 Accent 3" w:uiPriority="64"/>
-    <w:lsdException w:name="Medium List 1 Accent 3" w:uiPriority="65"/>
-    <w:lsdException w:name="Medium List 2 Accent 3" w:uiPriority="66"/>
-    <w:lsdException w:name="Medium Grid 1 Accent 3" w:uiPriority="67"/>
-    <w:lsdException w:name="Medium Grid 2 Accent 3" w:uiPriority="68"/>
-    <w:lsdException w:name="Medium Grid 3 Accent 3" w:uiPriority="69"/>
-    <w:lsdException w:name="Dark List Accent 3" w:uiPriority="70"/>
-    <w:lsdException w:name="Colorful Shading Accent 3" w:uiPriority="71"/>
-    <w:lsdException w:name="Colorful List Accent 3" w:uiPriority="72"/>
-    <w:lsdException w:name="Colorful Grid Accent 3" w:uiPriority="73"/>
-    <w:lsdException w:name="Light Shading Accent 4" w:uiPriority="60"/>
-    <w:lsdException w:name="Light List Accent 4" w:uiPriority="61"/>
-    <w:lsdException w:name="Light Grid Accent 4" w:uiPriority="62"/>
-    <w:lsdException w:name="Medium Shading 1 Accent 4" w:uiPriority="63"/>
-    <w:lsdException w:name="Medium Shading 2 Accent 4" w:uiPriority="64"/>
-    <w:lsdException w:name="Medium List 1 Accent 4" w:uiPriority="65"/>
-    <w:lsdException w:name="Medium List 2 Accent 4" w:uiPriority="66"/>
-    <w:lsdException w:name="Medium Grid 1 Accent 4" w:uiPriority="67"/>
-    <w:lsdException w:name="Medium Grid 2 Accent 4" w:uiPriority="68"/>
-    <w:lsdException w:name="Medium Grid 3 Accent 4" w:uiPriority="69"/>
-    <w:lsdException w:name="Dark List Accent 4" w:uiPriority="70"/>
-    <w:lsdException w:name="Colorful Shading Accent 4" w:uiPriority="71"/>
-    <w:lsdException w:name="Colorful List Accent 4" w:uiPriority="72"/>
-    <w:lsdException w:name="Colorful Grid Accent 4" w:uiPriority="73"/>
-    <w:lsdException w:name="Light Shading Accent 5" w:uiPriority="60"/>
-    <w:lsdException w:name="Light List Accent 5" w:uiPriority="61"/>
-    <w:lsdException w:name="Light Grid Accent 5" w:uiPriority="62"/>
-    <w:lsdException w:name="Medium Shading 1 Accent 5" w:uiPriority="63"/>
-    <w:lsdException w:name="Medium Shading 2 Accent 5" w:uiPriority="64"/>
-    <w:lsdException w:name="Medium List 1 Accent 5" w:uiPriority="65"/>
-    <w:lsdException w:name="Medium List 2 Accent 5" w:uiPriority="66"/>
-    <w:lsdException w:name="Medium Grid 1 Accent 5" w:uiPriority="67"/>
-    <w:lsdException w:name="Medium Grid 2 Accent 5" w:uiPriority="68"/>
-    <w:lsdException w:name="Medium Grid 3 Accent 5" w:uiPriority="69"/>
-    <w:lsdException w:name="Dark List Accent 5" w:uiPriority="70"/>
-    <w:lsdException w:name="Colorful Shading Accent 5" w:uiPriority="71"/>
-    <w:lsdException w:name="Colorful List Accent 5" w:uiPriority="72"/>
-    <w:lsdException w:name="Colorful Grid Accent 5" w:uiPriority="73"/>
-    <w:lsdException w:name="Light Shading Accent 6" w:uiPriority="60"/>
-    <w:lsdException w:name="Light List Accent 6" w:uiPriority="61"/>
-    <w:lsdException w:name="Light Grid Accent 6" w:uiPriority="62"/>
-    <w:lsdException w:name="Medium Shading 1 Accent 6" w:uiPriority="63"/>
-    <w:lsdException w:name="Medium Shading 2 Accent 6" w:uiPriority="64"/>
-    <w:lsdException w:name="Medium List 1 Accent 6" w:uiPriority="65"/>
-    <w:lsdException w:name="Medium List 2 Accent 6" w:uiPriority="66"/>
-    <w:lsdException w:name="Medium Grid 1 Accent 6" w:uiPriority="67"/>
-    <w:lsdException w:name="Medium Grid 2 Accent 6" w:uiPriority="68"/>
-    <w:lsdException w:name="Medium Grid 3 Accent 6" w:uiPriority="69"/>
-    <w:lsdException w:name="Dark List Accent 6" w:uiPriority="70"/>
-    <w:lsdException w:name="Colorful Shading Accent 6" w:uiPriority="71"/>
-    <w:lsdException w:name="Colorful List Accent 6" w:uiPriority="72"/>
-    <w:lsdException w:name="Colorful Grid Accent 6" w:uiPriority="73"/>
-    <w:lsdException w:name="Subtle Emphasis" w:uiPriority="19" w:qFormat="1"/>
-    <w:lsdException w:name="Intense Emphasis" w:uiPriority="21" w:qFormat="1"/>
-    <w:lsdException w:name="Subtle Reference" w:uiPriority="31" w:qFormat="1"/>
-    <w:lsdException w:name="Intense Reference" w:uiPriority="32" w:qFormat="1"/>
-    <w:lsdException w:name="Book Title" w:uiPriority="33" w:qFormat="1"/>
-    <w:lsdException w:name="Bibliography" w:semiHidden="1" w:uiPriority="37" w:unhideWhenUsed="1"/>
-    <w:lsdException w:name="TOC Heading" w:semiHidden="1" w:uiPriority="39" w:unhideWhenUsed="1" w:qFormat="1"/>
-    <w:lsdException w:name="Plain Table 1" w:uiPriority="41"/>
-    <w:lsdException w:name="Plain Table 2" w:uiPriority="42"/>
-    <w:lsdException w:name="Plain Table 3" w:uiPriority="43"/>
-    <w:lsdException w:name="Plain Table 4" w:uiPriority="44"/>
-    <w:lsdException w:name="Plain Table 5" w:uiPriority="45"/>
-    <w:lsdException w:name="Grid Table Light" w:uiPriority="40"/>
-    <w:lsdException w:name="Grid Table 1 Light" w:uiPriority="46"/>
-    <w:lsdException w:name="Grid Table 2" w:uiPriority="47"/>
-    <w:lsdException w:name="Grid Table 3" w:uiPriority="48"/>
-    <w:lsdException w:name="Grid Table 4" w:uiPriority="49"/>
-    <w:lsdException w:name="Grid Table 5 Dark" w:uiPriority="50"/>
-    <w:lsdException w:name="Grid Table 6 Colorful" w:uiPriority="51"/>
-    <w:lsdException w:name="Grid Table 7 Colorful" w:uiPriority="52"/>
-    <w:lsdException w:name="Grid Table 1 Light Accent 1" w:uiPriority="46"/>
-    <w:lsdException w:name="Grid Table 2 Accent 1" w:uiPriority="47"/>
-    <w:lsdException w:name="Grid Table 3 Accent 1" w:uiPriority="48"/>
-    <w:lsdException w:name="Grid Table 4 Accent 1" w:uiPriority="49"/>
-    <w:lsdException w:name="Grid Table 5 Dark Accent 1" w:uiPriority="50"/>
-    <w:lsdException w:name="Grid Table 6 Colorful Accent 1" w:uiPriority="51"/>
-    <w:lsdException w:name="Grid Table 7 Colorful Accent 1" w:uiPriority="52"/>
-    <w:lsdException w:name="Grid Table 1 Light Accent 2" w:uiPriority="46"/>
-    <w:lsdException w:name="Grid Table 2 Accent 2" w:uiPriority="47"/>
-    <w:lsdException w:name="Grid Table 3 Accent 2" w:uiPriority="48"/>
-    <w:lsdException w:name="Grid Table 4 Accent 2" w:uiPriority="49"/>
-    <w:lsdException w:name="Grid Table 5 Dark Accent 2" w:uiPriority="50"/>
-    <w:lsdException w:name="Grid Table 6 Colorful Accent 2" w:uiPriority="51"/>
-    <w:lsdException w:name="Grid Table 7 Colorful Accent 2" w:uiPriority="52"/>
-    <w:lsdException w:name="Grid Table 1 Light Accent 3" w:uiPriority="46"/>
-    <w:lsdException w:name="Grid Table 2 Accent 3" w:uiPriority="47"/>
-    <w:lsdException w:name="Grid Table 3 Accent 3" w:uiPriority="48"/>
-    <w:lsdException w:name="Grid Table 4 Accent 3" w:uiPriority="49"/>
-    <w:lsdException w:name="Grid Table 5 Dark Accent 3" w:uiPriority="50"/>
-    <w:lsdException w:name="Grid Table 6 Colorful Accent 3" w:uiPriority="51"/>
-    <w:lsdException w:name="Grid Table 7 Colorful Accent 3" w:uiPriority="52"/>
-    <w:lsdException w:name="Grid Table 1 Light Accent 4" w:uiPriority="46"/>
-    <w:lsdException w:name="Grid Table 2 Accent 4" w:uiPriority="47"/>
-    <w:lsdException w:name="Grid Table 3 Accent 4" w:uiPriority="48"/>
-    <w:lsdException w:name="Grid Table 4 Accent 4" w:uiPriority="49"/>
-    <w:lsdException w:name="Grid Table 5 Dark Accent 4" w:uiPriority="50"/>
-    <w:lsdException w:name="Grid Table 6 Colorful Accent 4" w:uiPriority="51"/>
-    <w:lsdException w:name="Grid Table 7 Colorful Accent 4" w:uiPriority="52"/>
-    <w:lsdException w:name="Grid Table 1 Light Accent 5" w:uiPriority="46"/>
-    <w:lsdException w:name="Grid Table 2 Accent 5" w:uiPriority="47"/>
-    <w:lsdException w:name="Grid Table 3 Accent 5" w:uiPriority="48"/>
-    <w:lsdException w:name="Grid Table 4 Accent 5" w:uiPriority="49"/>
-    <w:lsdException w:name="Grid Table 5 Dark Accent 5" w:uiPriority="50"/>
-    <w:lsdException w:name="Grid Table 6 Colorful Accent 5" w:uiPriority="51"/>
-    <w:lsdException w:name="Grid Table 7 Colorful Accent 5" w:uiPriority="52"/>
-    <w:lsdException w:name="Grid Table 1 Light Accent 6" w:uiPriority="46"/>
-    <w:lsdException w:name="Grid Table 2 Accent 6" w:uiPriority="47"/>
-    <w:lsdException w:name="Grid Table 3 Accent 6" w:uiPriority="48"/>
-    <w:lsdException w:name="Grid Table 4 Accent 6" w:uiPriority="49"/>
-    <w:lsdException w:name="Grid Table 5 Dark Accent 6" w:uiPriority="50"/>
-    <w:lsdException w:name="Grid Table 6 Colorful Accent 6" w:uiPriority="51"/>
-    <w:lsdException w:name="Grid Table 7 Colorful Accent 6" w:uiPriority="52"/>
-    <w:lsdException w:name="List Table 1 Light" w:uiPriority="46"/>
-    <w:lsdException w:name="List Table 2" w:uiPriority="47"/>
-    <w:lsdException w:name="List Table 3" w:uiPriority="48"/>
-    <w:lsdException w:name="List Table 4" w:uiPriority="49"/>
-    <w:lsdException w:name="List Table 5 Dark" w:uiPriority="50"/>
-    <w:lsdException w:name="List Table 6 Colorful" w:uiPriority="51"/>
-    <w:lsdException w:name="List Table 7 Colorful" w:uiPriority="52"/>
-    <w:lsdException w:name="List Table 1 Light Accent 1" w:uiPriority="46"/>
-    <w:lsdException w:name="List Table 2 Accent 1" w:uiPriority="47"/>
-    <w:lsdException w:name="List Table 3 Accent 1" w:uiPriority="48"/>
-    <w:lsdException w:name="List Table 4 Accent 1" w:uiPriority="49"/>
-    <w:lsdException w:name="List Table 5 Dark Accent 1" w:uiPriority="50"/>
-    <w:lsdException w:name="List Table 6 Colorful Accent 1" w:uiPriority="51"/>
-    <w:lsdException w:name="List Table 7 Colorful Accent 1" w:uiPriority="52"/>
-    <w:lsdException w:name="List Table 1 Light Accent 2" w:uiPriority="46"/>
-    <w:lsdException w:name="List Table 2 Accent 2" w:uiPriority="47"/>
-    <w:lsdException w:name="List Table 3 Accent 2" w:uiPriority="48"/>
-    <w:lsdException w:name="List Table 4 Accent 2" w:uiPriority="49"/>
-    <w:lsdException w:name="List Table 5 Dark Accent 2" w:uiPriority="50"/>
-    <w:lsdException w:name="List Table 6 Colorful Accent 2" w:uiPriority="51"/>
-    <w:lsdException w:name="List Table 7 Colorful Accent 2" w:uiPriority="52"/>
-    <w:lsdException w:name="List Table 1 Light Accent 3" w:uiPriority="46"/>
-    <w:lsdException w:name="List Table 2 Accent 3" w:uiPriority="47"/>
-    <w:lsdException w:name="List Table 3 Accent 3" w:uiPriority="48"/>
-    <w:lsdException w:name="List Table 4 Accent 3" w:uiPriority="49"/>
-    <w:lsdException w:name="List Table 5 Dark Accent 3" w:uiPriority="50"/>
-    <w:lsdException w:name="List Table 6 Colorful Accent 3" w:uiPriority="51"/>
-    <w:lsdException w:name="List Table 7 Colorful Accent 3" w:uiPriority="52"/>
-    <w:lsdException w:name="List Table 1 Light Accent 4" w:uiPriority="46"/>
-    <w:lsdException w:name="List Table 2 Accent 4" w:uiPriority="47"/>
-    <w:lsdException w:name="List Table 3 Accent 4" w:uiPriority="48"/>
-    <w:lsdException w:name="List Table 4 Accent 4" w:uiPriority="49"/>
-    <w:lsdException w:name="List Table 5 Dark Accent 4" w:uiPriority="50"/>
-    <w:lsdException w:name="List Table 6 Colorful Accent 4" w:uiPriority="51"/>
-    <w:lsdException w:name="List Table 7 Colorful Accent 4" w:uiPriority="52"/>
-    <w:lsdException w:name="List Table 1 Light Accent 5" w:uiPriority="46"/>
-    <w:lsdException w:name="List Table 2 Accent 5" w:uiPriority="47"/>
-    <w:lsdException w:name="List Table 3 Accent 5" w:uiPriority="48"/>
-    <w:lsdException w:name="List Table 4 Accent 5" w:uiPriority="49"/>
-    <w:lsdException w:name="List Table 5 Dark Accent 5" w:uiPriority="50"/>
-    <w:lsdException w:name="List Table 6 Colorful Accent 5" w:uiPriority="51"/>
-    <w:lsdException w:name="List Table 7 Colorful Accent 5" w:uiPriority="52"/>
-    <w:lsdException w:name="List Table 1 Light Accent 6" w:uiPriority="46"/>
-    <w:lsdException w:name="List Table 2 Accent 6" w:uiPriority="47"/>
-    <w:lsdException w:name="List Table 3 Accent 6" w:uiPriority="48"/>
-    <w:lsdException w:name="List Table 4 Accent 6" w:uiPriority="49"/>
-    <w:lsdException w:name="List Table 5 Dark Accent 6" w:uiPriority="50"/>
-    <w:lsdException w:name="List Table 6 Colorful Accent 6" w:uiPriority="51"/>
-    <w:lsdException w:name="List Table 7 Colorful Accent 6" w:uiPriority="52"/>
+  <w:latentStyles w:defLockedState="0" w:defUIPriority="99" w:defSemiHidden="1" w:defUnhideWhenUsed="1" w:defQFormat="0" w:count="267">
+    <w:lsdException w:name="Normal" w:semiHidden="0" w:uiPriority="0" w:unhideWhenUsed="0" w:qFormat="1"/>
+    <w:lsdException w:name="heading 1" w:semiHidden="0" w:uiPriority="9" w:unhideWhenUsed="0" w:qFormat="1"/>
+    <w:lsdException w:name="heading 2" w:uiPriority="9" w:qFormat="1"/>
+    <w:lsdException w:name="heading 3" w:uiPriority="9" w:qFormat="1"/>
+    <w:lsdException w:name="heading 4" w:uiPriority="9" w:qFormat="1"/>
+    <w:lsdException w:name="heading 5" w:uiPriority="9" w:qFormat="1"/>
+    <w:lsdException w:name="heading 6" w:uiPriority="9" w:qFormat="1"/>
+    <w:lsdException w:name="heading 7" w:uiPriority="9" w:qFormat="1"/>
+    <w:lsdException w:name="heading 8" w:uiPriority="9" w:qFormat="1"/>
+    <w:lsdException w:name="heading 9" w:uiPriority="9" w:qFormat="1"/>
+    <w:lsdException w:name="toc 1" w:uiPriority="39" w:qFormat="1"/>
+    <w:lsdException w:name="toc 2" w:uiPriority="39"/>
+    <w:lsdException w:name="toc 3" w:uiPriority="39"/>
+    <w:lsdException w:name="toc 4" w:uiPriority="39"/>
+    <w:lsdException w:name="toc 5" w:uiPriority="39"/>
+    <w:lsdException w:name="toc 6" w:uiPriority="39"/>
+    <w:lsdException w:name="toc 7" w:uiPriority="39"/>
+    <w:lsdException w:name="toc 8" w:uiPriority="39"/>
+    <w:lsdException w:name="toc 9" w:uiPriority="39"/>
+    <w:lsdException w:name="caption" w:uiPriority="35" w:qFormat="1"/>
+    <w:lsdException w:name="table of figures" w:qFormat="1"/>
+    <w:lsdException w:name="Title" w:semiHidden="0" w:uiPriority="10" w:unhideWhenUsed="0" w:qFormat="1"/>
+    <w:lsdException w:name="Default Paragraph Font" w:uiPriority="1"/>
+    <w:lsdException w:name="Subtitle" w:semiHidden="0" w:uiPriority="11" w:unhideWhenUsed="0" w:qFormat="1"/>
+    <w:lsdException w:name="Strong" w:semiHidden="0" w:uiPriority="22" w:unhideWhenUsed="0" w:qFormat="1"/>
+    <w:lsdException w:name="Emphasis" w:semiHidden="0" w:uiPriority="20" w:unhideWhenUsed="0" w:qFormat="1"/>
+    <w:lsdException w:name="Table Grid" w:semiHidden="0" w:uiPriority="59" w:unhideWhenUsed="0"/>
+    <w:lsdException w:name="Placeholder Text" w:unhideWhenUsed="0"/>
+    <w:lsdException w:name="No Spacing" w:semiHidden="0" w:uiPriority="1" w:unhideWhenUsed="0" w:qFormat="1"/>
+    <w:lsdException w:name="Light Shading" w:semiHidden="0" w:uiPriority="60" w:unhideWhenUsed="0"/>
+    <w:lsdException w:name="Light List" w:semiHidden="0" w:uiPriority="61" w:unhideWhenUsed="0"/>
+    <w:lsdException w:name="Light Grid" w:semiHidden="0" w:uiPriority="62" w:unhideWhenUsed="0"/>
+    <w:lsdException w:name="Medium Shading 1" w:semiHidden="0" w:uiPriority="63" w:unhideWhenUsed="0"/>
+    <w:lsdException w:name="Medium Shading 2" w:semiHidden="0" w:uiPriority="64" w:unhideWhenUsed="0"/>
+    <w:lsdException w:name="Medium List 1" w:semiHidden="0" w:uiPriority="65" w:unhideWhenUsed="0"/>
+    <w:lsdException w:name="Medium List 2" w:semiHidden="0" w:uiPriority="66" w:unhideWhenUsed="0"/>
+    <w:lsdException w:name="Medium Grid 1" w:semiHidden="0" w:uiPriority="67" w:unhideWhenUsed="0"/>
+    <w:lsdException w:name="Medium Grid 2" w:semiHidden="0" w:uiPriority="68" w:unhideWhenUsed="0"/>
+    <w:lsdException w:name="Medium Grid 3" w:semiHidden="0" w:uiPriority="69" w:unhideWhenUsed="0"/>
+    <w:lsdException w:name="Dark List" w:semiHidden="0" w:uiPriority="70" w:unhideWhenUsed="0"/>
+    <w:lsdException w:name="Colorful Shading" w:semiHidden="0" w:uiPriority="71" w:unhideWhenUsed="0"/>
+    <w:lsdException w:name="Colorful List" w:semiHidden="0" w:uiPriority="72" w:unhideWhenUsed="0"/>
+    <w:lsdException w:name="Colorful Grid" w:semiHidden="0" w:uiPriority="73" w:unhideWhenUsed="0"/>
+    <w:lsdException w:name="Light Shading Accent 1" w:semiHidden="0" w:uiPriority="60" w:unhideWhenUsed="0"/>
+    <w:lsdException w:name="Light List Accent 1" w:semiHidden="0" w:uiPriority="61" w:unhideWhenUsed="0"/>
+    <w:lsdException w:name="Light Grid Accent 1" w:semiHidden="0" w:uiPriority="62" w:unhideWhenUsed="0"/>
+    <w:lsdException w:name="Medium Shading 1 Accent 1" w:semiHidden="0" w:uiPriority="63" w:unhideWhenUsed="0"/>
+    <w:lsdException w:name="Medium Shading 2 Accent 1" w:semiHidden="0" w:uiPriority="64" w:unhideWhenUsed="0"/>
+    <w:lsdException w:name="Medium List 1 Accent 1" w:semiHidden="0" w:uiPriority="65" w:unhideWhenUsed="0"/>
+    <w:lsdException w:name="Revision" w:unhideWhenUsed="0"/>
+    <w:lsdException w:name="List Paragraph" w:semiHidden="0" w:uiPriority="34" w:unhideWhenUsed="0" w:qFormat="1"/>
+    <w:lsdException w:name="Quote" w:semiHidden="0" w:uiPriority="29" w:unhideWhenUsed="0" w:qFormat="1"/>
+    <w:lsdException w:name="Intense Quote" w:semiHidden="0" w:uiPriority="30" w:unhideWhenUsed="0" w:qFormat="1"/>
+    <w:lsdException w:name="Medium List 2 Accent 1" w:semiHidden="0" w:uiPriority="66" w:unhideWhenUsed="0"/>
+    <w:lsdException w:name="Medium Grid 1 Accent 1" w:semiHidden="0" w:uiPriority="67" w:unhideWhenUsed="0"/>
+    <w:lsdException w:name="Medium Grid 2 Accent 1" w:semiHidden="0" w:uiPriority="68" w:unhideWhenUsed="0"/>
+    <w:lsdException w:name="Medium Grid 3 Accent 1" w:semiHidden="0" w:uiPriority="69" w:unhideWhenUsed="0"/>
+    <w:lsdException w:name="Dark List Accent 1" w:semiHidden="0" w:uiPriority="70" w:unhideWhenUsed="0"/>
+    <w:lsdException w:name="Colorful Shading Accent 1" w:semiHidden="0" w:uiPriority="71" w:unhideWhenUsed="0"/>
+    <w:lsdException w:name="Colorful List Accent 1" w:semiHidden="0" w:uiPriority="72" w:unhideWhenUsed="0"/>
+    <w:lsdException w:name="Colorful Grid Accent 1" w:semiHidden="0" w:uiPriority="73" w:unhideWhenUsed="0"/>
+    <w:lsdException w:name="Light Shading Accent 2" w:semiHidden="0" w:uiPriority="60" w:unhideWhenUsed="0"/>
+    <w:lsdException w:name="Light List Accent 2" w:semiHidden="0" w:uiPriority="61" w:unhideWhenUsed="0"/>
+    <w:lsdException w:name="Light Grid Accent 2" w:semiHidden="0" w:uiPriority="62" w:unhideWhenUsed="0"/>
+    <w:lsdException w:name="Medium Shading 1 Accent 2" w:semiHidden="0" w:uiPriority="63" w:unhideWhenUsed="0"/>
+    <w:lsdException w:name="Medium Shading 2 Accent 2" w:semiHidden="0" w:uiPriority="64" w:unhideWhenUsed="0"/>
+    <w:lsdException w:name="Medium List 1 Accent 2" w:semiHidden="0" w:uiPriority="65" w:unhideWhenUsed="0"/>
+    <w:lsdException w:name="Medium List 2 Accent 2" w:semiHidden="0" w:uiPriority="66" w:unhideWhenUsed="0"/>
+    <w:lsdException w:name="Medium Grid 1 Accent 2" w:semiHidden="0" w:uiPriority="67" w:unhideWhenUsed="0"/>
+    <w:lsdException w:name="Medium Grid 2 Accent 2" w:semiHidden="0" w:uiPriority="68" w:unhideWhenUsed="0"/>
+    <w:lsdException w:name="Medium Grid 3 Accent 2" w:semiHidden="0" w:uiPriority="69" w:unhideWhenUsed="0"/>
+    <w:lsdException w:name="Dark List Accent 2" w:semiHidden="0" w:uiPriority="70" w:unhideWhenUsed="0"/>
+    <w:lsdException w:name="Colorful Shading Accent 2" w:semiHidden="0" w:uiPriority="71" w:unhideWhenUsed="0"/>
+    <w:lsdException w:name="Colorful List Accent 2" w:semiHidden="0" w:uiPriority="72" w:unhideWhenUsed="0"/>
+    <w:lsdException w:name="Colorful Grid Accent 2" w:semiHidden="0" w:uiPriority="73" w:unhideWhenUsed="0"/>
+    <w:lsdException w:name="Light Shading Accent 3" w:semiHidden="0" w:uiPriority="60" w:unhideWhenUsed="0"/>
+    <w:lsdException w:name="Light List Accent 3" w:semiHidden="0" w:uiPriority="61" w:unhideWhenUsed="0"/>
+    <w:lsdException w:name="Light Grid Accent 3" w:semiHidden="0" w:uiPriority="62" w:unhideWhenUsed="0"/>
+    <w:lsdException w:name="Medium Shading 1 Accent 3" w:semiHidden="0" w:uiPriority="63" w:unhideWhenUsed="0"/>
+    <w:lsdException w:name="Medium Shading 2 Accent 3" w:semiHidden="0" w:uiPriority="64" w:unhideWhenUsed="0"/>
+    <w:lsdException w:name="Medium List 1 Accent 3" w:semiHidden="0" w:uiPriority="65" w:unhideWhenUsed="0"/>
+    <w:lsdException w:name="Medium List 2 Accent 3" w:semiHidden="0" w:uiPriority="66" w:unhideWhenUsed="0"/>
+    <w:lsdException w:name="Medium Grid 1 Accent 3" w:semiHidden="0" w:uiPriority="67" w:unhideWhenUsed="0"/>
+    <w:lsdException w:name="Medium Grid 2 Accent 3" w:semiHidden="0" w:uiPriority="68" w:unhideWhenUsed="0"/>
+    <w:lsdException w:name="Medium Grid 3 Accent 3" w:semiHidden="0" w:uiPriority="69" w:unhideWhenUsed="0"/>
+    <w:lsdException w:name="Dark List Accent 3" w:semiHidden="0" w:uiPriority="70" w:unhideWhenUsed="0"/>
+    <w:lsdException w:name="Colorful Shading Accent 3" w:semiHidden="0" w:uiPriority="71" w:unhideWhenUsed="0"/>
+    <w:lsdException w:name="Colorful List Accent 3" w:semiHidden="0" w:uiPriority="72" w:unhideWhenUsed="0"/>
+    <w:lsdException w:name="Colorful Grid Accent 3" w:semiHidden="0" w:uiPriority="73" w:unhideWhenUsed="0"/>
+    <w:lsdException w:name="Light Shading Accent 4" w:semiHidden="0" w:uiPriority="60" w:unhideWhenUsed="0"/>
+    <w:lsdException w:name="Light List Accent 4" w:semiHidden="0" w:uiPriority="61" w:unhideWhenUsed="0"/>
+    <w:lsdException w:name="Light Grid Accent 4" w:semiHidden="0" w:uiPriority="62" w:unhideWhenUsed="0"/>
+    <w:lsdException w:name="Medium Shading 1 Accent 4" w:semiHidden="0" w:uiPriority="63" w:unhideWhenUsed="0"/>
+    <w:lsdException w:name="Medium Shading 2 Accent 4" w:semiHidden="0" w:uiPriority="64" w:unhideWhenUsed="0"/>
+    <w:lsdException w:name="Medium List 1 Accent 4" w:semiHidden="0" w:uiPriority="65" w:unhideWhenUsed="0"/>
+    <w:lsdException w:name="Medium List 2 Accent 4" w:semiHidden="0" w:uiPriority="66" w:unhideWhenUsed="0"/>
+    <w:lsdException w:name="Medium Grid 1 Accent 4" w:semiHidden="0" w:uiPriority="67" w:unhideWhenUsed="0"/>
+    <w:lsdException w:name="Medium Grid 2 Accent 4" w:semiHidden="0" w:uiPriority="68" w:unhideWhenUsed="0"/>
+    <w:lsdException w:name="Medium Grid 3 Accent 4" w:semiHidden="0" w:uiPriority="69" w:unhideWhenUsed="0"/>
+    <w:lsdException w:name="Dark List Accent 4" w:semiHidden="0" w:uiPriority="70" w:unhideWhenUsed="0"/>
+    <w:lsdException w:name="Colorful Shading Accent 4" w:semiHidden="0" w:uiPriority="71" w:unhideWhenUsed="0"/>
+    <w:lsdException w:name="Colorful List Accent 4" w:semiHidden="0" w:uiPriority="72" w:unhideWhenUsed="0"/>
+    <w:lsdException w:name="Colorful Grid Accent 4" w:semiHidden="0" w:uiPriority="73" w:unhideWhenUsed="0"/>
+    <w:lsdException w:name="Light Shading Accent 5" w:semiHidden="0" w:uiPriority="60" w:unhideWhenUsed="0"/>
+    <w:lsdException w:name="Light List Accent 5" w:semiHidden="0" w:uiPriority="61" w:unhideWhenUsed="0"/>
+    <w:lsdException w:name="Light Grid Accent 5" w:semiHidden="0" w:uiPriority="62" w:unhideWhenUsed="0"/>
+    <w:lsdException w:name="Medium Shading 1 Accent 5" w:semiHidden="0" w:uiPriority="63" w:unhideWhenUsed="0"/>
+    <w:lsdException w:name="Medium Shading 2 Accent 5" w:semiHidden="0" w:uiPriority="64" w:unhideWhenUsed="0"/>
+    <w:lsdException w:name="Medium List 1 Accent 5" w:semiHidden="0" w:uiPriority="65" w:unhideWhenUsed="0"/>
+    <w:lsdException w:name="Medium List 2 Accent 5" w:semiHidden="0" w:uiPriority="66" w:unhideWhenUsed="0"/>
+    <w:lsdException w:name="Medium Grid 1 Accent 5" w:semiHidden="0" w:uiPriority="67" w:unhideWhenUsed="0"/>
+    <w:lsdException w:name="Medium Grid 2 Accent 5" w:semiHidden="0" w:uiPriority="68" w:unhideWhenUsed="0"/>
+    <w:lsdException w:name="Medium Grid 3 Accent 5" w:semiHidden="0" w:uiPriority="69" w:unhideWhenUsed="0"/>
+    <w:lsdException w:name="Dark List Accent 5" w:semiHidden="0" w:uiPriority="70" w:unhideWhenUsed="0"/>
+    <w:lsdException w:name="Colorful Shading Accent 5" w:semiHidden="0" w:uiPriority="71" w:unhideWhenUsed="0"/>
+    <w:lsdException w:name="Colorful List Accent 5" w:semiHidden="0" w:uiPriority="72" w:unhideWhenUsed="0"/>
+    <w:lsdException w:name="Colorful Grid Accent 5" w:semiHidden="0" w:uiPriority="73" w:unhideWhenUsed="0"/>
+    <w:lsdException w:name="Light Shading Accent 6" w:semiHidden="0" w:uiPriority="60" w:unhideWhenUsed="0"/>
+    <w:lsdException w:name="Light List Accent 6" w:semiHidden="0" w:uiPriority="61" w:unhideWhenUsed="0"/>
+    <w:lsdException w:name="Light Grid Accent 6" w:semiHidden="0" w:uiPriority="62" w:unhideWhenUsed="0"/>
+    <w:lsdException w:name="Medium Shading 1 Accent 6" w:semiHidden="0" w:uiPriority="63" w:unhideWhenUsed="0"/>
+    <w:lsdException w:name="Medium Shading 2 Accent 6" w:semiHidden="0" w:uiPriority="64" w:unhideWhenUsed="0"/>
+    <w:lsdException w:name="Medium List 1 Accent 6" w:semiHidden="0" w:uiPriority="65" w:unhideWhenUsed="0"/>
+    <w:lsdException w:name="Medium List 2 Accent 6" w:semiHidden="0" w:uiPriority="66" w:unhideWhenUsed="0"/>
+    <w:lsdException w:name="Medium Grid 1 Accent 6" w:semiHidden="0" w:uiPriority="67" w:unhideWhenUsed="0"/>
+    <w:lsdException w:name="Medium Grid 2 Accent 6" w:semiHidden="0" w:uiPriority="68" w:unhideWhenUsed="0"/>
+    <w:lsdException w:name="Medium Grid 3 Accent 6" w:semiHidden="0" w:uiPriority="69" w:unhideWhenUsed="0"/>
+    <w:lsdException w:name="Dark List Accent 6" w:semiHidden="0" w:uiPriority="70" w:unhideWhenUsed="0"/>
+    <w:lsdException w:name="Colorful Shading Accent 6" w:semiHidden="0" w:uiPriority="71" w:unhideWhenUsed="0"/>
+    <w:lsdException w:name="Colorful List Accent 6" w:semiHidden="0" w:uiPriority="72" w:unhideWhenUsed="0"/>
+    <w:lsdException w:name="Colorful Grid Accent 6" w:semiHidden="0" w:uiPriority="73" w:unhideWhenUsed="0"/>
+    <w:lsdException w:name="Subtle Emphasis" w:semiHidden="0" w:uiPriority="19" w:unhideWhenUsed="0" w:qFormat="1"/>
+    <w:lsdException w:name="Intense Emphasis" w:semiHidden="0" w:uiPriority="21" w:unhideWhenUsed="0" w:qFormat="1"/>
+    <w:lsdException w:name="Subtle Reference" w:semiHidden="0" w:uiPriority="31" w:unhideWhenUsed="0" w:qFormat="1"/>
+    <w:lsdException w:name="Intense Reference" w:semiHidden="0" w:uiPriority="32" w:unhideWhenUsed="0" w:qFormat="1"/>
+    <w:lsdException w:name="Book Title" w:semiHidden="0" w:uiPriority="33" w:unhideWhenUsed="0" w:qFormat="1"/>
+    <w:lsdException w:name="Bibliography" w:uiPriority="37"/>
+    <w:lsdException w:name="TOC Heading" w:uiPriority="39" w:qFormat="1"/>
   </w:latentStyles>
   <w:style w:type="paragraph" w:default="1" w:styleId="Normal">
     <w:name w:val="Normal"/>
@@ -5919,6 +5326,7 @@
     <w:uiPriority w:val="99"/>
     <w:semiHidden/>
     <w:unhideWhenUsed/>
+    <w:qFormat/>
     <w:tblPr>
       <w:tblInd w:w="0" w:type="dxa"/>
       <w:tblCellMar>
@@ -6480,545 +5888,6 @@
 </w:styles>
 </file>
 
-<file path=word/glossary/document.xml><?xml version="1.0" encoding="utf-8"?>
-<w:glossaryDocument xmlns:wpc="http://schemas.microsoft.com/office/word/2010/wordprocessingCanvas" xmlns:mc="http://schemas.openxmlformats.org/markup-compatibility/2006" xmlns:o="urn:schemas-microsoft-com:office:office" xmlns:r="http://schemas.openxmlformats.org/officeDocument/2006/relationships" xmlns:m="http://schemas.openxmlformats.org/officeDocument/2006/math" xmlns:v="urn:schemas-microsoft-com:vml" xmlns:wp14="http://schemas.microsoft.com/office/word/2010/wordprocessingDrawing" xmlns:wp="http://schemas.openxmlformats.org/drawingml/2006/wordprocessingDrawing" xmlns:w10="urn:schemas-microsoft-com:office:word" xmlns:w="http://schemas.openxmlformats.org/wordprocessingml/2006/main" xmlns:w14="http://schemas.microsoft.com/office/word/2010/wordml" xmlns:w15="http://schemas.microsoft.com/office/word/2012/wordml" xmlns:wpg="http://schemas.microsoft.com/office/word/2010/wordprocessingGroup" xmlns:wpi="http://schemas.microsoft.com/office/word/2010/wordprocessingInk" xmlns:wne="http://schemas.microsoft.com/office/word/2006/wordml" xmlns:wps="http://schemas.microsoft.com/office/word/2010/wordprocessingShape" mc:Ignorable="w14 w15 wp14"/>
-</file>
-
-<file path=word/glossary/fontTable.xml><?xml version="1.0" encoding="utf-8"?>
-<w:fonts xmlns:mc="http://schemas.openxmlformats.org/markup-compatibility/2006" xmlns:r="http://schemas.openxmlformats.org/officeDocument/2006/relationships" xmlns:w="http://schemas.openxmlformats.org/wordprocessingml/2006/main" xmlns:w14="http://schemas.microsoft.com/office/word/2010/wordml" xmlns:w15="http://schemas.microsoft.com/office/word/2012/wordml" mc:Ignorable="w14 w15">
-  <w:font w:name="Times New Roman">
-    <w:panose1 w:val="02020603050405020304"/>
-    <w:charset w:val="00"/>
-    <w:family w:val="roman"/>
-    <w:pitch w:val="variable"/>
-    <w:sig w:usb0="E0002EFF" w:usb1="C0007843" w:usb2="00000009" w:usb3="00000000" w:csb0="000001FF" w:csb1="00000000"/>
-  </w:font>
-  <w:font w:name="Calibri">
-    <w:panose1 w:val="020F0502020204030204"/>
-    <w:charset w:val="00"/>
-    <w:family w:val="swiss"/>
-    <w:pitch w:val="variable"/>
-    <w:sig w:usb0="E00002FF" w:usb1="4000ACFF" w:usb2="00000001" w:usb3="00000000" w:csb0="0000019F" w:csb1="00000000"/>
-  </w:font>
-  <w:font w:name="Vrinda">
-    <w:panose1 w:val="020B0502040204020203"/>
-    <w:charset w:val="00"/>
-    <w:family w:val="auto"/>
-    <w:pitch w:val="variable"/>
-    <w:sig w:usb0="00010003" w:usb1="00000000" w:usb2="00000000" w:usb3="00000000" w:csb0="00000001" w:csb1="00000000"/>
-  </w:font>
-  <w:font w:name="Calibri Light">
-    <w:panose1 w:val="020F0302020204030204"/>
-    <w:charset w:val="00"/>
-    <w:family w:val="swiss"/>
-    <w:pitch w:val="variable"/>
-    <w:sig w:usb0="A00002EF" w:usb1="4000207B" w:usb2="00000000" w:usb3="00000000" w:csb0="0000019F" w:csb1="00000000"/>
-  </w:font>
-  <w:font w:name="Segoe UI">
-    <w:panose1 w:val="020B0502040204020203"/>
-    <w:charset w:val="00"/>
-    <w:family w:val="swiss"/>
-    <w:pitch w:val="variable"/>
-    <w:sig w:usb0="E4002EFF" w:usb1="C000E47F" w:usb2="00000009" w:usb3="00000000" w:csb0="000001FF" w:csb1="00000000"/>
-  </w:font>
-  <w:font w:name="MS Gothic">
-    <w:altName w:val="ＭＳ ゴシック"/>
-    <w:panose1 w:val="020B0609070205080204"/>
-    <w:charset w:val="80"/>
-    <w:family w:val="modern"/>
-    <w:pitch w:val="fixed"/>
-    <w:sig w:usb0="E00002FF" w:usb1="6AC7FDFB" w:usb2="08000012" w:usb3="00000000" w:csb0="0002009F" w:csb1="00000000"/>
-  </w:font>
-  <w:font w:name="Cambria Math">
-    <w:panose1 w:val="02040503050406030204"/>
-    <w:charset w:val="00"/>
-    <w:family w:val="roman"/>
-    <w:pitch w:val="variable"/>
-    <w:sig w:usb0="E00002FF" w:usb1="420024FF" w:usb2="00000000" w:usb3="00000000" w:csb0="0000019F" w:csb1="00000000"/>
-  </w:font>
-</w:fonts>
-</file>
-
-<file path=word/glossary/settings.xml><?xml version="1.0" encoding="utf-8"?>
-<w:settings xmlns:mc="http://schemas.openxmlformats.org/markup-compatibility/2006" xmlns:o="urn:schemas-microsoft-com:office:office" xmlns:r="http://schemas.openxmlformats.org/officeDocument/2006/relationships" xmlns:m="http://schemas.openxmlformats.org/officeDocument/2006/math" xmlns:v="urn:schemas-microsoft-com:vml" xmlns:w10="urn:schemas-microsoft-com:office:word" xmlns:w="http://schemas.openxmlformats.org/wordprocessingml/2006/main" xmlns:w14="http://schemas.microsoft.com/office/word/2010/wordml" xmlns:w15="http://schemas.microsoft.com/office/word/2012/wordml" xmlns:sl="http://schemas.openxmlformats.org/schemaLibrary/2006/main" mc:Ignorable="w14 w15">
-  <w:view w:val="normal"/>
-  <w:defaultTabStop w:val="720"/>
-  <w:characterSpacingControl w:val="doNotCompress"/>
-  <w:compat>
-    <w:useFELayout/>
-    <w:compatSetting w:name="compatibilityMode" w:uri="http://schemas.microsoft.com/office/word" w:val="15"/>
-    <w:compatSetting w:name="overrideTableStyleFontSizeAndJustification" w:uri="http://schemas.microsoft.com/office/word" w:val="1"/>
-    <w:compatSetting w:name="enableOpenTypeFeatures" w:uri="http://schemas.microsoft.com/office/word" w:val="1"/>
-    <w:compatSetting w:name="doNotFlipMirrorIndents" w:uri="http://schemas.microsoft.com/office/word" w:val="1"/>
-    <w:compatSetting w:name="differentiateMultirowTableHeaders" w:uri="http://schemas.microsoft.com/office/word" w:val="1"/>
-  </w:compat>
-  <w:rsids>
-    <w:rsidRoot w:val="004E309F"/>
-    <w:rsid w:val="004E309F"/>
-    <w:rsid w:val="00E6548D"/>
-  </w:rsids>
-  <m:mathPr>
-    <m:mathFont m:val="Cambria Math"/>
-    <m:brkBin m:val="before"/>
-    <m:brkBinSub m:val="--"/>
-    <m:smallFrac m:val="0"/>
-    <m:dispDef/>
-    <m:lMargin m:val="0"/>
-    <m:rMargin m:val="0"/>
-    <m:defJc m:val="centerGroup"/>
-    <m:wrapIndent m:val="1440"/>
-    <m:intLim m:val="subSup"/>
-    <m:naryLim m:val="undOvr"/>
-  </m:mathPr>
-  <w:themeFontLang w:val="en-US"/>
-  <w:clrSchemeMapping w:bg1="light1" w:t1="dark1" w:bg2="light2" w:t2="dark2" w:accent1="accent1" w:accent2="accent2" w:accent3="accent3" w:accent4="accent4" w:accent5="accent5" w:accent6="accent6" w:hyperlink="hyperlink" w:followedHyperlink="followedHyperlink"/>
-  <w:decimalSymbol w:val="."/>
-  <w:listSeparator w:val=","/>
-  <w15:chartTrackingRefBased/>
-</w:settings>
-</file>
-
-<file path=word/glossary/styles.xml><?xml version="1.0" encoding="utf-8"?>
-<w:styles xmlns:mc="http://schemas.openxmlformats.org/markup-compatibility/2006" xmlns:r="http://schemas.openxmlformats.org/officeDocument/2006/relationships" xmlns:w="http://schemas.openxmlformats.org/wordprocessingml/2006/main" xmlns:w14="http://schemas.microsoft.com/office/word/2010/wordml" xmlns:w15="http://schemas.microsoft.com/office/word/2012/wordml" mc:Ignorable="w14 w15">
-  <w:docDefaults>
-    <w:rPrDefault>
-      <w:rPr>
-        <w:rFonts w:asciiTheme="minorHAnsi" w:eastAsiaTheme="minorEastAsia" w:hAnsiTheme="minorHAnsi" w:cstheme="minorBidi"/>
-        <w:sz w:val="22"/>
-        <w:szCs w:val="22"/>
-        <w:lang w:val="en-US" w:eastAsia="en-US" w:bidi="ar-SA"/>
-      </w:rPr>
-    </w:rPrDefault>
-    <w:pPrDefault>
-      <w:pPr>
-        <w:spacing w:after="160" w:line="259" w:lineRule="auto"/>
-      </w:pPr>
-    </w:pPrDefault>
-  </w:docDefaults>
-  <w:latentStyles w:defLockedState="0" w:defUIPriority="99" w:defSemiHidden="0" w:defUnhideWhenUsed="0" w:defQFormat="0" w:count="371">
-    <w:lsdException w:name="Normal" w:uiPriority="0" w:qFormat="1"/>
-    <w:lsdException w:name="heading 1" w:uiPriority="9" w:qFormat="1"/>
-    <w:lsdException w:name="heading 2" w:semiHidden="1" w:uiPriority="9" w:unhideWhenUsed="1" w:qFormat="1"/>
-    <w:lsdException w:name="heading 3" w:semiHidden="1" w:uiPriority="9" w:unhideWhenUsed="1" w:qFormat="1"/>
-    <w:lsdException w:name="heading 4" w:semiHidden="1" w:uiPriority="9" w:unhideWhenUsed="1" w:qFormat="1"/>
-    <w:lsdException w:name="heading 5" w:semiHidden="1" w:uiPriority="9" w:unhideWhenUsed="1" w:qFormat="1"/>
-    <w:lsdException w:name="heading 6" w:semiHidden="1" w:uiPriority="9" w:unhideWhenUsed="1" w:qFormat="1"/>
-    <w:lsdException w:name="heading 7" w:semiHidden="1" w:uiPriority="9" w:unhideWhenUsed="1" w:qFormat="1"/>
-    <w:lsdException w:name="heading 8" w:semiHidden="1" w:uiPriority="9" w:unhideWhenUsed="1" w:qFormat="1"/>
-    <w:lsdException w:name="heading 9" w:semiHidden="1" w:uiPriority="9" w:unhideWhenUsed="1" w:qFormat="1"/>
-    <w:lsdException w:name="index 1" w:semiHidden="1" w:unhideWhenUsed="1"/>
-    <w:lsdException w:name="index 2" w:semiHidden="1" w:unhideWhenUsed="1"/>
-    <w:lsdException w:name="index 3" w:semiHidden="1" w:unhideWhenUsed="1"/>
-    <w:lsdException w:name="index 4" w:semiHidden="1" w:unhideWhenUsed="1"/>
-    <w:lsdException w:name="index 5" w:semiHidden="1" w:unhideWhenUsed="1"/>
-    <w:lsdException w:name="index 6" w:semiHidden="1" w:unhideWhenUsed="1"/>
-    <w:lsdException w:name="index 7" w:semiHidden="1" w:unhideWhenUsed="1"/>
-    <w:lsdException w:name="index 8" w:semiHidden="1" w:unhideWhenUsed="1"/>
-    <w:lsdException w:name="index 9" w:semiHidden="1" w:unhideWhenUsed="1"/>
-    <w:lsdException w:name="toc 1" w:semiHidden="1" w:uiPriority="39" w:unhideWhenUsed="1"/>
-    <w:lsdException w:name="toc 2" w:semiHidden="1" w:uiPriority="39" w:unhideWhenUsed="1"/>
-    <w:lsdException w:name="toc 3" w:semiHidden="1" w:uiPriority="39" w:unhideWhenUsed="1"/>
-    <w:lsdException w:name="toc 4" w:semiHidden="1" w:uiPriority="39" w:unhideWhenUsed="1"/>
-    <w:lsdException w:name="toc 5" w:semiHidden="1" w:uiPriority="39" w:unhideWhenUsed="1"/>
-    <w:lsdException w:name="toc 6" w:semiHidden="1" w:uiPriority="39" w:unhideWhenUsed="1"/>
-    <w:lsdException w:name="toc 7" w:semiHidden="1" w:uiPriority="39" w:unhideWhenUsed="1"/>
-    <w:lsdException w:name="toc 8" w:semiHidden="1" w:uiPriority="39" w:unhideWhenUsed="1"/>
-    <w:lsdException w:name="toc 9" w:semiHidden="1" w:uiPriority="39" w:unhideWhenUsed="1"/>
-    <w:lsdException w:name="Normal Indent" w:semiHidden="1" w:unhideWhenUsed="1"/>
-    <w:lsdException w:name="footnote text" w:semiHidden="1" w:unhideWhenUsed="1"/>
-    <w:lsdException w:name="annotation text" w:semiHidden="1" w:unhideWhenUsed="1"/>
-    <w:lsdException w:name="header" w:semiHidden="1" w:unhideWhenUsed="1"/>
-    <w:lsdException w:name="footer" w:semiHidden="1" w:unhideWhenUsed="1"/>
-    <w:lsdException w:name="index heading" w:semiHidden="1" w:unhideWhenUsed="1"/>
-    <w:lsdException w:name="caption" w:semiHidden="1" w:uiPriority="35" w:unhideWhenUsed="1" w:qFormat="1"/>
-    <w:lsdException w:name="table of figures" w:semiHidden="1" w:unhideWhenUsed="1"/>
-    <w:lsdException w:name="envelope address" w:semiHidden="1" w:unhideWhenUsed="1"/>
-    <w:lsdException w:name="envelope return" w:semiHidden="1" w:unhideWhenUsed="1"/>
-    <w:lsdException w:name="footnote reference" w:semiHidden="1" w:unhideWhenUsed="1"/>
-    <w:lsdException w:name="annotation reference" w:semiHidden="1" w:unhideWhenUsed="1"/>
-    <w:lsdException w:name="line number" w:semiHidden="1" w:unhideWhenUsed="1"/>
-    <w:lsdException w:name="page number" w:semiHidden="1" w:unhideWhenUsed="1"/>
-    <w:lsdException w:name="endnote reference" w:semiHidden="1" w:unhideWhenUsed="1"/>
-    <w:lsdException w:name="endnote text" w:semiHidden="1" w:unhideWhenUsed="1"/>
-    <w:lsdException w:name="table of authorities" w:semiHidden="1" w:unhideWhenUsed="1"/>
-    <w:lsdException w:name="macro" w:semiHidden="1" w:unhideWhenUsed="1"/>
-    <w:lsdException w:name="toa heading" w:semiHidden="1" w:unhideWhenUsed="1"/>
-    <w:lsdException w:name="List" w:semiHidden="1" w:unhideWhenUsed="1"/>
-    <w:lsdException w:name="List Bullet" w:semiHidden="1" w:unhideWhenUsed="1"/>
-    <w:lsdException w:name="List Number" w:semiHidden="1" w:unhideWhenUsed="1"/>
-    <w:lsdException w:name="List 2" w:semiHidden="1" w:unhideWhenUsed="1"/>
-    <w:lsdException w:name="List 3" w:semiHidden="1" w:unhideWhenUsed="1"/>
-    <w:lsdException w:name="List 4" w:semiHidden="1" w:unhideWhenUsed="1"/>
-    <w:lsdException w:name="List 5" w:semiHidden="1" w:unhideWhenUsed="1"/>
-    <w:lsdException w:name="List Bullet 2" w:semiHidden="1" w:unhideWhenUsed="1"/>
-    <w:lsdException w:name="List Bullet 3" w:semiHidden="1" w:unhideWhenUsed="1"/>
-    <w:lsdException w:name="List Bullet 4" w:semiHidden="1" w:unhideWhenUsed="1"/>
-    <w:lsdException w:name="List Bullet 5" w:semiHidden="1" w:unhideWhenUsed="1"/>
-    <w:lsdException w:name="List Number 2" w:semiHidden="1" w:unhideWhenUsed="1"/>
-    <w:lsdException w:name="List Number 3" w:semiHidden="1" w:unhideWhenUsed="1"/>
-    <w:lsdException w:name="List Number 4" w:semiHidden="1" w:unhideWhenUsed="1"/>
-    <w:lsdException w:name="List Number 5" w:semiHidden="1" w:unhideWhenUsed="1"/>
-    <w:lsdException w:name="Title" w:uiPriority="10" w:qFormat="1"/>
-    <w:lsdException w:name="Closing" w:semiHidden="1" w:unhideWhenUsed="1"/>
-    <w:lsdException w:name="Signature" w:semiHidden="1" w:unhideWhenUsed="1"/>
-    <w:lsdException w:name="Default Paragraph Font" w:semiHidden="1" w:uiPriority="1" w:unhideWhenUsed="1"/>
-    <w:lsdException w:name="Body Text" w:semiHidden="1" w:unhideWhenUsed="1"/>
-    <w:lsdException w:name="Body Text Indent" w:semiHidden="1" w:unhideWhenUsed="1"/>
-    <w:lsdException w:name="List Continue" w:semiHidden="1" w:unhideWhenUsed="1"/>
-    <w:lsdException w:name="List Continue 2" w:semiHidden="1" w:unhideWhenUsed="1"/>
-    <w:lsdException w:name="List Continue 3" w:semiHidden="1" w:unhideWhenUsed="1"/>
-    <w:lsdException w:name="List Continue 4" w:semiHidden="1" w:unhideWhenUsed="1"/>
-    <w:lsdException w:name="List Continue 5" w:semiHidden="1" w:unhideWhenUsed="1"/>
-    <w:lsdException w:name="Message Header" w:semiHidden="1" w:unhideWhenUsed="1"/>
-    <w:lsdException w:name="Subtitle" w:uiPriority="11" w:qFormat="1"/>
-    <w:lsdException w:name="Salutation" w:semiHidden="1" w:unhideWhenUsed="1"/>
-    <w:lsdException w:name="Date" w:semiHidden="1" w:unhideWhenUsed="1"/>
-    <w:lsdException w:name="Body Text First Indent" w:semiHidden="1" w:unhideWhenUsed="1"/>
-    <w:lsdException w:name="Body Text First Indent 2" w:semiHidden="1" w:unhideWhenUsed="1"/>
-    <w:lsdException w:name="Note Heading" w:semiHidden="1" w:unhideWhenUsed="1"/>
-    <w:lsdException w:name="Body Text 2" w:semiHidden="1" w:unhideWhenUsed="1"/>
-    <w:lsdException w:name="Body Text 3" w:semiHidden="1" w:unhideWhenUsed="1"/>
-    <w:lsdException w:name="Body Text Indent 2" w:semiHidden="1" w:unhideWhenUsed="1"/>
-    <w:lsdException w:name="Body Text Indent 3" w:semiHidden="1" w:unhideWhenUsed="1"/>
-    <w:lsdException w:name="Block Text" w:semiHidden="1" w:unhideWhenUsed="1"/>
-    <w:lsdException w:name="Hyperlink" w:semiHidden="1" w:unhideWhenUsed="1"/>
-    <w:lsdException w:name="FollowedHyperlink" w:semiHidden="1" w:unhideWhenUsed="1"/>
-    <w:lsdException w:name="Strong" w:uiPriority="22" w:qFormat="1"/>
-    <w:lsdException w:name="Emphasis" w:uiPriority="20" w:qFormat="1"/>
-    <w:lsdException w:name="Document Map" w:semiHidden="1" w:unhideWhenUsed="1"/>
-    <w:lsdException w:name="Plain Text" w:semiHidden="1" w:unhideWhenUsed="1"/>
-    <w:lsdException w:name="E-mail Signature" w:semiHidden="1" w:unhideWhenUsed="1"/>
-    <w:lsdException w:name="HTML Top of Form" w:semiHidden="1" w:unhideWhenUsed="1"/>
-    <w:lsdException w:name="HTML Bottom of Form" w:semiHidden="1" w:unhideWhenUsed="1"/>
-    <w:lsdException w:name="Normal (Web)" w:semiHidden="1" w:unhideWhenUsed="1"/>
-    <w:lsdException w:name="HTML Acronym" w:semiHidden="1" w:unhideWhenUsed="1"/>
-    <w:lsdException w:name="HTML Address" w:semiHidden="1" w:unhideWhenUsed="1"/>
-    <w:lsdException w:name="HTML Cite" w:semiHidden="1" w:unhideWhenUsed="1"/>
-    <w:lsdException w:name="HTML Code" w:semiHidden="1" w:unhideWhenUsed="1"/>
-    <w:lsdException w:name="HTML Definition" w:semiHidden="1" w:unhideWhenUsed="1"/>
-    <w:lsdException w:name="HTML Keyboard" w:semiHidden="1" w:unhideWhenUsed="1"/>
-    <w:lsdException w:name="HTML Preformatted" w:semiHidden="1" w:unhideWhenUsed="1"/>
-    <w:lsdException w:name="HTML Sample" w:semiHidden="1" w:unhideWhenUsed="1"/>
-    <w:lsdException w:name="HTML Typewriter" w:semiHidden="1" w:unhideWhenUsed="1"/>
-    <w:lsdException w:name="HTML Variable" w:semiHidden="1" w:unhideWhenUsed="1"/>
-    <w:lsdException w:name="Normal Table" w:semiHidden="1" w:unhideWhenUsed="1"/>
-    <w:lsdException w:name="annotation subject" w:semiHidden="1" w:unhideWhenUsed="1"/>
-    <w:lsdException w:name="No List" w:semiHidden="1" w:unhideWhenUsed="1"/>
-    <w:lsdException w:name="Outline List 1" w:semiHidden="1" w:unhideWhenUsed="1"/>
-    <w:lsdException w:name="Outline List 2" w:semiHidden="1" w:unhideWhenUsed="1"/>
-    <w:lsdException w:name="Outline List 3" w:semiHidden="1" w:unhideWhenUsed="1"/>
-    <w:lsdException w:name="Table Simple 1" w:semiHidden="1" w:unhideWhenUsed="1"/>
-    <w:lsdException w:name="Table Simple 2" w:semiHidden="1" w:unhideWhenUsed="1"/>
-    <w:lsdException w:name="Table Simple 3" w:semiHidden="1" w:unhideWhenUsed="1"/>
-    <w:lsdException w:name="Table Classic 1" w:semiHidden="1" w:unhideWhenUsed="1"/>
-    <w:lsdException w:name="Table Classic 2" w:semiHidden="1" w:unhideWhenUsed="1"/>
-    <w:lsdException w:name="Table Classic 3" w:semiHidden="1" w:unhideWhenUsed="1"/>
-    <w:lsdException w:name="Table Classic 4" w:semiHidden="1" w:unhideWhenUsed="1"/>
-    <w:lsdException w:name="Table Colorful 1" w:semiHidden="1" w:unhideWhenUsed="1"/>
-    <w:lsdException w:name="Table Colorful 2" w:semiHidden="1" w:unhideWhenUsed="1"/>
-    <w:lsdException w:name="Table Colorful 3" w:semiHidden="1" w:unhideWhenUsed="1"/>
-    <w:lsdException w:name="Table Columns 1" w:semiHidden="1" w:unhideWhenUsed="1"/>
-    <w:lsdException w:name="Table Columns 2" w:semiHidden="1" w:unhideWhenUsed="1"/>
-    <w:lsdException w:name="Table Columns 3" w:semiHidden="1" w:unhideWhenUsed="1"/>
-    <w:lsdException w:name="Table Columns 4" w:semiHidden="1" w:unhideWhenUsed="1"/>
-    <w:lsdException w:name="Table Columns 5" w:semiHidden="1" w:unhideWhenUsed="1"/>
-    <w:lsdException w:name="Table Grid 1" w:semiHidden="1" w:unhideWhenUsed="1"/>
-    <w:lsdException w:name="Table Grid 2" w:semiHidden="1" w:unhideWhenUsed="1"/>
-    <w:lsdException w:name="Table Grid 3" w:semiHidden="1" w:unhideWhenUsed="1"/>
-    <w:lsdException w:name="Table Grid 4" w:semiHidden="1" w:unhideWhenUsed="1"/>
-    <w:lsdException w:name="Table Grid 5" w:semiHidden="1" w:unhideWhenUsed="1"/>
-    <w:lsdException w:name="Table Grid 6" w:semiHidden="1" w:unhideWhenUsed="1"/>
-    <w:lsdException w:name="Table Grid 7" w:semiHidden="1" w:unhideWhenUsed="1"/>
-    <w:lsdException w:name="Table Grid 8" w:semiHidden="1" w:unhideWhenUsed="1"/>
-    <w:lsdException w:name="Table List 1" w:semiHidden="1" w:unhideWhenUsed="1"/>
-    <w:lsdException w:name="Table List 2" w:semiHidden="1" w:unhideWhenUsed="1"/>
-    <w:lsdException w:name="Table List 3" w:semiHidden="1" w:unhideWhenUsed="1"/>
-    <w:lsdException w:name="Table List 4" w:semiHidden="1" w:unhideWhenUsed="1"/>
-    <w:lsdException w:name="Table List 5" w:semiHidden="1" w:unhideWhenUsed="1"/>
-    <w:lsdException w:name="Table List 6" w:semiHidden="1" w:unhideWhenUsed="1"/>
-    <w:lsdException w:name="Table List 7" w:semiHidden="1" w:unhideWhenUsed="1"/>
-    <w:lsdException w:name="Table List 8" w:semiHidden="1" w:unhideWhenUsed="1"/>
-    <w:lsdException w:name="Table 3D effects 1" w:semiHidden="1" w:unhideWhenUsed="1"/>
-    <w:lsdException w:name="Table 3D effects 2" w:semiHidden="1" w:unhideWhenUsed="1"/>
-    <w:lsdException w:name="Table 3D effects 3" w:semiHidden="1" w:unhideWhenUsed="1"/>
-    <w:lsdException w:name="Table Contemporary" w:semiHidden="1" w:unhideWhenUsed="1"/>
-    <w:lsdException w:name="Table Elegant" w:semiHidden="1" w:unhideWhenUsed="1"/>
-    <w:lsdException w:name="Table Professional" w:semiHidden="1" w:unhideWhenUsed="1"/>
-    <w:lsdException w:name="Table Subtle 1" w:semiHidden="1" w:unhideWhenUsed="1"/>
-    <w:lsdException w:name="Table Subtle 2" w:semiHidden="1" w:unhideWhenUsed="1"/>
-    <w:lsdException w:name="Table Web 1" w:semiHidden="1" w:unhideWhenUsed="1"/>
-    <w:lsdException w:name="Table Web 2" w:semiHidden="1" w:unhideWhenUsed="1"/>
-    <w:lsdException w:name="Table Web 3" w:semiHidden="1" w:unhideWhenUsed="1"/>
-    <w:lsdException w:name="Balloon Text" w:semiHidden="1" w:unhideWhenUsed="1"/>
-    <w:lsdException w:name="Table Grid" w:uiPriority="39"/>
-    <w:lsdException w:name="Table Theme" w:semiHidden="1" w:unhideWhenUsed="1"/>
-    <w:lsdException w:name="Placeholder Text" w:semiHidden="1"/>
-    <w:lsdException w:name="No Spacing" w:uiPriority="1" w:qFormat="1"/>
-    <w:lsdException w:name="Light Shading" w:uiPriority="60"/>
-    <w:lsdException w:name="Light List" w:uiPriority="61"/>
-    <w:lsdException w:name="Light Grid" w:uiPriority="62"/>
-    <w:lsdException w:name="Medium Shading 1" w:uiPriority="63"/>
-    <w:lsdException w:name="Medium Shading 2" w:uiPriority="64"/>
-    <w:lsdException w:name="Medium List 1" w:uiPriority="65"/>
-    <w:lsdException w:name="Medium List 2" w:uiPriority="66"/>
-    <w:lsdException w:name="Medium Grid 1" w:uiPriority="67"/>
-    <w:lsdException w:name="Medium Grid 2" w:uiPriority="68"/>
-    <w:lsdException w:name="Medium Grid 3" w:uiPriority="69"/>
-    <w:lsdException w:name="Dark List" w:uiPriority="70"/>
-    <w:lsdException w:name="Colorful Shading" w:uiPriority="71"/>
-    <w:lsdException w:name="Colorful List" w:uiPriority="72"/>
-    <w:lsdException w:name="Colorful Grid" w:uiPriority="73"/>
-    <w:lsdException w:name="Light Shading Accent 1" w:uiPriority="60"/>
-    <w:lsdException w:name="Light List Accent 1" w:uiPriority="61"/>
-    <w:lsdException w:name="Light Grid Accent 1" w:uiPriority="62"/>
-    <w:lsdException w:name="Medium Shading 1 Accent 1" w:uiPriority="63"/>
-    <w:lsdException w:name="Medium Shading 2 Accent 1" w:uiPriority="64"/>
-    <w:lsdException w:name="Medium List 1 Accent 1" w:uiPriority="65"/>
-    <w:lsdException w:name="Revision" w:semiHidden="1"/>
-    <w:lsdException w:name="List Paragraph" w:uiPriority="34" w:qFormat="1"/>
-    <w:lsdException w:name="Quote" w:uiPriority="29" w:qFormat="1"/>
-    <w:lsdException w:name="Intense Quote" w:uiPriority="30" w:qFormat="1"/>
-    <w:lsdException w:name="Medium List 2 Accent 1" w:uiPriority="66"/>
-    <w:lsdException w:name="Medium Grid 1 Accent 1" w:uiPriority="67"/>
-    <w:lsdException w:name="Medium Grid 2 Accent 1" w:uiPriority="68"/>
-    <w:lsdException w:name="Medium Grid 3 Accent 1" w:uiPriority="69"/>
-    <w:lsdException w:name="Dark List Accent 1" w:uiPriority="70"/>
-    <w:lsdException w:name="Colorful Shading Accent 1" w:uiPriority="71"/>
-    <w:lsdException w:name="Colorful List Accent 1" w:uiPriority="72"/>
-    <w:lsdException w:name="Colorful Grid Accent 1" w:uiPriority="73"/>
-    <w:lsdException w:name="Light Shading Accent 2" w:uiPriority="60"/>
-    <w:lsdException w:name="Light List Accent 2" w:uiPriority="61"/>
-    <w:lsdException w:name="Light Grid Accent 2" w:uiPriority="62"/>
-    <w:lsdException w:name="Medium Shading 1 Accent 2" w:uiPriority="63"/>
-    <w:lsdException w:name="Medium Shading 2 Accent 2" w:uiPriority="64"/>
-    <w:lsdException w:name="Medium List 1 Accent 2" w:uiPriority="65"/>
-    <w:lsdException w:name="Medium List 2 Accent 2" w:uiPriority="66"/>
-    <w:lsdException w:name="Medium Grid 1 Accent 2" w:uiPriority="67"/>
-    <w:lsdException w:name="Medium Grid 2 Accent 2" w:uiPriority="68"/>
-    <w:lsdException w:name="Medium Grid 3 Accent 2" w:uiPriority="69"/>
-    <w:lsdException w:name="Dark List Accent 2" w:uiPriority="70"/>
-    <w:lsdException w:name="Colorful Shading Accent 2" w:uiPriority="71"/>
-    <w:lsdException w:name="Colorful List Accent 2" w:uiPriority="72"/>
-    <w:lsdException w:name="Colorful Grid Accent 2" w:uiPriority="73"/>
-    <w:lsdException w:name="Light Shading Accent 3" w:uiPriority="60"/>
-    <w:lsdException w:name="Light List Accent 3" w:uiPriority="61"/>
-    <w:lsdException w:name="Light Grid Accent 3" w:uiPriority="62"/>
-    <w:lsdException w:name="Medium Shading 1 Accent 3" w:uiPriority="63"/>
-    <w:lsdException w:name="Medium Shading 2 Accent 3" w:uiPriority="64"/>
-    <w:lsdException w:name="Medium List 1 Accent 3" w:uiPriority="65"/>
-    <w:lsdException w:name="Medium List 2 Accent 3" w:uiPriority="66"/>
-    <w:lsdException w:name="Medium Grid 1 Accent 3" w:uiPriority="67"/>
-    <w:lsdException w:name="Medium Grid 2 Accent 3" w:uiPriority="68"/>
-    <w:lsdException w:name="Medium Grid 3 Accent 3" w:uiPriority="69"/>
-    <w:lsdException w:name="Dark List Accent 3" w:uiPriority="70"/>
-    <w:lsdException w:name="Colorful Shading Accent 3" w:uiPriority="71"/>
-    <w:lsdException w:name="Colorful List Accent 3" w:uiPriority="72"/>
-    <w:lsdException w:name="Colorful Grid Accent 3" w:uiPriority="73"/>
-    <w:lsdException w:name="Light Shading Accent 4" w:uiPriority="60"/>
-    <w:lsdException w:name="Light List Accent 4" w:uiPriority="61"/>
-    <w:lsdException w:name="Light Grid Accent 4" w:uiPriority="62"/>
-    <w:lsdException w:name="Medium Shading 1 Accent 4" w:uiPriority="63"/>
-    <w:lsdException w:name="Medium Shading 2 Accent 4" w:uiPriority="64"/>
-    <w:lsdException w:name="Medium List 1 Accent 4" w:uiPriority="65"/>
-    <w:lsdException w:name="Medium List 2 Accent 4" w:uiPriority="66"/>
-    <w:lsdException w:name="Medium Grid 1 Accent 4" w:uiPriority="67"/>
-    <w:lsdException w:name="Medium Grid 2 Accent 4" w:uiPriority="68"/>
-    <w:lsdException w:name="Medium Grid 3 Accent 4" w:uiPriority="69"/>
-    <w:lsdException w:name="Dark List Accent 4" w:uiPriority="70"/>
-    <w:lsdException w:name="Colorful Shading Accent 4" w:uiPriority="71"/>
-    <w:lsdException w:name="Colorful List Accent 4" w:uiPriority="72"/>
-    <w:lsdException w:name="Colorful Grid Accent 4" w:uiPriority="73"/>
-    <w:lsdException w:name="Light Shading Accent 5" w:uiPriority="60"/>
-    <w:lsdException w:name="Light List Accent 5" w:uiPriority="61"/>
-    <w:lsdException w:name="Light Grid Accent 5" w:uiPriority="62"/>
-    <w:lsdException w:name="Medium Shading 1 Accent 5" w:uiPriority="63"/>
-    <w:lsdException w:name="Medium Shading 2 Accent 5" w:uiPriority="64"/>
-    <w:lsdException w:name="Medium List 1 Accent 5" w:uiPriority="65"/>
-    <w:lsdException w:name="Medium List 2 Accent 5" w:uiPriority="66"/>
-    <w:lsdException w:name="Medium Grid 1 Accent 5" w:uiPriority="67"/>
-    <w:lsdException w:name="Medium Grid 2 Accent 5" w:uiPriority="68"/>
-    <w:lsdException w:name="Medium Grid 3 Accent 5" w:uiPriority="69"/>
-    <w:lsdException w:name="Dark List Accent 5" w:uiPriority="70"/>
-    <w:lsdException w:name="Colorful Shading Accent 5" w:uiPriority="71"/>
-    <w:lsdException w:name="Colorful List Accent 5" w:uiPriority="72"/>
-    <w:lsdException w:name="Colorful Grid Accent 5" w:uiPriority="73"/>
-    <w:lsdException w:name="Light Shading Accent 6" w:uiPriority="60"/>
-    <w:lsdException w:name="Light List Accent 6" w:uiPriority="61"/>
-    <w:lsdException w:name="Light Grid Accent 6" w:uiPriority="62"/>
-    <w:lsdException w:name="Medium Shading 1 Accent 6" w:uiPriority="63"/>
-    <w:lsdException w:name="Medium Shading 2 Accent 6" w:uiPriority="64"/>
-    <w:lsdException w:name="Medium List 1 Accent 6" w:uiPriority="65"/>
-    <w:lsdException w:name="Medium List 2 Accent 6" w:uiPriority="66"/>
-    <w:lsdException w:name="Medium Grid 1 Accent 6" w:uiPriority="67"/>
-    <w:lsdException w:name="Medium Grid 2 Accent 6" w:uiPriority="68"/>
-    <w:lsdException w:name="Medium Grid 3 Accent 6" w:uiPriority="69"/>
-    <w:lsdException w:name="Dark List Accent 6" w:uiPriority="70"/>
-    <w:lsdException w:name="Colorful Shading Accent 6" w:uiPriority="71"/>
-    <w:lsdException w:name="Colorful List Accent 6" w:uiPriority="72"/>
-    <w:lsdException w:name="Colorful Grid Accent 6" w:uiPriority="73"/>
-    <w:lsdException w:name="Subtle Emphasis" w:uiPriority="19" w:qFormat="1"/>
-    <w:lsdException w:name="Intense Emphasis" w:uiPriority="21" w:qFormat="1"/>
-    <w:lsdException w:name="Subtle Reference" w:uiPriority="31" w:qFormat="1"/>
-    <w:lsdException w:name="Intense Reference" w:uiPriority="32" w:qFormat="1"/>
-    <w:lsdException w:name="Book Title" w:uiPriority="33" w:qFormat="1"/>
-    <w:lsdException w:name="Bibliography" w:semiHidden="1" w:uiPriority="37" w:unhideWhenUsed="1"/>
-    <w:lsdException w:name="TOC Heading" w:semiHidden="1" w:uiPriority="39" w:unhideWhenUsed="1" w:qFormat="1"/>
-    <w:lsdException w:name="Plain Table 1" w:uiPriority="41"/>
-    <w:lsdException w:name="Plain Table 2" w:uiPriority="42"/>
-    <w:lsdException w:name="Plain Table 3" w:uiPriority="43"/>
-    <w:lsdException w:name="Plain Table 4" w:uiPriority="44"/>
-    <w:lsdException w:name="Plain Table 5" w:uiPriority="45"/>
-    <w:lsdException w:name="Grid Table Light" w:uiPriority="40"/>
-    <w:lsdException w:name="Grid Table 1 Light" w:uiPriority="46"/>
-    <w:lsdException w:name="Grid Table 2" w:uiPriority="47"/>
-    <w:lsdException w:name="Grid Table 3" w:uiPriority="48"/>
-    <w:lsdException w:name="Grid Table 4" w:uiPriority="49"/>
-    <w:lsdException w:name="Grid Table 5 Dark" w:uiPriority="50"/>
-    <w:lsdException w:name="Grid Table 6 Colorful" w:uiPriority="51"/>
-    <w:lsdException w:name="Grid Table 7 Colorful" w:uiPriority="52"/>
-    <w:lsdException w:name="Grid Table 1 Light Accent 1" w:uiPriority="46"/>
-    <w:lsdException w:name="Grid Table 2 Accent 1" w:uiPriority="47"/>
-    <w:lsdException w:name="Grid Table 3 Accent 1" w:uiPriority="48"/>
-    <w:lsdException w:name="Grid Table 4 Accent 1" w:uiPriority="49"/>
-    <w:lsdException w:name="Grid Table 5 Dark Accent 1" w:uiPriority="50"/>
-    <w:lsdException w:name="Grid Table 6 Colorful Accent 1" w:uiPriority="51"/>
-    <w:lsdException w:name="Grid Table 7 Colorful Accent 1" w:uiPriority="52"/>
-    <w:lsdException w:name="Grid Table 1 Light Accent 2" w:uiPriority="46"/>
-    <w:lsdException w:name="Grid Table 2 Accent 2" w:uiPriority="47"/>
-    <w:lsdException w:name="Grid Table 3 Accent 2" w:uiPriority="48"/>
-    <w:lsdException w:name="Grid Table 4 Accent 2" w:uiPriority="49"/>
-    <w:lsdException w:name="Grid Table 5 Dark Accent 2" w:uiPriority="50"/>
-    <w:lsdException w:name="Grid Table 6 Colorful Accent 2" w:uiPriority="51"/>
-    <w:lsdException w:name="Grid Table 7 Colorful Accent 2" w:uiPriority="52"/>
-    <w:lsdException w:name="Grid Table 1 Light Accent 3" w:uiPriority="46"/>
-    <w:lsdException w:name="Grid Table 2 Accent 3" w:uiPriority="47"/>
-    <w:lsdException w:name="Grid Table 3 Accent 3" w:uiPriority="48"/>
-    <w:lsdException w:name="Grid Table 4 Accent 3" w:uiPriority="49"/>
-    <w:lsdException w:name="Grid Table 5 Dark Accent 3" w:uiPriority="50"/>
-    <w:lsdException w:name="Grid Table 6 Colorful Accent 3" w:uiPriority="51"/>
-    <w:lsdException w:name="Grid Table 7 Colorful Accent 3" w:uiPriority="52"/>
-    <w:lsdException w:name="Grid Table 1 Light Accent 4" w:uiPriority="46"/>
-    <w:lsdException w:name="Grid Table 2 Accent 4" w:uiPriority="47"/>
-    <w:lsdException w:name="Grid Table 3 Accent 4" w:uiPriority="48"/>
-    <w:lsdException w:name="Grid Table 4 Accent 4" w:uiPriority="49"/>
-    <w:lsdException w:name="Grid Table 5 Dark Accent 4" w:uiPriority="50"/>
-    <w:lsdException w:name="Grid Table 6 Colorful Accent 4" w:uiPriority="51"/>
-    <w:lsdException w:name="Grid Table 7 Colorful Accent 4" w:uiPriority="52"/>
-    <w:lsdException w:name="Grid Table 1 Light Accent 5" w:uiPriority="46"/>
-    <w:lsdException w:name="Grid Table 2 Accent 5" w:uiPriority="47"/>
-    <w:lsdException w:name="Grid Table 3 Accent 5" w:uiPriority="48"/>
-    <w:lsdException w:name="Grid Table 4 Accent 5" w:uiPriority="49"/>
-    <w:lsdException w:name="Grid Table 5 Dark Accent 5" w:uiPriority="50"/>
-    <w:lsdException w:name="Grid Table 6 Colorful Accent 5" w:uiPriority="51"/>
-    <w:lsdException w:name="Grid Table 7 Colorful Accent 5" w:uiPriority="52"/>
-    <w:lsdException w:name="Grid Table 1 Light Accent 6" w:uiPriority="46"/>
-    <w:lsdException w:name="Grid Table 2 Accent 6" w:uiPriority="47"/>
-    <w:lsdException w:name="Grid Table 3 Accent 6" w:uiPriority="48"/>
-    <w:lsdException w:name="Grid Table 4 Accent 6" w:uiPriority="49"/>
-    <w:lsdException w:name="Grid Table 5 Dark Accent 6" w:uiPriority="50"/>
-    <w:lsdException w:name="Grid Table 6 Colorful Accent 6" w:uiPriority="51"/>
-    <w:lsdException w:name="Grid Table 7 Colorful Accent 6" w:uiPriority="52"/>
-    <w:lsdException w:name="List Table 1 Light" w:uiPriority="46"/>
-    <w:lsdException w:name="List Table 2" w:uiPriority="47"/>
-    <w:lsdException w:name="List Table 3" w:uiPriority="48"/>
-    <w:lsdException w:name="List Table 4" w:uiPriority="49"/>
-    <w:lsdException w:name="List Table 5 Dark" w:uiPriority="50"/>
-    <w:lsdException w:name="List Table 6 Colorful" w:uiPriority="51"/>
-    <w:lsdException w:name="List Table 7 Colorful" w:uiPriority="52"/>
-    <w:lsdException w:name="List Table 1 Light Accent 1" w:uiPriority="46"/>
-    <w:lsdException w:name="List Table 2 Accent 1" w:uiPriority="47"/>
-    <w:lsdException w:name="List Table 3 Accent 1" w:uiPriority="48"/>
-    <w:lsdException w:name="List Table 4 Accent 1" w:uiPriority="49"/>
-    <w:lsdException w:name="List Table 5 Dark Accent 1" w:uiPriority="50"/>
-    <w:lsdException w:name="List Table 6 Colorful Accent 1" w:uiPriority="51"/>
-    <w:lsdException w:name="List Table 7 Colorful Accent 1" w:uiPriority="52"/>
-    <w:lsdException w:name="List Table 1 Light Accent 2" w:uiPriority="46"/>
-    <w:lsdException w:name="List Table 2 Accent 2" w:uiPriority="47"/>
-    <w:lsdException w:name="List Table 3 Accent 2" w:uiPriority="48"/>
-    <w:lsdException w:name="List Table 4 Accent 2" w:uiPriority="49"/>
-    <w:lsdException w:name="List Table 5 Dark Accent 2" w:uiPriority="50"/>
-    <w:lsdException w:name="List Table 6 Colorful Accent 2" w:uiPriority="51"/>
-    <w:lsdException w:name="List Table 7 Colorful Accent 2" w:uiPriority="52"/>
-    <w:lsdException w:name="List Table 1 Light Accent 3" w:uiPriority="46"/>
-    <w:lsdException w:name="List Table 2 Accent 3" w:uiPriority="47"/>
-    <w:lsdException w:name="List Table 3 Accent 3" w:uiPriority="48"/>
-    <w:lsdException w:name="List Table 4 Accent 3" w:uiPriority="49"/>
-    <w:lsdException w:name="List Table 5 Dark Accent 3" w:uiPriority="50"/>
-    <w:lsdException w:name="List Table 6 Colorful Accent 3" w:uiPriority="51"/>
-    <w:lsdException w:name="List Table 7 Colorful Accent 3" w:uiPriority="52"/>
-    <w:lsdException w:name="List Table 1 Light Accent 4" w:uiPriority="46"/>
-    <w:lsdException w:name="List Table 2 Accent 4" w:uiPriority="47"/>
-    <w:lsdException w:name="List Table 3 Accent 4" w:uiPriority="48"/>
-    <w:lsdException w:name="List Table 4 Accent 4" w:uiPriority="49"/>
-    <w:lsdException w:name="List Table 5 Dark Accent 4" w:uiPriority="50"/>
-    <w:lsdException w:name="List Table 6 Colorful Accent 4" w:uiPriority="51"/>
-    <w:lsdException w:name="List Table 7 Colorful Accent 4" w:uiPriority="52"/>
-    <w:lsdException w:name="List Table 1 Light Accent 5" w:uiPriority="46"/>
-    <w:lsdException w:name="List Table 2 Accent 5" w:uiPriority="47"/>
-    <w:lsdException w:name="List Table 3 Accent 5" w:uiPriority="48"/>
-    <w:lsdException w:name="List Table 4 Accent 5" w:uiPriority="49"/>
-    <w:lsdException w:name="List Table 5 Dark Accent 5" w:uiPriority="50"/>
-    <w:lsdException w:name="List Table 6 Colorful Accent 5" w:uiPriority="51"/>
-    <w:lsdException w:name="List Table 7 Colorful Accent 5" w:uiPriority="52"/>
-    <w:lsdException w:name="List Table 1 Light Accent 6" w:uiPriority="46"/>
-    <w:lsdException w:name="List Table 2 Accent 6" w:uiPriority="47"/>
-    <w:lsdException w:name="List Table 3 Accent 6" w:uiPriority="48"/>
-    <w:lsdException w:name="List Table 4 Accent 6" w:uiPriority="49"/>
-    <w:lsdException w:name="List Table 5 Dark Accent 6" w:uiPriority="50"/>
-    <w:lsdException w:name="List Table 6 Colorful Accent 6" w:uiPriority="51"/>
-    <w:lsdException w:name="List Table 7 Colorful Accent 6" w:uiPriority="52"/>
-  </w:latentStyles>
-  <w:style w:type="paragraph" w:default="1" w:styleId="Normal">
-    <w:name w:val="Normal"/>
-    <w:qFormat/>
-  </w:style>
-  <w:style w:type="character" w:default="1" w:styleId="DefaultParagraphFont">
-    <w:name w:val="Default Paragraph Font"/>
-    <w:uiPriority w:val="1"/>
-    <w:semiHidden/>
-    <w:unhideWhenUsed/>
-  </w:style>
-  <w:style w:type="table" w:default="1" w:styleId="TableNormal">
-    <w:name w:val="Normal Table"/>
-    <w:uiPriority w:val="99"/>
-    <w:semiHidden/>
-    <w:unhideWhenUsed/>
-    <w:tblPr>
-      <w:tblInd w:w="0" w:type="dxa"/>
-      <w:tblCellMar>
-        <w:top w:w="0" w:type="dxa"/>
-        <w:left w:w="108" w:type="dxa"/>
-        <w:bottom w:w="0" w:type="dxa"/>
-        <w:right w:w="108" w:type="dxa"/>
-      </w:tblCellMar>
-    </w:tblPr>
-  </w:style>
-  <w:style w:type="numbering" w:default="1" w:styleId="NoList">
-    <w:name w:val="No List"/>
-    <w:uiPriority w:val="99"/>
-    <w:semiHidden/>
-    <w:unhideWhenUsed/>
-  </w:style>
-  <w:style w:type="character" w:styleId="PlaceholderText">
-    <w:name w:val="Placeholder Text"/>
-    <w:basedOn w:val="DefaultParagraphFont"/>
-    <w:uiPriority w:val="99"/>
-    <w:semiHidden/>
-    <w:rsid w:val="004E309F"/>
-    <w:rPr>
-      <w:color w:val="808080"/>
-    </w:rPr>
-  </w:style>
-</w:styles>
-</file>
-
-<file path=word/glossary/webSettings.xml><?xml version="1.0" encoding="utf-8"?>
-<w:webSettings xmlns:mc="http://schemas.openxmlformats.org/markup-compatibility/2006" xmlns:r="http://schemas.openxmlformats.org/officeDocument/2006/relationships" xmlns:w="http://schemas.openxmlformats.org/wordprocessingml/2006/main" xmlns:w14="http://schemas.microsoft.com/office/word/2010/wordml" xmlns:w15="http://schemas.microsoft.com/office/word/2012/wordml" mc:Ignorable="w14 w15">
-  <w:optimizeForBrowser/>
-  <w:allowPNG/>
-</w:webSettings>
-</file>
-
 <file path=word/theme/theme1.xml><?xml version="1.0" encoding="utf-8"?>
 <a:theme xmlns:a="http://schemas.openxmlformats.org/drawingml/2006/main" name="Office Theme">
   <a:themeElements>
@@ -7062,7 +5931,7 @@
     </a:clrScheme>
     <a:fontScheme name="Office">
       <a:majorFont>
-        <a:latin typeface="Calibri Light" panose="020F0302020204030204"/>
+        <a:latin typeface="Calibri Light"/>
         <a:ea typeface=""/>
         <a:cs typeface=""/>
         <a:font script="Jpan" typeface="ＭＳ ゴシック"/>
@@ -7097,7 +5966,7 @@
         <a:font script="Geor" typeface="Sylfaen"/>
       </a:majorFont>
       <a:minorFont>
-        <a:latin typeface="Calibri" panose="020F0502020204030204"/>
+        <a:latin typeface="Calibri"/>
         <a:ea typeface=""/>
         <a:cs typeface=""/>
         <a:font script="Jpan" typeface="ＭＳ 明朝"/>
@@ -7274,7 +6143,7 @@
   <a:extraClrSchemeLst/>
   <a:extLst>
     <a:ext uri="{05A4C25C-085E-4340-85A3-A5531E510DB2}">
-      <thm15:themeFamily xmlns:thm15="http://schemas.microsoft.com/office/thememl/2012/main" name="Office Theme" id="{62F939B6-93AF-4DB8-9C6B-D6C7DFDC589F}" vid="{4A3C46E8-61CC-4603-A589-7422A47A8E4A}"/>
+      <thm15:themeFamily xmlns:thm15="http://schemas.microsoft.com/office/thememl/2012/main" xmlns="" name="Office Theme" id="{62F939B6-93AF-4DB8-9C6B-D6C7DFDC589F}" vid="{4A3C46E8-61CC-4603-A589-7422A47A8E4A}"/>
     </a:ext>
   </a:extLst>
 </a:theme>

</xml_diff>

<commit_message>
several references are added
</commit_message>
<xml_diff>
--- a/electroporation of pineapple THESIS.docx
+++ b/electroporation of pineapple THESIS.docx
@@ -2861,7 +2861,19 @@
         <w:rPr>
           <w:lang w:bidi="bn-BD"/>
         </w:rPr>
-        <w:t>Pineapple is a delicious tropical fruit with a fine flavor and high nutritive value.This fruit is highly perishable and seasonal. Mature fruit contains 14% of sugar; a protein digesting enzyme, bromelin and good amount of citric acid, melic acid and vitamin A and B.  It is harvested mostly in</w:t>
+        <w:t xml:space="preserve">Pineapple is a delicious tropical fruit with a fine flavor and high nutritive </w:t>
+      </w:r>
+      <w:r>
+        <w:rPr>
+          <w:lang w:bidi="bn-BD"/>
+        </w:rPr>
+        <w:t>value. This</w:t>
+      </w:r>
+      <w:r>
+        <w:rPr>
+          <w:lang w:bidi="bn-BD"/>
+        </w:rPr>
+        <w:t xml:space="preserve"> fruit is highly perishable and seasonal. Mature fruit contains 14% of sugar; a protein digesting enzyme, bromelin and good amount of citric acid, melic acid and vitamin A and B.  It is harvested mostly in</w:t>
       </w:r>
       <w:r>
         <w:rPr>
@@ -2873,62 +2885,317 @@
         <w:rPr>
           <w:lang w:bidi="bn-BD"/>
         </w:rPr>
-        <w:t xml:space="preserve">. It is one of the most important commercial fruit crops in the world. According to </w:t>
-      </w:r>
-      <w:r>
-        <w:rPr>
+        <w:t>. It is one of the most important commercial fruit c</w:t>
+      </w:r>
+      <w:r>
+        <w:rPr>
+          <w:lang w:bidi="bn-BD"/>
+        </w:rPr>
+        <w:t xml:space="preserve">rops in the world. According to </w:t>
+      </w:r>
+      <w:r>
+        <w:rPr>
+          <w:rStyle w:val="FootnoteReference"/>
           <w:b/>
+          <w:lang w:bidi="bn-BD"/>
+        </w:rPr>
+        <w:fldChar w:fldCharType="begin" w:fldLock="1"/>
+      </w:r>
+      <w:r>
+        <w:rPr>
+          <w:lang w:bidi="bn-BD"/>
+        </w:rPr>
+        <w:instrText>ADDIN CSL_CITATION {"citationItems":[{"id":"ITEM-1","itemData":{"DOI":"10.11648/j.aff.20170605.15","ISSN":"2328-563X","author":[{"dropping-particle":"","family":"Hossain","given":"Farid","non-dropping-particle":"","parse-names":false,"suffix":""},{"dropping-particle":"","family":"Islam","given":"Anwarul","non-dropping-particle":"","parse-names":false,"suffix":""}],"id":"ITEM-1","issue":"5","issued":{"date-parts":[["2017"]]},"page":"173-177","title":"Pineapple Production Status in Bangladesh","type":"article-journal","volume":"6"},"locator":"1","uris":["http://www.mendeley.com/documents/?uuid=eeed5149-eb8b-43dd-a3a6-2d87d3bf0c93"]}],"mendeley":{"formattedCitation":"(Hossain and Islam, 2017, p. 1)","manualFormatting":"Hossain and Islam (2017)","plainTextFormattedCitation":"(Hossain and Islam, 2017, p. 1)","previouslyFormattedCitation":"(Hossain and Islam, 2017, p. 1)"},"properties":{"noteIndex":0},"schema":"https://github.com/citation-style-language/schema/raw/master/csl-citation.json"}</w:instrText>
+      </w:r>
+      <w:r>
+        <w:rPr>
+          <w:rStyle w:val="FootnoteReference"/>
+          <w:b/>
+          <w:lang w:bidi="bn-BD"/>
+        </w:rPr>
+        <w:fldChar w:fldCharType="separate"/>
+      </w:r>
+      <w:r>
+        <w:rPr>
+          <w:b/>
+          <w:noProof/>
+          <w:lang w:bidi="bn-BD"/>
+        </w:rPr>
+        <w:t>Hossain and Islam (2017)</w:t>
+      </w:r>
+      <w:r>
+        <w:rPr>
+          <w:rStyle w:val="FootnoteReference"/>
+          <w:b/>
+          <w:lang w:bidi="bn-BD"/>
+        </w:rPr>
+        <w:fldChar w:fldCharType="end"/>
+      </w:r>
+      <w:r>
+        <w:rPr>
+          <w:b/>
+          <w:lang w:bidi="bn-BD"/>
+        </w:rPr>
+        <w:t>,</w:t>
+      </w:r>
+      <w:r>
+        <w:rPr>
+          <w:lang w:bidi="bn-BD"/>
+        </w:rPr>
+        <w:t xml:space="preserve"> “</w:t>
+      </w:r>
+      <w:r>
+        <w:rPr>
+          <w:lang w:bidi="bn-BD"/>
+        </w:rPr>
+        <w:t>Thailand is the largest producer of pineapple, accounting for 13% of global output, followed by Brazil and Costa Rica</w:t>
+      </w:r>
+      <w:r>
+        <w:rPr>
+          <w:lang w:bidi="bn-BD"/>
+        </w:rPr>
+        <w:t>”</w:t>
+      </w:r>
+      <w:r>
+        <w:rPr>
+          <w:lang w:bidi="bn-BD"/>
+        </w:rPr>
+        <w:t xml:space="preserve"> (p. 1)</w:t>
+      </w:r>
+      <w:r>
+        <w:rPr>
+          <w:lang w:bidi="bn-BD"/>
+        </w:rPr>
+        <w:t>. If the excess fruits in the season are preserved by any means ensuring the quality, these fruits can be exported to other countries as well as meet the off-season demand for pineapple.</w:t>
+      </w:r>
+    </w:p>
+    <w:p>
+      <w:pPr>
+        <w:rPr>
+          <w:lang w:bidi="bn-BD"/>
+        </w:rPr>
+      </w:pPr>
+      <w:r>
+        <w:rPr>
+          <w:lang w:bidi="bn-BD"/>
+        </w:rPr>
+        <w:t xml:space="preserve">Pineapple juice is commonly preserved by </w:t>
+      </w:r>
+      <w:r>
+        <w:rPr>
+          <w:lang w:bidi="bn-BD"/>
+        </w:rPr>
+        <w:t xml:space="preserve">pasteurization, a </w:t>
+      </w:r>
+      <w:r>
+        <w:rPr>
+          <w:lang w:bidi="bn-BD"/>
+        </w:rPr>
+        <w:t>thermal treatment</w:t>
+      </w:r>
+      <w:r>
+        <w:rPr>
+          <w:lang w:bidi="bn-BD"/>
+        </w:rPr>
+        <w:t>,</w:t>
+      </w:r>
+      <w:r>
+        <w:rPr>
+          <w:lang w:bidi="bn-BD"/>
+        </w:rPr>
+        <w:t xml:space="preserve"> for inactivating microorganisms and enzymes which reduces nutritional and flavor quality and produces u</w:t>
+      </w:r>
+      <w:r>
+        <w:rPr>
+          <w:lang w:bidi="bn-BD"/>
+        </w:rPr>
+        <w:t xml:space="preserve">ndesirable off-flavor compounds </w:t>
+      </w:r>
+      <w:r>
+        <w:rPr>
+          <w:rStyle w:val="FootnoteReference"/>
+          <w:lang w:bidi="bn-BD"/>
+        </w:rPr>
+        <w:fldChar w:fldCharType="begin" w:fldLock="1"/>
+      </w:r>
+      <w:r>
+        <w:rPr>
+          <w:lang w:bidi="bn-BD"/>
+        </w:rPr>
+        <w:instrText>ADDIN CSL_CITATION {"citationItems":[{"id":"ITEM-1","itemData":{"DOI":"10.1080/87559129.2014.883632","ISBN":"0260-8774","ISSN":"15256103","PMID":"20043183793","abstract":"Pineapple processing plays an important role in juice preservation. Because the quality of the pineapple juice is affected by the processing technology applied, the effects of pasteurization and other preservation methods on the overall juice quality were discussed. During juice processing, microorganisms are destroyed and chemical changes occur. To optimize processing conditions, knowledge of the kinetics of these reactions is needed, but as of yet, data on the degradation of the amino acids and vitamin C and the change in sugar contents during pineapple juice pasteurization are scanty. Furthermore, the kinetics of hydroxymethylfurfural production should be investigated by a precise technique such as high-performance liquid chromatography.","author":[{"dropping-particle":"","family":"Hounhouigan","given":"Menouwesso H.","non-dropping-particle":"","parse-names":false,"suffix":""},{"dropping-particle":"","family":"Linnemann","given":"Anita R.","non-dropping-particle":"","parse-names":false,"suffix":""},{"dropping-particle":"","family":"Soumanou","given":"Mohamed M.","non-dropping-particle":"","parse-names":false,"suffix":""},{"dropping-particle":"","family":"Boekel","given":"Martinus A.J.S.","non-dropping-particle":"Van","parse-names":false,"suffix":""}],"container-title":"Food Reviews International","id":"ITEM-1","issue":"2","issued":{"date-parts":[["2014"]]},"page":"112-133","title":"Effect of Processing on the Quality of Pineapple Juice","type":"article-journal","volume":"30"},"uris":["http://www.mendeley.com/documents/?uuid=1745d899-3172-4532-8908-0395f2244b16"]}],"mendeley":{"formattedCitation":"(Hounhouigan &lt;i&gt;et al.&lt;/i&gt;, 2014)","plainTextFormattedCitation":"(Hounhouigan et al., 2014)","previouslyFormattedCitation":"(Hounhouigan &lt;i&gt;et al.&lt;/i&gt;, 2014)"},"properties":{"noteIndex":0},"schema":"https://github.com/citation-style-language/schema/raw/master/csl-citation.json"}</w:instrText>
+      </w:r>
+      <w:r>
+        <w:rPr>
+          <w:rStyle w:val="FootnoteReference"/>
+          <w:lang w:bidi="bn-BD"/>
+        </w:rPr>
+        <w:fldChar w:fldCharType="separate"/>
+      </w:r>
+      <w:r>
+        <w:rPr>
+          <w:bCs/>
+          <w:noProof/>
+          <w:lang w:bidi="bn-BD"/>
+        </w:rPr>
+        <w:t xml:space="preserve">(Hounhouigan </w:t>
+      </w:r>
+      <w:r>
+        <w:rPr>
           <w:bCs/>
           <w:i/>
-          <w:iCs/>
-          <w:lang w:bidi="bn-BD"/>
-        </w:rPr>
-        <w:t>hridoy and sazzad</w:t>
-      </w:r>
-      <w:r>
-        <w:rPr>
-          <w:lang w:bidi="bn-BD"/>
-        </w:rPr>
-        <w:t xml:space="preserve"> Thailand is the largest producer of pineapple, accounting for 13% of global output, followed by Brazil and Costa Rica. If the excess fruits in the season are preserved by any means ensuring the quality, these fruits can be exported to other countries as well as meet the off-season demand for pineapple.</w:t>
-      </w:r>
-    </w:p>
-    <w:p>
-      <w:pPr>
-        <w:rPr>
-          <w:lang w:bidi="bn-BD"/>
-        </w:rPr>
-      </w:pPr>
-      <w:r>
-        <w:rPr>
-          <w:lang w:bidi="bn-BD"/>
-        </w:rPr>
-        <w:t>Pineapple juice is commonly preserved by thermal treatment for inactivating microorganisms and enzymes which reduces nutritional and flavor quality and produces undesirable off-favor compounds (</w:t>
-      </w:r>
-      <w:r>
-        <w:rPr>
-          <w:b/>
+          <w:noProof/>
+          <w:lang w:bidi="bn-BD"/>
+        </w:rPr>
+        <w:t>et al.</w:t>
+      </w:r>
+      <w:r>
+        <w:rPr>
+          <w:bCs/>
+          <w:noProof/>
+          <w:lang w:bidi="bn-BD"/>
+        </w:rPr>
+        <w:t>, 2014)</w:t>
+      </w:r>
+      <w:r>
+        <w:rPr>
+          <w:rStyle w:val="FootnoteReference"/>
+          <w:lang w:bidi="bn-BD"/>
+        </w:rPr>
+        <w:fldChar w:fldCharType="end"/>
+      </w:r>
+      <w:r>
+        <w:rPr>
+          <w:lang w:bidi="bn-BD"/>
+        </w:rPr>
+        <w:t>. Besides different preservatives are also used for the preservation of pineapple juice which cause</w:t>
+      </w:r>
+      <w:r>
+        <w:rPr>
+          <w:lang w:bidi="bn-BD"/>
+        </w:rPr>
+        <w:t xml:space="preserve"> off-flavor and health problem </w:t>
+      </w:r>
+      <w:r>
+        <w:rPr>
+          <w:rStyle w:val="FootnoteReference"/>
+          <w:lang w:bidi="bn-BD"/>
+        </w:rPr>
+        <w:fldChar w:fldCharType="begin" w:fldLock="1"/>
+      </w:r>
+      <w:r>
+        <w:rPr>
+          <w:lang w:bidi="bn-BD"/>
+        </w:rPr>
+        <w:instrText>ADDIN CSL_CITATION {"citationItems":[{"id":"ITEM-1","itemData":{"abstract":"MATERIALS AND METHODS The influence of potassium sorbate, sodium benzoate, sulfur dioxide (S0 2) and temperature on biomass and patulin produc-tion by Byssochlamys nivea in grape juice was investigated. Growth of B. nivea was monitored over a 25-d incubation period at 21, 30 and 37°C. Approximately 2,500 mg (dry weight) of biomass per 100 ml of juice was obtained in controls at 30 and 37°C; significantly lower amounts were observed at 21°C. Based on concentration, S0 2 had the most significant ef-fect on reducing biomass production followed by potassium sor-bate and sodium benzoate, respectively. Patulin was produced in the highest concentrations (10 mg/100 ml) at 21°C after 20 d of incubation. Production was less at 30 and 37°C, with a fairly rapid decrease after reaching a maximum concentration. As in the biomass study, S0 2 had the most significant influence on inhibiting patulin production followed by potassium sorbate and sodium benzoate. The genus Byssochlamys is comprised of two species, B. nivea and B. fulva (9). Both species have been iden-tified as spoilage organisms in processed fruit products due to outgrowth of heat resistant ascospores after ther-mal processing (5,12,14).","author":[{"dropping-particle":"","family":"Roland","given":"J O","non-dropping-particle":"","parse-names":false,"suffix":""},{"dropping-particle":"","family":"Beuchat","given":"L R","non-dropping-particle":"","parse-names":false,"suffix":""},{"dropping-particle":"","family":"Worthington","given":"R E","non-dropping-particle":"","parse-names":false,"suffix":""},{"dropping-particle":"","family":"Hitchcock","given":"H L","non-dropping-particle":"","parse-names":false,"suffix":""}],"container-title":"Journal of Food Protection","id":"ITEM-1","issue":"3","issued":{"date-parts":[["1984"]]},"page":"237-241","title":"Effects of Sorbate, Benzoate, Sulfur Dioxide and Temperature on Growth and Patulin Production by Byssochlamys nivea in Grape Juice","type":"article-journal","volume":"47"},"uris":["http://www.mendeley.com/documents/?uuid=d5655ac4-14cd-4818-9a85-32397d6c5db8"]}],"mendeley":{"formattedCitation":"(Roland &lt;i&gt;et al.&lt;/i&gt;, 1984)","plainTextFormattedCitation":"(Roland et al., 1984)","previouslyFormattedCitation":"(Roland &lt;i&gt;et al.&lt;/i&gt;, 1984)"},"properties":{"noteIndex":0},"schema":"https://github.com/citation-style-language/schema/raw/master/csl-citation.json"}</w:instrText>
+      </w:r>
+      <w:r>
+        <w:rPr>
+          <w:rStyle w:val="FootnoteReference"/>
+          <w:lang w:bidi="bn-BD"/>
+        </w:rPr>
+        <w:fldChar w:fldCharType="separate"/>
+      </w:r>
+      <w:r>
+        <w:rPr>
+          <w:bCs/>
+          <w:noProof/>
+          <w:lang w:bidi="bn-BD"/>
+        </w:rPr>
+        <w:t xml:space="preserve">(Roland </w:t>
+      </w:r>
+      <w:r>
+        <w:rPr>
           <w:bCs/>
           <w:i/>
-          <w:iCs/>
-          <w:lang w:bidi="bn-BD"/>
-        </w:rPr>
-        <w:t>6, 11, 21 from Orange.pdf</w:t>
-      </w:r>
-      <w:r>
-        <w:rPr>
-          <w:lang w:bidi="bn-BD"/>
-        </w:rPr>
-        <w:t>). Besides different preservatives are also used for the preservation of pineapple juice which cause off-flavor and health problem (</w:t>
-      </w:r>
-      <w:r>
-        <w:rPr>
-          <w:b/>
+          <w:noProof/>
+          <w:lang w:bidi="bn-BD"/>
+        </w:rPr>
+        <w:t>et al.</w:t>
+      </w:r>
+      <w:r>
+        <w:rPr>
           <w:bCs/>
+          <w:noProof/>
+          <w:lang w:bidi="bn-BD"/>
+        </w:rPr>
+        <w:t>, 1984)</w:t>
+      </w:r>
+      <w:r>
+        <w:rPr>
+          <w:rStyle w:val="FootnoteReference"/>
+          <w:lang w:bidi="bn-BD"/>
+        </w:rPr>
+        <w:fldChar w:fldCharType="end"/>
+      </w:r>
+      <w:r>
+        <w:rPr>
+          <w:lang w:bidi="bn-BD"/>
+        </w:rPr>
+        <w:t>.</w:t>
+      </w:r>
+      <w:r>
+        <w:rPr>
+          <w:lang w:bidi="bn-BD"/>
+        </w:rPr>
+        <w:t xml:space="preserve"> The challenge of preserving the sensorial and nutraceutical properties as well as extending the microbiological shelf-life suggests the need of non-thermal technologies for preservation of fresh pineapple juice. </w:t>
+      </w:r>
+      <w:r>
+        <w:rPr>
+          <w:lang w:bidi="bn-BD"/>
+        </w:rPr>
+        <w:t>PEF processing is the novel technique of preservation that involves a very short discharge period (microseconds) and minimizes the heating of foods and has the potential to preserve t</w:t>
+      </w:r>
+      <w:r>
+        <w:rPr>
+          <w:lang w:bidi="bn-BD"/>
+        </w:rPr>
+        <w:t xml:space="preserve">he fresh like qualities of food </w:t>
+      </w:r>
+      <w:r>
+        <w:rPr>
+          <w:lang w:bidi="bn-BD"/>
+        </w:rPr>
+        <w:fldChar w:fldCharType="begin" w:fldLock="1"/>
+      </w:r>
+      <w:r>
+        <w:rPr>
+          <w:lang w:bidi="bn-BD"/>
+        </w:rPr>
+        <w:instrText>ADDIN CSL_CITATION {"citationItems":[{"id":"ITEM-1","itemData":{"DOI":"10.1007/s11947-013-1185-6","ISBN":"1935-5130","ISSN":"19355149","abstract":"This paper investigated the feasibility for pasteurizing raw (100 %) pomegranate juice in a commercial scale pulsed electric field (PEF) processing system. The juice was processed at 35 and 38 kV/cm for 281 μs at 55 °C with a flow rate of 100 L/h. Effect of PEF processing on microbial stability, color, °Brix, pH, sediment, antioxidant activity, total phenolic content, anthocyanin, and sensory properties after the treatments and during storage at 4 °C for 12 weeks were studied and compared to those of thermally processed juice. PEF treatments significantly (p &lt; 0.05) inhibited the growth of total aerobic bacteria, which remained at &lt;2.5 log colony-forming units (CFU)/ml during the 12-week storage. No yeast and mold were detected (&lt;0.69 log CFU/ml) in the PEF-treated juices during storage up to weeks 10 and 12, which is similar to the thermally processed juice. There were no significant differences in pH and °Brix values between the PEF processed juice and unprocessed juice. PEF processing did not alter the contents of total phenolics and anthocyanin as compared to unprocessed juice. PEF processing had significantly (p &lt; 0.05) less impact on the color of pomegranate juice than thermal processing. PEF-treated juice had the same consumer satisfaction scores as the unprocessed juice, which were significantly (p &lt; 0.05) higher than thermally processed juice samples. There was no significant difference between the two PEF treatments in all results. This study demonstrated that PEF technology extended microbial shelf-life and preserved the major quality and nutritional characteristics of pomegranate juice, and hence, is technically feasible for commercialization in the juice industry. © 2013 Springer Science+Business Media New York (outside the USA).","author":[{"dropping-particle":"","family":"Guo","given":"Mingming","non-dropping-particle":"","parse-names":false,"suffix":""},{"dropping-particle":"","family":"Jin","given":"Tony Z.","non-dropping-particle":"","parse-names":false,"suffix":""},{"dropping-particle":"","family":"Geveke","given":"David J.","non-dropping-particle":"","parse-names":false,"suffix":""},{"dropping-particle":"","family":"Fan","given":"Xuetong","non-dropping-particle":"","parse-names":false,"suffix":""},{"dropping-particle":"","family":"Sites","given":"Joseph E.","non-dropping-particle":"","parse-names":false,"suffix":""},{"dropping-particle":"","family":"Wang","given":"Luxin","non-dropping-particle":"","parse-names":false,"suffix":""}],"container-title":"Food and Bioprocess Technology","id":"ITEM-1","issue":"7","issued":{"date-parts":[["2014"]]},"page":"2112-2120","title":"Evaluation of Microbial Stability, Bioactive Compounds, Physicochemical Properties, and Consumer Acceptance of Pomegranate Juice Processed in a Commercial Scale Pulsed Electric Field System","type":"article-journal","volume":"7"},"uris":["http://www.mendeley.com/documents/?uuid=c3d1e4c9-1520-427c-b801-2ced6c8b302b"]}],"mendeley":{"formattedCitation":"(Guo &lt;i&gt;et al.&lt;/i&gt;, 2014)","plainTextFormattedCitation":"(Guo et al., 2014)","previouslyFormattedCitation":"(Guo &lt;i&gt;et al.&lt;/i&gt;, 2014)"},"properties":{"noteIndex":0},"schema":"https://github.com/citation-style-language/schema/raw/master/csl-citation.json"}</w:instrText>
+      </w:r>
+      <w:r>
+        <w:rPr>
+          <w:lang w:bidi="bn-BD"/>
+        </w:rPr>
+        <w:fldChar w:fldCharType="separate"/>
+      </w:r>
+      <w:r>
+        <w:rPr>
+          <w:noProof/>
+          <w:lang w:bidi="bn-BD"/>
+        </w:rPr>
+        <w:t xml:space="preserve">(Guo </w:t>
+      </w:r>
+      <w:r>
+        <w:rPr>
           <w:i/>
-          <w:iCs/>
-          <w:lang w:bidi="bn-BD"/>
-        </w:rPr>
-        <w:t>refrence)</w:t>
+          <w:noProof/>
+          <w:lang w:bidi="bn-BD"/>
+        </w:rPr>
+        <w:t>et al.</w:t>
+      </w:r>
+      <w:r>
+        <w:rPr>
+          <w:noProof/>
+          <w:lang w:bidi="bn-BD"/>
+        </w:rPr>
+        <w:t>, 2014)</w:t>
+      </w:r>
+      <w:r>
+        <w:rPr>
+          <w:lang w:bidi="bn-BD"/>
+        </w:rPr>
+        <w:fldChar w:fldCharType="end"/>
       </w:r>
       <w:r>
         <w:rPr>
@@ -2936,78 +3203,61 @@
         </w:rPr>
         <w:t>.</w:t>
       </w:r>
-      <w:r>
-        <w:rPr>
-          <w:lang w:bidi="bn-BD"/>
-        </w:rPr>
-        <w:t xml:space="preserve"> The challenge of preserving the sensorial and nutraceutical properties as well as extending the microbiological shelf-life suggests the need of non-thermal technologies for preservation of fresh pineapple juice. </w:t>
-      </w:r>
-      <w:r>
-        <w:rPr>
-          <w:lang w:bidi="bn-BD"/>
-        </w:rPr>
-        <w:t>PEF processing is the novel technique of preservation that involves a very short discharge period (microseconds) and minimizes the heating of foods and has the potential to preserve the fresh like qualities of foods</w:t>
-      </w:r>
-      <w:r>
-        <w:rPr>
-          <w:lang w:bidi="bn-BD"/>
-        </w:rPr>
-        <w:t xml:space="preserve"> (</w:t>
-      </w:r>
-      <w:r>
-        <w:rPr>
-          <w:b/>
-          <w:bCs/>
-          <w:i/>
-          <w:iCs/>
-          <w:lang w:bidi="bn-BD"/>
-        </w:rPr>
-        <w:t>Pomegranate.pdf)</w:t>
-      </w:r>
-      <w:r>
-        <w:rPr>
-          <w:lang w:bidi="bn-BD"/>
-        </w:rPr>
-        <w:t>.</w:t>
-      </w:r>
-    </w:p>
-    <w:p>
-      <w:pPr>
-        <w:rPr>
-          <w:lang w:bidi="bn-BD"/>
-        </w:rPr>
-      </w:pPr>
-      <w:r>
-        <w:rPr>
-          <w:lang w:bidi="bn-BD"/>
-        </w:rPr>
-        <w:t>Pulsed electric fields PEF is a non-thermal method of food preservation that uses short pulses of electricity for microbial inactivation and causes minimal detrimental effect on food quality attributes. PEF technology aims to offer consumers high-quality foods. For food quality attributes, PEF technology is considered superior to traditional thermal processing methods because it avoids or greatly reduces detrimental changes in the sensory and physical properties of foods. PEF technology aims to offer consumers high-quality foods. For food quality attributes, PEF technology is considered superior to traditional thermal processing methods because it avoids or greatly reduces detrimental changes in the sensory and physical properties of foods (</w:t>
-      </w:r>
-      <w:r>
-        <w:rPr>
-          <w:b/>
-          <w:bCs/>
-          <w:i/>
-          <w:iCs/>
-          <w:lang w:bidi="bn-BD"/>
-        </w:rPr>
-        <w:t>Quass, 1997</w:t>
-      </w:r>
-      <w:r>
-        <w:rPr>
-          <w:b/>
-          <w:bCs/>
-          <w:i/>
-          <w:iCs/>
-          <w:lang w:bidi="bn-BD"/>
-        </w:rPr>
-        <w:t>from PEF.pdf</w:t>
-      </w:r>
-      <w:r>
-        <w:rPr>
-          <w:lang w:bidi="bn-BD"/>
-        </w:rPr>
-        <w:t>).</w:t>
+    </w:p>
+    <w:p>
+      <w:pPr>
+        <w:rPr>
+          <w:lang w:bidi="bn-BD"/>
+        </w:rPr>
+      </w:pPr>
+      <w:r>
+        <w:rPr>
+          <w:lang w:bidi="bn-BD"/>
+        </w:rPr>
+        <w:t>Pulsed electric fields PEF is a non-thermal method of food preservation that uses short pulses of electricity for microbial inactivation and causes minimal detrimental effect on food quality attributes. PEF technology aims to offer consumers high-quality foods. For food quality attributes, PEF technology is considered superior to traditional thermal processing methods because it avoids or greatly reduces detrimental changes in the sensory and physical properties of foods. PEF technology aims to offer consumers high-quality foods. For food quality attributes, PEF technology is considered superior to traditional thermal processing methods because it avoids or greatly reduces detrimental changes in the sensory a</w:t>
+      </w:r>
+      <w:r>
+        <w:rPr>
+          <w:lang w:bidi="bn-BD"/>
+        </w:rPr>
+        <w:t xml:space="preserve">nd physical properties of food </w:t>
+      </w:r>
+      <w:r>
+        <w:rPr>
+          <w:lang w:bidi="bn-BD"/>
+        </w:rPr>
+        <w:fldChar w:fldCharType="begin" w:fldLock="1"/>
+      </w:r>
+      <w:r>
+        <w:rPr>
+          <w:lang w:bidi="bn-BD"/>
+        </w:rPr>
+        <w:instrText>ADDIN CSL_CITATION {"citationItems":[{"id":"ITEM-1","itemData":{"DOI":"10.5772/48678","ISBN":"9789533070865","ISSN":"07338716 (ISSN)","PMID":"100220790","abstract":"This paper considers transmit optimization in multi-input multi-output (MIMO) wiretap channels, wherein we aim at maximizing the secrecy capacity or rate of an MIMO channel overheard by one or multiple eavesdroppers. Such optimization problems are nonconvex, and appear to be difficult especially in the multi-eavesdropper scenario. In this paper, we propose an alternating optimization (AO) approach to tackle these secrecy optimization problems. We first consider the secrecy capacity maximization (SCM) problem in the single eavesdropper scenario. An AO algorithm is derived through a judicious SCM reformulation. The algorithm conducts some kind of reweighting and water-filling in an alternating fashion, and thus is computationally efficient to implement. We also prove that the AO algorithm is guaranteed to converge to a Karush-Kuhn-Tucker (KKT) point of the SCM problem. Then, we turn our attention to the multiple eavesdropper scenario, where the artificial noise (AN)-aided secrecy rate maximization (SRM) problem is considered. Although the AN-aided SRM problem has a more complex problem structure than the previous SCM, we show that AO can be extended to deal with the former, wherein the problem is handled by solving convex problems in an alternating fashion. Again, the resulting AO method is proven to have KKT point convergence guarantee. For fast implementation, a custom-designed AO algorithm based on smoothing and projected gradient is also derived. The secrecy rate performance and computational efficiency of the proposed algorithms are demonstrated by simulations. © 1983-2012 IEEE.","author":[{"dropping-particle":"","family":"E.A.","given":"Maged","non-dropping-particle":"","parse-names":false,"suffix":""},{"dropping-particle":"","family":"Amer Eiss","given":"Ayman H.","non-dropping-particle":"","parse-names":false,"suffix":""}],"container-title":"Structure and Function of Food Engineering","id":"ITEM-1","issued":{"date-parts":[["2012"]]},"title":"Pulsed Electric Fields for Food Processing Technology","type":"article-journal"},"uris":["http://www.mendeley.com/documents/?uuid=bb52efc9-e903-4e42-8857-997d322efc93"]}],"mendeley":{"formattedCitation":"(E.A. and Amer Eiss, 2012)","plainTextFormattedCitation":"(E.A. and Amer Eiss, 2012)"},"properties":{"noteIndex":0},"schema":"https://github.com/citation-style-language/schema/raw/master/csl-citation.json"}</w:instrText>
+      </w:r>
+      <w:r>
+        <w:rPr>
+          <w:lang w:bidi="bn-BD"/>
+        </w:rPr>
+        <w:fldChar w:fldCharType="separate"/>
+      </w:r>
+      <w:r>
+        <w:rPr>
+          <w:noProof/>
+          <w:lang w:bidi="bn-BD"/>
+        </w:rPr>
+        <w:t>(E.A. and Amer Eiss, 2012)</w:t>
+      </w:r>
+      <w:r>
+        <w:rPr>
+          <w:lang w:bidi="bn-BD"/>
+        </w:rPr>
+        <w:fldChar w:fldCharType="end"/>
+      </w:r>
+      <w:r>
+        <w:rPr>
+          <w:lang w:bidi="bn-BD"/>
+        </w:rPr>
+        <w:t xml:space="preserve">. </w:t>
       </w:r>
     </w:p>
     <w:p>
@@ -3139,25 +3389,35 @@
       </w:r>
     </w:p>
     <w:p>
-      <w:r>
-        <w:t>Pulse electric field phenomenon:</w:t>
-      </w:r>
-    </w:p>
-    <w:p>
-      <w:r>
-        <w:t>.</w:t>
-      </w:r>
-      <w:r>
-        <w:t xml:space="preserve"> </w:t>
-      </w:r>
-      <w:r>
-        <w:t>when an electric field is applied in a biological membrane, the conductivity and permeability of the membrane rapidly increases, the process is known as electroporation. Electroporation technology</w:t>
+      <w:pPr>
+        <w:rPr>
+          <w:b/>
+        </w:rPr>
+      </w:pPr>
+      <w:r>
+        <w:rPr>
+          <w:b/>
+        </w:rPr>
+        <w:t>Pulse electric field phenomenon</w:t>
+      </w:r>
+    </w:p>
+    <w:p>
+      <w:r>
+        <w:t>W</w:t>
+      </w:r>
+      <w:r>
+        <w:t>hen an electric field is applied in a biological membrane, the conductivity and permeability of the membrane rapidly increases, the process is known as electroporation. Electroporation technology</w:t>
       </w:r>
       <w:r>
         <w:t xml:space="preserve"> enhances the </w:t>
       </w:r>
       <w:r>
-        <w:t xml:space="preserve">transesterification </w:t>
+        <w:t>transe</w:t>
+      </w:r>
+      <w:bookmarkStart w:id="2" w:name="_GoBack"/>
+      <w:bookmarkEnd w:id="2"/>
+      <w:r>
+        <w:t xml:space="preserve">sterification </w:t>
       </w:r>
       <w:r>
         <w:t>process, producing pores in the microbial cells by exposing the substrate to electrical fields</w:t>
@@ -3760,8 +4020,8 @@
       <w:pPr>
         <w:pStyle w:val="ThesisH1"/>
       </w:pPr>
-      <w:bookmarkStart w:id="2" w:name="_Toc522919271"/>
-      <w:bookmarkEnd w:id="2"/>
+      <w:bookmarkStart w:id="3" w:name="_Toc522919271"/>
+      <w:bookmarkEnd w:id="3"/>
     </w:p>
     <w:p>
       <w:pPr>
@@ -3810,9 +4070,10 @@
         <w:t>comosas</w:t>
       </w:r>
       <w:r>
-        <w:t xml:space="preserve"> L.).</w:t>
-      </w:r>
-    </w:p>
+        <w:t xml:space="preserve"> L.) </w:t>
+      </w:r>
+    </w:p>
+    <w:p/>
     <w:p>
       <w:pPr>
         <w:rPr>
@@ -3830,12 +4091,12 @@
         <w:rPr>
           <w:b/>
         </w:rPr>
+        <w:lastRenderedPageBreak/>
         <w:t>Juice preparation</w:t>
       </w:r>
     </w:p>
     <w:p>
       <w:r>
-        <w:lastRenderedPageBreak/>
         <w:t>Fresh pineapple</w:t>
       </w:r>
       <w:r>
@@ -4008,7 +4269,13 @@
         <w:t>The sample</w:t>
       </w:r>
       <w:r>
-        <w:t xml:space="preserve"> was centrifuged at 3,000 rpm(Hettich-Zentrifugen, Tuttlingen, Germany) for 15 min.The </w:t>
+        <w:t xml:space="preserve"> was centrifuged at 3,000 </w:t>
+      </w:r>
+      <w:r>
+        <w:t>rpm (</w:t>
+      </w:r>
+      <w:r>
+        <w:t xml:space="preserve">Hettich-Zentrifugen, Tuttlingen, Germany) for 15 min.The </w:t>
       </w:r>
       <w:r>
         <w:t>supernatantwas</w:t>
@@ -4064,7 +4331,7 @@
             <w:rPr>
               <w:noProof/>
             </w:rPr>
-            <w:t xml:space="preserve"> (SLINKARD)</w:t>
+            <w:t xml:space="preserve"> (SLINKARD, 1977)</w:t>
           </w:r>
           <w:r>
             <w:fldChar w:fldCharType="end"/>
@@ -4072,7 +4339,13 @@
         </w:sdtContent>
       </w:sdt>
       <w:r>
-        <w:t xml:space="preserve"> withslight modification. For the analysis, 20 μL each of extract,gallic acid standard or blank were taken in separate testtubes and to each 1.58 mL of distilled water was added, followedby 100 μL of Folin–Ciocalteau reagent, mixed welland within 8 min, 300 μL of sodium carbonate was added.The samples were vortexed immediately and the tubes wereincubated in the dark for 30 min at 40C. The absorbancewas then measured at 765 nm in a UV-Vis spectrophotometer(Aquarius 7400, Cecil, Cambridge, England). Theresults were expressed in mg gallic acid equivalent (GAE)/100 g.</w:t>
+        <w:t xml:space="preserve"> withslight modification. For the analysis, 20 μL each of extract,gallic acid standard or blank were taken in separate testtubes and to each 1.58 mL of distilled water was added, followedby 100 μL of Folin–Ciocalteau reagent, mixed welland within 8 min, 300 μL of sodium carbonate was added.The samples were vortexed immediately and the tubes wereincubated in the dark for 30 min at 40C. The absorbancewas then measured at 765 nm in a UV-Vis </w:t>
+      </w:r>
+      <w:r>
+        <w:t>spectrophotometer (</w:t>
+      </w:r>
+      <w:r>
+        <w:t>Aquarius 7400, Cecil, Cambridge, England). Theresults were expressed in mg gallic acid equivalent (GAE)/100 g.</w:t>
       </w:r>
     </w:p>
     <w:p/>
@@ -4091,11 +4364,20 @@
     </w:p>
     <w:p>
       <w:r>
-        <w:t xml:space="preserve">The flavonoidcontent was determined by aluminum trichloridemethod (Chang et al. 2002). Briefly, 0.5 mL of the extractwas mixed with 1.5 mL of 95% ethanol, 0.1 mL of 10% </w:t>
-      </w:r>
-      <w:r>
         <w:lastRenderedPageBreak/>
-        <w:t>aluminumtrichloride (AlCl3), 0.1 mL of 1 M potassiumacetate, and 2.8 mL of deionized water. After incubation atroom temperature for 40 min, the reaction mixture absorbancewas measured at 415 nm against deionized waterblank in a UV-Vis spectrophotometer (Aquarius 7400,Cecil). Results were expressed as quercetin equivalent(mgQE/100 g) of sample.</w:t>
+        <w:t>The flavonoidcontent was determined by aluminum trichloridemethod (Chang et al. 2002). Briefly, 0.5 mL of the extractwas mixed with 1.5 mL of 95% ethanol, 0.1 mL of 10% aluminumtrichloride (AlCl3), 0.1 mL of 1 M potassiumacetate, and 2.8 mL of deionized water. After incubation atroom temperature for 40 min, the reaction mixture absorbancewas measured at 415 nm against deionized waterblank in a UV-Vis spectrophotometer (Aquarius 7400</w:t>
+      </w:r>
+      <w:r>
+        <w:t>, Cecil</w:t>
+      </w:r>
+      <w:r>
+        <w:t xml:space="preserve">). Results were expressed as quercetin </w:t>
+      </w:r>
+      <w:r>
+        <w:t>equivalent (</w:t>
+      </w:r>
+      <w:r>
+        <w:t>mgQE/100 g) of sample.</w:t>
       </w:r>
     </w:p>
     <w:p>
@@ -4188,29 +4470,6 @@
       <w:r>
         <w:t>, and As is absorbance of sample extract.</w:t>
       </w:r>
-    </w:p>
-    <w:p/>
-    <w:p/>
-    <w:p/>
-    <w:p>
-      <w:r>
-        <w:t>This is for testing git hub only</w:t>
-      </w:r>
-    </w:p>
-    <w:p>
-      <w:r>
-        <w:t>This is for testing git hub only</w:t>
-      </w:r>
-    </w:p>
-    <w:p/>
-    <w:p>
-      <w:r>
-        <w:t>This is for testing git hub only</w:t>
-      </w:r>
-    </w:p>
-    <w:p>
-      <w:bookmarkStart w:id="3" w:name="_GoBack"/>
-      <w:bookmarkEnd w:id="3"/>
     </w:p>
     <w:sectPr>
       <w:pgSz w:w="12240" w:h="15840" w:code="1"/>
@@ -7023,7 +7282,7 @@
 </file>
 
 <file path=customXml/item1.xml><?xml version="1.0" encoding="utf-8"?>
-<b:Sources xmlns:b="http://schemas.openxmlformats.org/officeDocument/2006/bibliography" xmlns="http://schemas.openxmlformats.org/officeDocument/2006/bibliography" SelectedStyle="\MLASeventhEditionOfficeOnline.xsl" StyleName="MLA" Version="7">
+<b:Sources xmlns:b="http://schemas.openxmlformats.org/officeDocument/2006/bibliography" xmlns="http://schemas.openxmlformats.org/officeDocument/2006/bibliography" SelectedStyle="\APASixthEditionOfficeOnline.xsl" StyleName="APA" Version="6">
   <b:Source>
     <b:Tag>SYT09</b:Tag>
     <b:SourceType>JournalArticle</b:SourceType>
@@ -7091,7 +7350,7 @@
 </file>
 
 <file path=customXml/itemProps1.xml><?xml version="1.0" encoding="utf-8"?>
-<ds:datastoreItem xmlns:ds="http://schemas.openxmlformats.org/officeDocument/2006/customXml" ds:itemID="{6B34C350-EBF8-4081-88B7-4341CFB1B53D}">
+<ds:datastoreItem xmlns:ds="http://schemas.openxmlformats.org/officeDocument/2006/customXml" ds:itemID="{AA2BCF89-30EA-4B3D-9175-75CB98ACA4AA}">
   <ds:schemaRefs>
     <ds:schemaRef ds:uri="http://schemas.openxmlformats.org/officeDocument/2006/bibliography"/>
   </ds:schemaRefs>

</xml_diff>

<commit_message>
bibliography and citation added
</commit_message>
<xml_diff>
--- a/electroporation of pineapple THESIS.docx
+++ b/electroporation of pineapple THESIS.docx
@@ -2905,7 +2905,7 @@
         <w:rPr>
           <w:lang w:bidi="bn-BD"/>
         </w:rPr>
-        <w:instrText>ADDIN CSL_CITATION {"citationItems":[{"id":"ITEM-1","itemData":{"DOI":"10.11648/j.aff.20170605.15","ISSN":"2328-563X","author":[{"dropping-particle":"","family":"Hossain","given":"Farid","non-dropping-particle":"","parse-names":false,"suffix":""},{"dropping-particle":"","family":"Islam","given":"Anwarul","non-dropping-particle":"","parse-names":false,"suffix":""}],"id":"ITEM-1","issue":"5","issued":{"date-parts":[["2017"]]},"page":"173-177","title":"Pineapple Production Status in Bangladesh","type":"article-journal","volume":"6"},"locator":"1","uris":["http://www.mendeley.com/documents/?uuid=eeed5149-eb8b-43dd-a3a6-2d87d3bf0c93"]}],"mendeley":{"formattedCitation":"(Hossain and Islam, 2017, p. 1)","manualFormatting":"Hossain and Islam (2017)","plainTextFormattedCitation":"(Hossain and Islam, 2017, p. 1)","previouslyFormattedCitation":"(Hossain and Islam, 2017, p. 1)"},"properties":{"noteIndex":0},"schema":"https://github.com/citation-style-language/schema/raw/master/csl-citation.json"}</w:instrText>
+        <w:instrText>ADDIN CSL_CITATION {"citationItems":[{"id":"ITEM-1","itemData":{"DOI":"10.11648/j.aff.20170605.15","ISSN":"2328-563X","author":[{"dropping-particle":"","family":"Hossain","given":"Farid","non-dropping-particle":"","parse-names":false,"suffix":""},{"dropping-particle":"","family":"Islam","given":"Anwarul","non-dropping-particle":"","parse-names":false,"suffix":""}],"id":"ITEM-1","issue":"5","issued":{"date-parts":[["2017"]]},"page":"173-177","title":"Pineapple Production Status in Bangladesh","type":"article-journal","volume":"6"},"locator":"1","uris":["http://www.mendeley.com/documents/?uuid=eeed5149-eb8b-43dd-a3a6-2d87d3bf0c93"]}],"mendeley":{"formattedCitation":"(Hossain &amp; Islam, 2017, p. 1)","manualFormatting":"Hossain and Islam (2017)","plainTextFormattedCitation":"(Hossain &amp; Islam, 2017, p. 1)","previouslyFormattedCitation":"(Hossain and Islam, 2017, p. 1)"},"properties":{"noteIndex":0},"schema":"https://github.com/citation-style-language/schema/raw/master/csl-citation.json"}</w:instrText>
       </w:r>
       <w:r>
         <w:rPr>
@@ -3022,7 +3022,7 @@
         <w:rPr>
           <w:lang w:bidi="bn-BD"/>
         </w:rPr>
-        <w:instrText>ADDIN CSL_CITATION {"citationItems":[{"id":"ITEM-1","itemData":{"DOI":"10.1080/87559129.2014.883632","ISBN":"0260-8774","ISSN":"15256103","PMID":"20043183793","abstract":"Pineapple processing plays an important role in juice preservation. Because the quality of the pineapple juice is affected by the processing technology applied, the effects of pasteurization and other preservation methods on the overall juice quality were discussed. During juice processing, microorganisms are destroyed and chemical changes occur. To optimize processing conditions, knowledge of the kinetics of these reactions is needed, but as of yet, data on the degradation of the amino acids and vitamin C and the change in sugar contents during pineapple juice pasteurization are scanty. Furthermore, the kinetics of hydroxymethylfurfural production should be investigated by a precise technique such as high-performance liquid chromatography.","author":[{"dropping-particle":"","family":"Hounhouigan","given":"Menouwesso H.","non-dropping-particle":"","parse-names":false,"suffix":""},{"dropping-particle":"","family":"Linnemann","given":"Anita R.","non-dropping-particle":"","parse-names":false,"suffix":""},{"dropping-particle":"","family":"Soumanou","given":"Mohamed M.","non-dropping-particle":"","parse-names":false,"suffix":""},{"dropping-particle":"","family":"Boekel","given":"Martinus A.J.S.","non-dropping-particle":"Van","parse-names":false,"suffix":""}],"container-title":"Food Reviews International","id":"ITEM-1","issue":"2","issued":{"date-parts":[["2014"]]},"page":"112-133","title":"Effect of Processing on the Quality of Pineapple Juice","type":"article-journal","volume":"30"},"uris":["http://www.mendeley.com/documents/?uuid=1745d899-3172-4532-8908-0395f2244b16"]}],"mendeley":{"formattedCitation":"(Hounhouigan &lt;i&gt;et al.&lt;/i&gt;, 2014)","plainTextFormattedCitation":"(Hounhouigan et al., 2014)","previouslyFormattedCitation":"(Hounhouigan &lt;i&gt;et al.&lt;/i&gt;, 2014)"},"properties":{"noteIndex":0},"schema":"https://github.com/citation-style-language/schema/raw/master/csl-citation.json"}</w:instrText>
+        <w:instrText>ADDIN CSL_CITATION {"citationItems":[{"id":"ITEM-1","itemData":{"DOI":"10.1080/87559129.2014.883632","ISBN":"0260-8774","ISSN":"15256103","PMID":"20043183793","abstract":"Pineapple processing plays an important role in juice preservation. Because the quality of the pineapple juice is affected by the processing technology applied, the effects of pasteurization and other preservation methods on the overall juice quality were discussed. During juice processing, microorganisms are destroyed and chemical changes occur. To optimize processing conditions, knowledge of the kinetics of these reactions is needed, but as of yet, data on the degradation of the amino acids and vitamin C and the change in sugar contents during pineapple juice pasteurization are scanty. Furthermore, the kinetics of hydroxymethylfurfural production should be investigated by a precise technique such as high-performance liquid chromatography.","author":[{"dropping-particle":"","family":"Hounhouigan","given":"Menouwesso H.","non-dropping-particle":"","parse-names":false,"suffix":""},{"dropping-particle":"","family":"Linnemann","given":"Anita R.","non-dropping-particle":"","parse-names":false,"suffix":""},{"dropping-particle":"","family":"Soumanou","given":"Mohamed M.","non-dropping-particle":"","parse-names":false,"suffix":""},{"dropping-particle":"","family":"Boekel","given":"Martinus A.J.S.","non-dropping-particle":"Van","parse-names":false,"suffix":""}],"container-title":"Food Reviews International","id":"ITEM-1","issue":"2","issued":{"date-parts":[["2014"]]},"page":"112-133","title":"Effect of Processing on the Quality of Pineapple Juice","type":"article-journal","volume":"30"},"uris":["http://www.mendeley.com/documents/?uuid=1745d899-3172-4532-8908-0395f2244b16"]}],"mendeley":{"formattedCitation":"(Hounhouigan, Linnemann, Soumanou, &amp; Van Boekel, 2014)","plainTextFormattedCitation":"(Hounhouigan, Linnemann, Soumanou, &amp; Van Boekel, 2014)","previouslyFormattedCitation":"(Hounhouigan &lt;i&gt;et al.&lt;/i&gt;, 2014)"},"properties":{"noteIndex":0},"schema":"https://github.com/citation-style-language/schema/raw/master/csl-citation.json"}</w:instrText>
       </w:r>
       <w:r>
         <w:rPr>
@@ -3037,16 +3037,46 @@
           <w:noProof/>
           <w:lang w:bidi="bn-BD"/>
         </w:rPr>
-        <w:t xml:space="preserve">(Hounhouigan </w:t>
-      </w:r>
-      <w:r>
-        <w:rPr>
-          <w:bCs/>
-          <w:i/>
-          <w:noProof/>
-          <w:lang w:bidi="bn-BD"/>
-        </w:rPr>
-        <w:t>et al.</w:t>
+        <w:t>(Hounhouigan, Linnemann, Soumanou, &amp; Van Boekel, 2014)</w:t>
+      </w:r>
+      <w:r>
+        <w:rPr>
+          <w:rStyle w:val="FootnoteReference"/>
+          <w:lang w:bidi="bn-BD"/>
+        </w:rPr>
+        <w:fldChar w:fldCharType="end"/>
+      </w:r>
+      <w:r>
+        <w:rPr>
+          <w:lang w:bidi="bn-BD"/>
+        </w:rPr>
+        <w:t>. Besides different preservatives are also used for the preservation of pineapple juice which cause</w:t>
+      </w:r>
+      <w:r>
+        <w:rPr>
+          <w:lang w:bidi="bn-BD"/>
+        </w:rPr>
+        <w:t xml:space="preserve"> off-flavor and health problem </w:t>
+      </w:r>
+      <w:r>
+        <w:rPr>
+          <w:rStyle w:val="FootnoteReference"/>
+          <w:lang w:bidi="bn-BD"/>
+        </w:rPr>
+        <w:fldChar w:fldCharType="begin" w:fldLock="1"/>
+      </w:r>
+      <w:r>
+        <w:rPr>
+          <w:lang w:bidi="bn-BD"/>
+        </w:rPr>
+        <w:instrText>ADDIN CSL_CITATION {"citationItems":[{"id":"ITEM-1","itemData":{"abstract":"MATERIALS AND METHODS The influence of potassium sorbate, sodium benzoate, sulfur dioxide (S0 2) and temperature on biomass and patulin produc-tion by Byssochlamys nivea in grape juice was investigated. Growth of B. nivea was monitored over a 25-d incubation period at 21, 30 and 37°C. Approximately 2,500 mg (dry weight) of biomass per 100 ml of juice was obtained in controls at 30 and 37°C; significantly lower amounts were observed at 21°C. Based on concentration, S0 2 had the most significant ef-fect on reducing biomass production followed by potassium sor-bate and sodium benzoate, respectively. Patulin was produced in the highest concentrations (10 mg/100 ml) at 21°C after 20 d of incubation. Production was less at 30 and 37°C, with a fairly rapid decrease after reaching a maximum concentration. As in the biomass study, S0 2 had the most significant influence on inhibiting patulin production followed by potassium sorbate and sodium benzoate. The genus Byssochlamys is comprised of two species, B. nivea and B. fulva (9). Both species have been iden-tified as spoilage organisms in processed fruit products due to outgrowth of heat resistant ascospores after ther-mal processing (5,12,14).","author":[{"dropping-particle":"","family":"Roland","given":"J O","non-dropping-particle":"","parse-names":false,"suffix":""},{"dropping-particle":"","family":"Beuchat","given":"L R","non-dropping-particle":"","parse-names":false,"suffix":""},{"dropping-particle":"","family":"Worthington","given":"R E","non-dropping-particle":"","parse-names":false,"suffix":""},{"dropping-particle":"","family":"Hitchcock","given":"H L","non-dropping-particle":"","parse-names":false,"suffix":""}],"container-title":"Journal of Food Protection","id":"ITEM-1","issue":"3","issued":{"date-parts":[["1984"]]},"page":"237-241","title":"Effects of Sorbate, Benzoate, Sulfur Dioxide and Temperature on Growth and Patulin Production by Byssochlamys nivea in Grape Juice","type":"article-journal","volume":"47"},"uris":["http://www.mendeley.com/documents/?uuid=d5655ac4-14cd-4818-9a85-32397d6c5db8"]}],"mendeley":{"formattedCitation":"(Roland, Beuchat, Worthington, &amp; Hitchcock, 1984)","plainTextFormattedCitation":"(Roland, Beuchat, Worthington, &amp; Hitchcock, 1984)","previouslyFormattedCitation":"(Roland &lt;i&gt;et al.&lt;/i&gt;, 1984)"},"properties":{"noteIndex":0},"schema":"https://github.com/citation-style-language/schema/raw/master/csl-citation.json"}</w:instrText>
+      </w:r>
+      <w:r>
+        <w:rPr>
+          <w:rStyle w:val="FootnoteReference"/>
+          <w:lang w:bidi="bn-BD"/>
+        </w:rPr>
+        <w:fldChar w:fldCharType="separate"/>
       </w:r>
       <w:r>
         <w:rPr>
@@ -3054,7 +3084,7 @@
           <w:noProof/>
           <w:lang w:bidi="bn-BD"/>
         </w:rPr>
-        <w:t>, 2014)</w:t>
+        <w:t>(Roland, Beuchat, Worthington, &amp; Hitchcock, 1984)</w:t>
       </w:r>
       <w:r>
         <w:rPr>
@@ -3067,17 +3097,28 @@
         <w:rPr>
           <w:lang w:bidi="bn-BD"/>
         </w:rPr>
-        <w:t>. Besides different preservatives are also used for the preservation of pineapple juice which cause</w:t>
-      </w:r>
-      <w:r>
-        <w:rPr>
-          <w:lang w:bidi="bn-BD"/>
-        </w:rPr>
-        <w:t xml:space="preserve"> off-flavor and health problem </w:t>
-      </w:r>
-      <w:r>
-        <w:rPr>
-          <w:rStyle w:val="FootnoteReference"/>
+        <w:t>.</w:t>
+      </w:r>
+      <w:r>
+        <w:rPr>
+          <w:lang w:bidi="bn-BD"/>
+        </w:rPr>
+        <w:t xml:space="preserve"> The challenge of preserving the sensorial and nutraceutical properties as well as extending the microbiological shelf-life suggests the need of non-thermal technologies for preservation of fresh pineapple juice. </w:t>
+      </w:r>
+      <w:r>
+        <w:rPr>
+          <w:lang w:bidi="bn-BD"/>
+        </w:rPr>
+        <w:t>PEF processing is the novel technique of preservation that involves a very short discharge period (microseconds) and minimizes the heating of foods and has the potential to preserve t</w:t>
+      </w:r>
+      <w:r>
+        <w:rPr>
+          <w:lang w:bidi="bn-BD"/>
+        </w:rPr>
+        <w:t xml:space="preserve">he fresh like qualities of food </w:t>
+      </w:r>
+      <w:r>
+        <w:rPr>
           <w:lang w:bidi="bn-BD"/>
         </w:rPr>
         <w:fldChar w:fldCharType="begin" w:fldLock="1"/>
@@ -3086,166 +3127,76 @@
         <w:rPr>
           <w:lang w:bidi="bn-BD"/>
         </w:rPr>
-        <w:instrText>ADDIN CSL_CITATION {"citationItems":[{"id":"ITEM-1","itemData":{"abstract":"MATERIALS AND METHODS The influence of potassium sorbate, sodium benzoate, sulfur dioxide (S0 2) and temperature on biomass and patulin produc-tion by Byssochlamys nivea in grape juice was investigated. Growth of B. nivea was monitored over a 25-d incubation period at 21, 30 and 37°C. Approximately 2,500 mg (dry weight) of biomass per 100 ml of juice was obtained in controls at 30 and 37°C; significantly lower amounts were observed at 21°C. Based on concentration, S0 2 had the most significant ef-fect on reducing biomass production followed by potassium sor-bate and sodium benzoate, respectively. Patulin was produced in the highest concentrations (10 mg/100 ml) at 21°C after 20 d of incubation. Production was less at 30 and 37°C, with a fairly rapid decrease after reaching a maximum concentration. As in the biomass study, S0 2 had the most significant influence on inhibiting patulin production followed by potassium sorbate and sodium benzoate. The genus Byssochlamys is comprised of two species, B. nivea and B. fulva (9). Both species have been iden-tified as spoilage organisms in processed fruit products due to outgrowth of heat resistant ascospores after ther-mal processing (5,12,14).","author":[{"dropping-particle":"","family":"Roland","given":"J O","non-dropping-particle":"","parse-names":false,"suffix":""},{"dropping-particle":"","family":"Beuchat","given":"L R","non-dropping-particle":"","parse-names":false,"suffix":""},{"dropping-particle":"","family":"Worthington","given":"R E","non-dropping-particle":"","parse-names":false,"suffix":""},{"dropping-particle":"","family":"Hitchcock","given":"H L","non-dropping-particle":"","parse-names":false,"suffix":""}],"container-title":"Journal of Food Protection","id":"ITEM-1","issue":"3","issued":{"date-parts":[["1984"]]},"page":"237-241","title":"Effects of Sorbate, Benzoate, Sulfur Dioxide and Temperature on Growth and Patulin Production by Byssochlamys nivea in Grape Juice","type":"article-journal","volume":"47"},"uris":["http://www.mendeley.com/documents/?uuid=d5655ac4-14cd-4818-9a85-32397d6c5db8"]}],"mendeley":{"formattedCitation":"(Roland &lt;i&gt;et al.&lt;/i&gt;, 1984)","plainTextFormattedCitation":"(Roland et al., 1984)","previouslyFormattedCitation":"(Roland &lt;i&gt;et al.&lt;/i&gt;, 1984)"},"properties":{"noteIndex":0},"schema":"https://github.com/citation-style-language/schema/raw/master/csl-citation.json"}</w:instrText>
-      </w:r>
-      <w:r>
-        <w:rPr>
-          <w:rStyle w:val="FootnoteReference"/>
+        <w:instrText>ADDIN CSL_CITATION {"citationItems":[{"id":"ITEM-1","itemData":{"DOI":"10.1007/s11947-013-1185-6","ISBN":"1935-5130","ISSN":"19355149","abstract":"This paper investigated the feasibility for pasteurizing raw (100 %) pomegranate juice in a commercial scale pulsed electric field (PEF) processing system. The juice was processed at 35 and 38 kV/cm for 281 μs at 55 °C with a flow rate of 100 L/h. Effect of PEF processing on microbial stability, color, °Brix, pH, sediment, antioxidant activity, total phenolic content, anthocyanin, and sensory properties after the treatments and during storage at 4 °C for 12 weeks were studied and compared to those of thermally processed juice. PEF treatments significantly (p &lt; 0.05) inhibited the growth of total aerobic bacteria, which remained at &lt;2.5 log colony-forming units (CFU)/ml during the 12-week storage. No yeast and mold were detected (&lt;0.69 log CFU/ml) in the PEF-treated juices during storage up to weeks 10 and 12, which is similar to the thermally processed juice. There were no significant differences in pH and °Brix values between the PEF processed juice and unprocessed juice. PEF processing did not alter the contents of total phenolics and anthocyanin as compared to unprocessed juice. PEF processing had significantly (p &lt; 0.05) less impact on the color of pomegranate juice than thermal processing. PEF-treated juice had the same consumer satisfaction scores as the unprocessed juice, which were significantly (p &lt; 0.05) higher than thermally processed juice samples. There was no significant difference between the two PEF treatments in all results. This study demonstrated that PEF technology extended microbial shelf-life and preserved the major quality and nutritional characteristics of pomegranate juice, and hence, is technically feasible for commercialization in the juice industry. © 2013 Springer Science+Business Media New York (outside the USA).","author":[{"dropping-particle":"","family":"Guo","given":"Mingming","non-dropping-particle":"","parse-names":false,"suffix":""},{"dropping-particle":"","family":"Jin","given":"Tony Z.","non-dropping-particle":"","parse-names":false,"suffix":""},{"dropping-particle":"","family":"Geveke","given":"David J.","non-dropping-particle":"","parse-names":false,"suffix":""},{"dropping-particle":"","family":"Fan","given":"Xuetong","non-dropping-particle":"","parse-names":false,"suffix":""},{"dropping-particle":"","family":"Sites","given":"Joseph E.","non-dropping-particle":"","parse-names":false,"suffix":""},{"dropping-particle":"","family":"Wang","given":"Luxin","non-dropping-particle":"","parse-names":false,"suffix":""}],"container-title":"Food and Bioprocess Technology","id":"ITEM-1","issue":"7","issued":{"date-parts":[["2014"]]},"page":"2112-2120","title":"Evaluation of Microbial Stability, Bioactive Compounds, Physicochemical Properties, and Consumer Acceptance of Pomegranate Juice Processed in a Commercial Scale Pulsed Electric Field System","type":"article-journal","volume":"7"},"uris":["http://www.mendeley.com/documents/?uuid=c3d1e4c9-1520-427c-b801-2ced6c8b302b"]}],"mendeley":{"formattedCitation":"(Guo et al., 2014)","plainTextFormattedCitation":"(Guo et al., 2014)","previouslyFormattedCitation":"(Guo &lt;i&gt;et al.&lt;/i&gt;, 2014)"},"properties":{"noteIndex":0},"schema":"https://github.com/citation-style-language/schema/raw/master/csl-citation.json"}</w:instrText>
+      </w:r>
+      <w:r>
+        <w:rPr>
           <w:lang w:bidi="bn-BD"/>
         </w:rPr>
         <w:fldChar w:fldCharType="separate"/>
       </w:r>
       <w:r>
         <w:rPr>
-          <w:bCs/>
           <w:noProof/>
           <w:lang w:bidi="bn-BD"/>
         </w:rPr>
-        <w:t xml:space="preserve">(Roland </w:t>
-      </w:r>
-      <w:r>
-        <w:rPr>
-          <w:bCs/>
-          <w:i/>
+        <w:t>(Guo et al., 2014)</w:t>
+      </w:r>
+      <w:r>
+        <w:rPr>
+          <w:lang w:bidi="bn-BD"/>
+        </w:rPr>
+        <w:fldChar w:fldCharType="end"/>
+      </w:r>
+      <w:r>
+        <w:rPr>
+          <w:lang w:bidi="bn-BD"/>
+        </w:rPr>
+        <w:t>.</w:t>
+      </w:r>
+    </w:p>
+    <w:p>
+      <w:pPr>
+        <w:rPr>
+          <w:lang w:bidi="bn-BD"/>
+        </w:rPr>
+      </w:pPr>
+      <w:r>
+        <w:rPr>
+          <w:lang w:bidi="bn-BD"/>
+        </w:rPr>
+        <w:t>Pulsed electric fields PEF is a non-thermal method of food preservation that uses short pulses of electricity for microbial inactivation and causes minimal detrimental effect on food quality attributes. PEF technology aims to offer consumers high-quality foods. For food quality attributes, PEF technology is considered superior to traditional thermal processing methods because it avoids or greatly reduces detrimental changes in the sensory and physical properties of foods. PEF technology aims to offer consumers high-quality foods. For food quality attributes, PEF technology is considered superior to traditional thermal processing methods because it avoids or greatly reduces detrimental changes in the sensory a</w:t>
+      </w:r>
+      <w:r>
+        <w:rPr>
+          <w:lang w:bidi="bn-BD"/>
+        </w:rPr>
+        <w:t xml:space="preserve">nd physical properties of food </w:t>
+      </w:r>
+      <w:r>
+        <w:rPr>
+          <w:lang w:bidi="bn-BD"/>
+        </w:rPr>
+        <w:fldChar w:fldCharType="begin" w:fldLock="1"/>
+      </w:r>
+      <w:r>
+        <w:rPr>
+          <w:lang w:bidi="bn-BD"/>
+        </w:rPr>
+        <w:instrText>ADDIN CSL_CITATION {"citationItems":[{"id":"ITEM-1","itemData":{"DOI":"10.5772/48678","ISBN":"9789533070865","ISSN":"07338716 (ISSN)","PMID":"100220790","abstract":"This paper considers transmit optimization in multi-input multi-output (MIMO) wiretap channels, wherein we aim at maximizing the secrecy capacity or rate of an MIMO channel overheard by one or multiple eavesdroppers. Such optimization problems are nonconvex, and appear to be difficult especially in the multi-eavesdropper scenario. In this paper, we propose an alternating optimization (AO) approach to tackle these secrecy optimization problems. We first consider the secrecy capacity maximization (SCM) problem in the single eavesdropper scenario. An AO algorithm is derived through a judicious SCM reformulation. The algorithm conducts some kind of reweighting and water-filling in an alternating fashion, and thus is computationally efficient to implement. We also prove that the AO algorithm is guaranteed to converge to a Karush-Kuhn-Tucker (KKT) point of the SCM problem. Then, we turn our attention to the multiple eavesdropper scenario, where the artificial noise (AN)-aided secrecy rate maximization (SRM) problem is considered. Although the AN-aided SRM problem has a more complex problem structure than the previous SCM, we show that AO can be extended to deal with the former, wherein the problem is handled by solving convex problems in an alternating fashion. Again, the resulting AO method is proven to have KKT point convergence guarantee. For fast implementation, a custom-designed AO algorithm based on smoothing and projected gradient is also derived. The secrecy rate performance and computational efficiency of the proposed algorithms are demonstrated by simulations. © 1983-2012 IEEE.","author":[{"dropping-particle":"","family":"E.A.","given":"Maged","non-dropping-particle":"","parse-names":false,"suffix":""},{"dropping-particle":"","family":"Amer Eiss","given":"Ayman H.","non-dropping-particle":"","parse-names":false,"suffix":""}],"container-title":"Structure and Function of Food Engineering","id":"ITEM-1","issued":{"date-parts":[["2012"]]},"title":"Pulsed Electric Fields for Food Processing Technology","type":"article-journal"},"uris":["http://www.mendeley.com/documents/?uuid=bb52efc9-e903-4e42-8857-997d322efc93"]}],"mendeley":{"formattedCitation":"(E.A. &amp; Amer Eiss, 2012)","plainTextFormattedCitation":"(E.A. &amp; Amer Eiss, 2012)","previouslyFormattedCitation":"(E.A. and Amer Eiss, 2012)"},"properties":{"noteIndex":0},"schema":"https://github.com/citation-style-language/schema/raw/master/csl-citation.json"}</w:instrText>
+      </w:r>
+      <w:r>
+        <w:rPr>
+          <w:lang w:bidi="bn-BD"/>
+        </w:rPr>
+        <w:fldChar w:fldCharType="separate"/>
+      </w:r>
+      <w:r>
+        <w:rPr>
           <w:noProof/>
           <w:lang w:bidi="bn-BD"/>
         </w:rPr>
-        <w:t>et al.</w:t>
-      </w:r>
-      <w:r>
-        <w:rPr>
-          <w:bCs/>
-          <w:noProof/>
-          <w:lang w:bidi="bn-BD"/>
-        </w:rPr>
-        <w:t>, 1984)</w:t>
-      </w:r>
-      <w:r>
-        <w:rPr>
-          <w:rStyle w:val="FootnoteReference"/>
-          <w:lang w:bidi="bn-BD"/>
-        </w:rPr>
-        <w:fldChar w:fldCharType="end"/>
-      </w:r>
-      <w:r>
-        <w:rPr>
-          <w:lang w:bidi="bn-BD"/>
-        </w:rPr>
-        <w:t>.</w:t>
-      </w:r>
-      <w:r>
-        <w:rPr>
-          <w:lang w:bidi="bn-BD"/>
-        </w:rPr>
-        <w:t xml:space="preserve"> The challenge of preserving the sensorial and nutraceutical properties as well as extending the microbiological shelf-life suggests the need of non-thermal technologies for preservation of fresh pineapple juice. </w:t>
-      </w:r>
-      <w:r>
-        <w:rPr>
-          <w:lang w:bidi="bn-BD"/>
-        </w:rPr>
-        <w:t>PEF processing is the novel technique of preservation that involves a very short discharge period (microseconds) and minimizes the heating of foods and has the potential to preserve t</w:t>
-      </w:r>
-      <w:r>
-        <w:rPr>
-          <w:lang w:bidi="bn-BD"/>
-        </w:rPr>
-        <w:t xml:space="preserve">he fresh like qualities of food </w:t>
-      </w:r>
-      <w:r>
-        <w:rPr>
-          <w:lang w:bidi="bn-BD"/>
-        </w:rPr>
-        <w:fldChar w:fldCharType="begin" w:fldLock="1"/>
-      </w:r>
-      <w:r>
-        <w:rPr>
-          <w:lang w:bidi="bn-BD"/>
-        </w:rPr>
-        <w:instrText>ADDIN CSL_CITATION {"citationItems":[{"id":"ITEM-1","itemData":{"DOI":"10.1007/s11947-013-1185-6","ISBN":"1935-5130","ISSN":"19355149","abstract":"This paper investigated the feasibility for pasteurizing raw (100 %) pomegranate juice in a commercial scale pulsed electric field (PEF) processing system. The juice was processed at 35 and 38 kV/cm for 281 μs at 55 °C with a flow rate of 100 L/h. Effect of PEF processing on microbial stability, color, °Brix, pH, sediment, antioxidant activity, total phenolic content, anthocyanin, and sensory properties after the treatments and during storage at 4 °C for 12 weeks were studied and compared to those of thermally processed juice. PEF treatments significantly (p &lt; 0.05) inhibited the growth of total aerobic bacteria, which remained at &lt;2.5 log colony-forming units (CFU)/ml during the 12-week storage. No yeast and mold were detected (&lt;0.69 log CFU/ml) in the PEF-treated juices during storage up to weeks 10 and 12, which is similar to the thermally processed juice. There were no significant differences in pH and °Brix values between the PEF processed juice and unprocessed juice. PEF processing did not alter the contents of total phenolics and anthocyanin as compared to unprocessed juice. PEF processing had significantly (p &lt; 0.05) less impact on the color of pomegranate juice than thermal processing. PEF-treated juice had the same consumer satisfaction scores as the unprocessed juice, which were significantly (p &lt; 0.05) higher than thermally processed juice samples. There was no significant difference between the two PEF treatments in all results. This study demonstrated that PEF technology extended microbial shelf-life and preserved the major quality and nutritional characteristics of pomegranate juice, and hence, is technically feasible for commercialization in the juice industry. © 2013 Springer Science+Business Media New York (outside the USA).","author":[{"dropping-particle":"","family":"Guo","given":"Mingming","non-dropping-particle":"","parse-names":false,"suffix":""},{"dropping-particle":"","family":"Jin","given":"Tony Z.","non-dropping-particle":"","parse-names":false,"suffix":""},{"dropping-particle":"","family":"Geveke","given":"David J.","non-dropping-particle":"","parse-names":false,"suffix":""},{"dropping-particle":"","family":"Fan","given":"Xuetong","non-dropping-particle":"","parse-names":false,"suffix":""},{"dropping-particle":"","family":"Sites","given":"Joseph E.","non-dropping-particle":"","parse-names":false,"suffix":""},{"dropping-particle":"","family":"Wang","given":"Luxin","non-dropping-particle":"","parse-names":false,"suffix":""}],"container-title":"Food and Bioprocess Technology","id":"ITEM-1","issue":"7","issued":{"date-parts":[["2014"]]},"page":"2112-2120","title":"Evaluation of Microbial Stability, Bioactive Compounds, Physicochemical Properties, and Consumer Acceptance of Pomegranate Juice Processed in a Commercial Scale Pulsed Electric Field System","type":"article-journal","volume":"7"},"uris":["http://www.mendeley.com/documents/?uuid=c3d1e4c9-1520-427c-b801-2ced6c8b302b"]}],"mendeley":{"formattedCitation":"(Guo &lt;i&gt;et al.&lt;/i&gt;, 2014)","plainTextFormattedCitation":"(Guo et al., 2014)","previouslyFormattedCitation":"(Guo &lt;i&gt;et al.&lt;/i&gt;, 2014)"},"properties":{"noteIndex":0},"schema":"https://github.com/citation-style-language/schema/raw/master/csl-citation.json"}</w:instrText>
-      </w:r>
-      <w:r>
-        <w:rPr>
-          <w:lang w:bidi="bn-BD"/>
-        </w:rPr>
-        <w:fldChar w:fldCharType="separate"/>
-      </w:r>
-      <w:r>
-        <w:rPr>
-          <w:noProof/>
-          <w:lang w:bidi="bn-BD"/>
-        </w:rPr>
-        <w:t xml:space="preserve">(Guo </w:t>
-      </w:r>
-      <w:r>
-        <w:rPr>
-          <w:i/>
-          <w:noProof/>
-          <w:lang w:bidi="bn-BD"/>
-        </w:rPr>
-        <w:t>et al.</w:t>
-      </w:r>
-      <w:r>
-        <w:rPr>
-          <w:noProof/>
-          <w:lang w:bidi="bn-BD"/>
-        </w:rPr>
-        <w:t>, 2014)</w:t>
-      </w:r>
-      <w:r>
-        <w:rPr>
-          <w:lang w:bidi="bn-BD"/>
-        </w:rPr>
-        <w:fldChar w:fldCharType="end"/>
-      </w:r>
-      <w:r>
-        <w:rPr>
-          <w:lang w:bidi="bn-BD"/>
-        </w:rPr>
-        <w:t>.</w:t>
-      </w:r>
-    </w:p>
-    <w:p>
-      <w:pPr>
-        <w:rPr>
-          <w:lang w:bidi="bn-BD"/>
-        </w:rPr>
-      </w:pPr>
-      <w:r>
-        <w:rPr>
-          <w:lang w:bidi="bn-BD"/>
-        </w:rPr>
-        <w:t>Pulsed electric fields PEF is a non-thermal method of food preservation that uses short pulses of electricity for microbial inactivation and causes minimal detrimental effect on food quality attributes. PEF technology aims to offer consumers high-quality foods. For food quality attributes, PEF technology is considered superior to traditional thermal processing methods because it avoids or greatly reduces detrimental changes in the sensory and physical properties of foods. PEF technology aims to offer consumers high-quality foods. For food quality attributes, PEF technology is considered superior to traditional thermal processing methods because it avoids or greatly reduces detrimental changes in the sensory a</w:t>
-      </w:r>
-      <w:r>
-        <w:rPr>
-          <w:lang w:bidi="bn-BD"/>
-        </w:rPr>
-        <w:t xml:space="preserve">nd physical properties of food </w:t>
-      </w:r>
-      <w:r>
-        <w:rPr>
-          <w:lang w:bidi="bn-BD"/>
-        </w:rPr>
-        <w:fldChar w:fldCharType="begin" w:fldLock="1"/>
-      </w:r>
-      <w:r>
-        <w:rPr>
-          <w:lang w:bidi="bn-BD"/>
-        </w:rPr>
-        <w:instrText>ADDIN CSL_CITATION {"citationItems":[{"id":"ITEM-1","itemData":{"DOI":"10.5772/48678","ISBN":"9789533070865","ISSN":"07338716 (ISSN)","PMID":"100220790","abstract":"This paper considers transmit optimization in multi-input multi-output (MIMO) wiretap channels, wherein we aim at maximizing the secrecy capacity or rate of an MIMO channel overheard by one or multiple eavesdroppers. Such optimization problems are nonconvex, and appear to be difficult especially in the multi-eavesdropper scenario. In this paper, we propose an alternating optimization (AO) approach to tackle these secrecy optimization problems. We first consider the secrecy capacity maximization (SCM) problem in the single eavesdropper scenario. An AO algorithm is derived through a judicious SCM reformulation. The algorithm conducts some kind of reweighting and water-filling in an alternating fashion, and thus is computationally efficient to implement. We also prove that the AO algorithm is guaranteed to converge to a Karush-Kuhn-Tucker (KKT) point of the SCM problem. Then, we turn our attention to the multiple eavesdropper scenario, where the artificial noise (AN)-aided secrecy rate maximization (SRM) problem is considered. Although the AN-aided SRM problem has a more complex problem structure than the previous SCM, we show that AO can be extended to deal with the former, wherein the problem is handled by solving convex problems in an alternating fashion. Again, the resulting AO method is proven to have KKT point convergence guarantee. For fast implementation, a custom-designed AO algorithm based on smoothing and projected gradient is also derived. The secrecy rate performance and computational efficiency of the proposed algorithms are demonstrated by simulations. © 1983-2012 IEEE.","author":[{"dropping-particle":"","family":"E.A.","given":"Maged","non-dropping-particle":"","parse-names":false,"suffix":""},{"dropping-particle":"","family":"Amer Eiss","given":"Ayman H.","non-dropping-particle":"","parse-names":false,"suffix":""}],"container-title":"Structure and Function of Food Engineering","id":"ITEM-1","issued":{"date-parts":[["2012"]]},"title":"Pulsed Electric Fields for Food Processing Technology","type":"article-journal"},"uris":["http://www.mendeley.com/documents/?uuid=bb52efc9-e903-4e42-8857-997d322efc93"]}],"mendeley":{"formattedCitation":"(E.A. and Amer Eiss, 2012)","plainTextFormattedCitation":"(E.A. and Amer Eiss, 2012)"},"properties":{"noteIndex":0},"schema":"https://github.com/citation-style-language/schema/raw/master/csl-citation.json"}</w:instrText>
-      </w:r>
-      <w:r>
-        <w:rPr>
-          <w:lang w:bidi="bn-BD"/>
-        </w:rPr>
-        <w:fldChar w:fldCharType="separate"/>
-      </w:r>
-      <w:r>
-        <w:rPr>
-          <w:noProof/>
-          <w:lang w:bidi="bn-BD"/>
-        </w:rPr>
-        <w:t>(E.A. and Amer Eiss, 2012)</w:t>
+        <w:t>(E.A. &amp; Amer Eiss, 2012)</w:t>
       </w:r>
       <w:r>
         <w:rPr>
@@ -3402,38 +3353,170 @@
       </w:r>
     </w:p>
     <w:p>
-      <w:r>
-        <w:t>W</w:t>
-      </w:r>
-      <w:r>
-        <w:t>hen an electric field is applied in a biological membrane, the conductivity and permeability of the membrane rapidly increases, the process is known as electroporation. Electroporation technology</w:t>
-      </w:r>
-      <w:r>
-        <w:t xml:space="preserve"> enhances the </w:t>
-      </w:r>
-      <w:r>
-        <w:t>transe</w:t>
-      </w:r>
-      <w:bookmarkStart w:id="2" w:name="_GoBack"/>
-      <w:bookmarkEnd w:id="2"/>
-      <w:r>
-        <w:t xml:space="preserve">sterification </w:t>
-      </w:r>
-      <w:r>
-        <w:t>process, producing pores in the microbial cells by exposing the substrate to electrical fields</w:t>
-      </w:r>
-      <w:r>
-        <w:t xml:space="preserve">.  </w:t>
-      </w:r>
-    </w:p>
-    <w:p>
-      <w:r>
-        <w:t>Thus applying high electric field on a transmembrane its potential increases because of the additional free charges that accumulate at both membrane surfaces. These charges are opposite and attract each other, resulting in membrane compression. On the other hand, viscoelastic forces oppose the electro-compression of the membrane. However when the transmembrane potential reaches approximately 1V, the electrocompressive forces exceed the viscoelastic properties of the membrane and membrane breakdown occur. The number and size of the pores depend on the electric field strength and treatment time. The electric field intensity at which the pore occurs is called the threshold or critical electric field.</w:t>
-      </w:r>
-      <w:r>
-        <w:br/>
+      <w:pPr>
+        <w:rPr>
+          <w:sz w:val="24"/>
+          <w:szCs w:val="24"/>
+        </w:rPr>
+      </w:pPr>
+      <w:r>
+        <w:rPr>
+          <w:sz w:val="24"/>
+          <w:szCs w:val="24"/>
+        </w:rPr>
+        <w:t>When an electric field is applied in a biological membrane, the conductivity and permeability of the membrane rapidly increases, the process is known as electroporation. Electroporation technology enhances the transesterification process, producing pores in the microbial cells by exposing the substrate to electrical fields.  Thus applying high electric field on a transmembrane its potential increases because of the additional free charges that accumulate at both membrane surfaces. These charges are opposite and attract each other, resulting in membrane compression. On the other hand, viscoelastic forces oppose the electro-compression of the membrane. However when the transmembrane potential reaches approximately 1V, the electrocompressive forces exceed the viscoelastic properties of the membrane and membrane breakdown occur. The number and size of the pores depend on the electric field strength and treatment time. The electric field intensity at which the pore occurs is called the threshold or critical electric field.</w:t>
+      </w:r>
+    </w:p>
+    <w:p>
+      <w:pPr>
+        <w:rPr>
+          <w:b/>
+          <w:sz w:val="24"/>
+          <w:szCs w:val="24"/>
+        </w:rPr>
+      </w:pPr>
+      <w:r>
+        <w:rPr>
+          <w:sz w:val="24"/>
+          <w:szCs w:val="24"/>
+        </w:rPr>
         <w:t>The applied electric field must be higher than the critical electric field for the formation of pore.</w:t>
       </w:r>
+      <w:r>
+        <w:rPr>
+          <w:sz w:val="24"/>
+          <w:szCs w:val="24"/>
+        </w:rPr>
+        <w:t xml:space="preserve">There are four typical range of electroporation can be occurred depending on the </w:t>
+      </w:r>
+      <w:r>
+        <w:rPr>
+          <w:sz w:val="24"/>
+          <w:szCs w:val="24"/>
+        </w:rPr>
+        <w:lastRenderedPageBreak/>
+        <w:t xml:space="preserve">applied factor and each range has typical pore properties. Before attaining a certain electric field there will no detectable electroporation means no pore will formed </w:t>
+      </w:r>
+      <w:r>
+        <w:rPr>
+          <w:sz w:val="24"/>
+          <w:szCs w:val="24"/>
+        </w:rPr>
+        <w:t>even if formed, are too small and short-lived for measurable transport</w:t>
+      </w:r>
+      <w:r>
+        <w:rPr>
+          <w:sz w:val="24"/>
+          <w:szCs w:val="24"/>
+        </w:rPr>
+        <w:t xml:space="preserve">. </w:t>
+      </w:r>
+      <w:r>
+        <w:rPr>
+          <w:b/>
+          <w:sz w:val="24"/>
+          <w:szCs w:val="24"/>
+        </w:rPr>
+        <w:t xml:space="preserve">The next range is reversible electroporation where a temporary pathway is provided by the pore which after the electric pulse will gradually reseal. After applying larger electric field or more exposure time the irreversible electroporation range is occurred. Here most pores either do not reseal, or reseal too slowly to preserve cell viability. Cells thus gradually disintegrate and release their con-tents. Irreversible electroporation are two types, first is </w:t>
+      </w:r>
+      <w:r>
+        <w:rPr>
+          <w:b/>
+          <w:sz w:val="24"/>
+          <w:szCs w:val="24"/>
+        </w:rPr>
+        <w:t>thermally</w:t>
+      </w:r>
+      <w:r>
+        <w:rPr>
+          <w:b/>
+          <w:sz w:val="24"/>
+          <w:szCs w:val="24"/>
+        </w:rPr>
+        <w:t xml:space="preserve"> not damaged and the second is thermally damaged. For thermally damaged electroporation it needs largest electric field or longest exposure time. The electric current causes the sufficient temperature rises to </w:t>
+      </w:r>
+      <w:r>
+        <w:rPr>
+          <w:b/>
+          <w:sz w:val="24"/>
+          <w:szCs w:val="24"/>
+        </w:rPr>
+        <w:t>damage the</w:t>
+      </w:r>
+      <w:r>
+        <w:rPr>
+          <w:b/>
+          <w:sz w:val="24"/>
+          <w:szCs w:val="24"/>
+        </w:rPr>
+        <w:t xml:space="preserve"> cell </w:t>
+      </w:r>
+      <w:r>
+        <w:rPr>
+          <w:b/>
+          <w:sz w:val="24"/>
+          <w:szCs w:val="24"/>
+        </w:rPr>
+        <w:t>contents (</w:t>
+      </w:r>
+      <w:r>
+        <w:rPr>
+          <w:b/>
+          <w:sz w:val="24"/>
+          <w:szCs w:val="24"/>
+        </w:rPr>
+        <w:t xml:space="preserve">protein denaturation above </w:t>
+      </w:r>
+      <w:r>
+        <w:rPr>
+          <w:b/>
+          <w:sz w:val="24"/>
+          <w:szCs w:val="24"/>
+        </w:rPr>
+        <w:t>50 º</w:t>
+      </w:r>
+      <w:r>
+        <w:rPr>
+          <w:b/>
+          <w:sz w:val="24"/>
+          <w:szCs w:val="24"/>
+        </w:rPr>
+        <w:t xml:space="preserve">C, DNA melting above </w:t>
+      </w:r>
+      <w:r>
+        <w:rPr>
+          <w:b/>
+          <w:sz w:val="24"/>
+          <w:szCs w:val="24"/>
+        </w:rPr>
+        <w:t>70 º</w:t>
+      </w:r>
+      <w:r>
+        <w:rPr>
+          <w:b/>
+          <w:sz w:val="24"/>
+          <w:szCs w:val="24"/>
+        </w:rPr>
+        <w:t xml:space="preserve">C). </w:t>
+      </w:r>
+      <w:r>
+        <w:rPr>
+          <w:b/>
+          <w:sz w:val="24"/>
+          <w:szCs w:val="24"/>
+        </w:rPr>
+        <w:t xml:space="preserve"> // </w:t>
+      </w:r>
+      <w:r>
+        <w:rPr>
+          <w:b/>
+          <w:i/>
+          <w:sz w:val="24"/>
+          <w:szCs w:val="24"/>
+          <w:u w:val="single"/>
+        </w:rPr>
+        <w:t>redundant</w:t>
+      </w:r>
     </w:p>
     <w:p>
       <w:pPr>
@@ -3454,386 +3537,265 @@
           <w:sz w:val="24"/>
           <w:szCs w:val="24"/>
         </w:rPr>
-        <w:t xml:space="preserve">even if formed, are </w:t>
-      </w:r>
-      <w:r>
-        <w:rPr>
+        <w:t>even if formed, are too small and short-lived for measurable transport</w:t>
+      </w:r>
+      <w:r>
+        <w:rPr>
+          <w:sz w:val="24"/>
+          <w:szCs w:val="24"/>
+        </w:rPr>
+        <w:t xml:space="preserve">. The next range is reversible electroporation where a temporary pathway is provided by the pore which after the electric pulse will gradually reseal. After applying larger electric field or more exposure time the irreversible electroporation range is occurred. Here </w:t>
+      </w:r>
+      <w:r>
+        <w:rPr>
+          <w:sz w:val="24"/>
+          <w:szCs w:val="24"/>
+        </w:rPr>
+        <w:t>most pores either do not reseal, or reseal too slowly to preserve cell viability</w:t>
+      </w:r>
+      <w:r>
+        <w:rPr>
+          <w:sz w:val="24"/>
+          <w:szCs w:val="24"/>
+        </w:rPr>
+        <w:t>. C</w:t>
+      </w:r>
+      <w:r>
+        <w:rPr>
+          <w:sz w:val="24"/>
+          <w:szCs w:val="24"/>
+        </w:rPr>
+        <w:t>ells thus gradually disintegrate and release their con-tents</w:t>
+      </w:r>
+      <w:r>
+        <w:rPr>
+          <w:sz w:val="24"/>
+          <w:szCs w:val="24"/>
+        </w:rPr>
+        <w:t xml:space="preserve">. Irreversible electroporation are two types, first is </w:t>
+      </w:r>
+      <w:r>
+        <w:rPr>
+          <w:sz w:val="24"/>
+          <w:szCs w:val="24"/>
+        </w:rPr>
+        <w:t>thermally</w:t>
+      </w:r>
+      <w:r>
+        <w:rPr>
+          <w:sz w:val="24"/>
+          <w:szCs w:val="24"/>
+        </w:rPr>
+        <w:t xml:space="preserve"> not damaged and the</w:t>
+      </w:r>
+      <w:r>
+        <w:rPr>
+          <w:sz w:val="24"/>
+          <w:szCs w:val="24"/>
+        </w:rPr>
+        <w:t xml:space="preserve"> </w:t>
+      </w:r>
+      <w:r>
+        <w:rPr>
+          <w:sz w:val="24"/>
+          <w:szCs w:val="24"/>
+        </w:rPr>
+        <w:t>second is thermally damaged. For thermally damaged electroporation it needs largest electric field or longest exposure time. The electric current causes the sufficient temperature rises to</w:t>
+      </w:r>
+      <w:r>
+        <w:rPr>
+          <w:sz w:val="24"/>
+          <w:szCs w:val="24"/>
+        </w:rPr>
+        <w:t xml:space="preserve"> </w:t>
+      </w:r>
+      <w:r>
+        <w:rPr>
+          <w:sz w:val="24"/>
+          <w:szCs w:val="24"/>
+        </w:rPr>
+        <w:t>damage the</w:t>
+      </w:r>
+      <w:r>
+        <w:rPr>
+          <w:sz w:val="24"/>
+          <w:szCs w:val="24"/>
+        </w:rPr>
+        <w:t xml:space="preserve"> cell </w:t>
+      </w:r>
+      <w:r>
+        <w:rPr>
+          <w:sz w:val="24"/>
+          <w:szCs w:val="24"/>
+        </w:rPr>
+        <w:t>contents</w:t>
+      </w:r>
+      <w:r>
+        <w:rPr>
+          <w:sz w:val="24"/>
+          <w:szCs w:val="24"/>
+        </w:rPr>
+        <w:t xml:space="preserve"> (</w:t>
+      </w:r>
+      <w:r>
+        <w:rPr>
+          <w:sz w:val="24"/>
+          <w:szCs w:val="24"/>
+        </w:rPr>
+        <w:t xml:space="preserve">protein denaturation above </w:t>
+      </w:r>
+      <w:r>
+        <w:rPr>
+          <w:sz w:val="24"/>
+          <w:szCs w:val="24"/>
+        </w:rPr>
+        <w:t xml:space="preserve">50 </w:t>
+      </w:r>
+      <w:r>
+        <w:rPr>
+          <w:sz w:val="24"/>
+          <w:szCs w:val="24"/>
+          <w:vertAlign w:val="superscript"/>
+        </w:rPr>
+        <w:t>0</w:t>
+      </w:r>
+      <w:r>
+        <w:rPr>
+          <w:sz w:val="24"/>
+          <w:szCs w:val="24"/>
+        </w:rPr>
+        <w:t>C, DNA melt</w:t>
+      </w:r>
+      <w:r>
+        <w:rPr>
+          <w:sz w:val="24"/>
+          <w:szCs w:val="24"/>
+        </w:rPr>
+        <w:t xml:space="preserve">ing above </w:t>
+      </w:r>
+      <w:r>
+        <w:rPr>
+          <w:sz w:val="24"/>
+          <w:szCs w:val="24"/>
+        </w:rPr>
+        <w:t xml:space="preserve">70 </w:t>
+      </w:r>
+      <w:r>
+        <w:rPr>
+          <w:sz w:val="24"/>
+          <w:szCs w:val="24"/>
+          <w:vertAlign w:val="superscript"/>
+        </w:rPr>
+        <w:t>0</w:t>
+      </w:r>
+      <w:r>
+        <w:rPr>
+          <w:sz w:val="24"/>
+          <w:szCs w:val="24"/>
+        </w:rPr>
+        <w:t>C).</w:t>
+      </w:r>
+      <w:r>
+        <w:rPr>
+          <w:sz w:val="24"/>
+          <w:szCs w:val="24"/>
+        </w:rPr>
+        <w:t xml:space="preserve"> </w:t>
+      </w:r>
+      <w:r>
+        <w:rPr>
+          <w:sz w:val="24"/>
+          <w:szCs w:val="24"/>
+        </w:rPr>
+        <w:softHyphen/>
+      </w:r>
+      <w:r>
+        <w:rPr>
+          <w:sz w:val="24"/>
+          <w:szCs w:val="24"/>
+        </w:rPr>
+        <w:softHyphen/>
+      </w:r>
+      <w:r>
+        <w:rPr>
+          <w:sz w:val="24"/>
+          <w:szCs w:val="24"/>
+        </w:rPr>
+        <w:softHyphen/>
+      </w:r>
+      <w:r>
+        <w:rPr>
+          <w:sz w:val="24"/>
+          <w:szCs w:val="24"/>
+        </w:rPr>
+        <w:softHyphen/>
+      </w:r>
+      <w:r>
+        <w:rPr>
+          <w:sz w:val="24"/>
+          <w:szCs w:val="24"/>
+        </w:rPr>
+        <w:softHyphen/>
+      </w:r>
+      <w:r>
+        <w:rPr>
+          <w:sz w:val="24"/>
+          <w:szCs w:val="24"/>
+        </w:rPr>
+        <w:softHyphen/>
+      </w:r>
+    </w:p>
+    <w:p>
+      <w:pPr>
+        <w:rPr>
+          <w:sz w:val="24"/>
+          <w:szCs w:val="24"/>
+        </w:rPr>
+      </w:pPr>
+      <w:r>
+        <w:rPr>
+          <w:sz w:val="24"/>
+          <w:szCs w:val="24"/>
+        </w:rPr>
+        <w:t>The range boundaries depend on the cell type and are affected by the properties of the medium in which the cells are exposed – its electrical conductivity, osmolarity, and the solutes it contains. As the exposure duration (i.e., electric pulse length) increases, the transitions between adjacent regions occur at lower fields.</w:t>
+      </w:r>
+      <w:r>
+        <w:rPr>
+          <w:sz w:val="24"/>
+          <w:szCs w:val="24"/>
+        </w:rPr>
+        <w:t xml:space="preserve"> </w:t>
+      </w:r>
+      <w:r>
+        <w:rPr>
+          <w:rStyle w:val="Emphasis"/>
+          <w:sz w:val="24"/>
+          <w:szCs w:val="24"/>
+        </w:rPr>
+        <w:t xml:space="preserve">From the figure-2 it can be </w:t>
+      </w:r>
+      <w:r>
+        <w:rPr>
+          <w:rStyle w:val="Emphasis"/>
           <w:sz w:val="24"/>
           <w:szCs w:val="24"/>
         </w:rPr>
         <w:lastRenderedPageBreak/>
-        <w:t>too small and short-lived for measurable transport</w:t>
-      </w:r>
-      <w:r>
-        <w:rPr>
-          <w:sz w:val="24"/>
-          <w:szCs w:val="24"/>
-        </w:rPr>
-        <w:t xml:space="preserve">. The next range is reversible electroporation where a temporary pathway is </w:t>
-      </w:r>
-      <w:r>
-        <w:rPr>
-          <w:sz w:val="24"/>
-          <w:szCs w:val="24"/>
-        </w:rPr>
-        <w:t>provided</w:t>
-      </w:r>
-      <w:r>
-        <w:rPr>
-          <w:sz w:val="24"/>
-          <w:szCs w:val="24"/>
-        </w:rPr>
-        <w:t xml:space="preserve"> by the pore which after the electric pulse will gradually reseal. After applying larger electric field or more exposure time the irreversible electroporation range is occurred. Here </w:t>
-      </w:r>
-      <w:r>
-        <w:rPr>
-          <w:sz w:val="24"/>
-          <w:szCs w:val="24"/>
-        </w:rPr>
-        <w:t>most pores either do not reseal, or reseal too slowly to preserve cell viability</w:t>
-      </w:r>
-      <w:r>
-        <w:rPr>
-          <w:sz w:val="24"/>
-          <w:szCs w:val="24"/>
-        </w:rPr>
-        <w:t>. C</w:t>
-      </w:r>
-      <w:r>
-        <w:rPr>
-          <w:sz w:val="24"/>
-          <w:szCs w:val="24"/>
-        </w:rPr>
-        <w:t>ells thus gradually disintegrate and release their con-tents</w:t>
-      </w:r>
-      <w:r>
-        <w:rPr>
-          <w:sz w:val="24"/>
-          <w:szCs w:val="24"/>
-        </w:rPr>
-        <w:t>. Irreversible electroporation are two types, first is Thermally not damaged and the</w:t>
-      </w:r>
-      <w:r>
-        <w:rPr>
-          <w:sz w:val="24"/>
-          <w:szCs w:val="24"/>
-        </w:rPr>
-        <w:t xml:space="preserve"> </w:t>
-      </w:r>
-      <w:r>
-        <w:rPr>
-          <w:sz w:val="24"/>
-          <w:szCs w:val="24"/>
-        </w:rPr>
-        <w:t>second is thermally damaged. For thermally damaged electroporation it needs largest electric field or longest exposure time. The electric current causes the sufficient temperature rises to</w:t>
-      </w:r>
-      <w:r>
-        <w:rPr>
-          <w:sz w:val="24"/>
-          <w:szCs w:val="24"/>
-        </w:rPr>
-        <w:t xml:space="preserve"> </w:t>
-      </w:r>
-      <w:r>
-        <w:rPr>
-          <w:sz w:val="24"/>
-          <w:szCs w:val="24"/>
-        </w:rPr>
-        <w:t>damage  the cell contents</w:t>
-      </w:r>
-      <w:r>
-        <w:rPr>
-          <w:sz w:val="24"/>
-          <w:szCs w:val="24"/>
-        </w:rPr>
-        <w:t xml:space="preserve">(protein denaturation above </w:t>
-      </w:r>
-      <w:r>
-        <w:rPr>
-          <w:sz w:val="24"/>
-          <w:szCs w:val="24"/>
-        </w:rPr>
-        <w:t xml:space="preserve">50 </w:t>
-      </w:r>
-      <w:r>
-        <w:rPr>
-          <w:sz w:val="24"/>
-          <w:szCs w:val="24"/>
-          <w:vertAlign w:val="superscript"/>
-        </w:rPr>
-        <w:t>0</w:t>
-      </w:r>
-      <w:r>
-        <w:rPr>
-          <w:sz w:val="24"/>
-          <w:szCs w:val="24"/>
-        </w:rPr>
-        <w:t>C, DNA melt</w:t>
-      </w:r>
-      <w:r>
-        <w:rPr>
-          <w:sz w:val="24"/>
-          <w:szCs w:val="24"/>
-        </w:rPr>
-        <w:t xml:space="preserve">ing above </w:t>
-      </w:r>
-      <w:r>
-        <w:rPr>
-          <w:sz w:val="24"/>
-          <w:szCs w:val="24"/>
-        </w:rPr>
-        <w:t xml:space="preserve">70 </w:t>
-      </w:r>
-      <w:r>
-        <w:rPr>
-          <w:sz w:val="24"/>
-          <w:szCs w:val="24"/>
-          <w:vertAlign w:val="superscript"/>
-        </w:rPr>
-        <w:t>0</w:t>
-      </w:r>
-      <w:r>
-        <w:rPr>
-          <w:sz w:val="24"/>
-          <w:szCs w:val="24"/>
-        </w:rPr>
-        <w:t>C).</w:t>
-      </w:r>
-      <w:r>
-        <w:rPr>
-          <w:sz w:val="24"/>
-          <w:szCs w:val="24"/>
-        </w:rPr>
-        <w:t xml:space="preserve"> </w:t>
-      </w:r>
-    </w:p>
-    <w:p>
-      <w:pPr>
-        <w:rPr>
-          <w:sz w:val="24"/>
-          <w:szCs w:val="24"/>
-        </w:rPr>
-      </w:pPr>
-      <w:r>
-        <w:rPr>
-          <w:sz w:val="24"/>
-          <w:szCs w:val="24"/>
-        </w:rPr>
-        <w:t xml:space="preserve">There are four typical range of electroporation can be occurred depending on the applied factor and each range has typical pore properties. Before attaining a certain electric field there will no detectable electroporation means no pore will formed </w:t>
-      </w:r>
-      <w:r>
-        <w:rPr>
-          <w:sz w:val="24"/>
-          <w:szCs w:val="24"/>
-        </w:rPr>
-        <w:t>even if formed, are too small and short-lived for measurable transport</w:t>
-      </w:r>
-      <w:r>
-        <w:rPr>
-          <w:sz w:val="24"/>
-          <w:szCs w:val="24"/>
-        </w:rPr>
-        <w:t xml:space="preserve">. The next range is reversible electroporation where a temporary pathway is provided by the pore which after the electric pulse will gradually reseal. After applying larger electric field or more exposure time the irreversible electroporation range is occurred. Here </w:t>
-      </w:r>
-      <w:r>
-        <w:rPr>
-          <w:sz w:val="24"/>
-          <w:szCs w:val="24"/>
-        </w:rPr>
-        <w:t>most pores either do not reseal, or reseal too slowly to preserve cell viability</w:t>
-      </w:r>
-      <w:r>
-        <w:rPr>
-          <w:sz w:val="24"/>
-          <w:szCs w:val="24"/>
-        </w:rPr>
-        <w:t>. C</w:t>
-      </w:r>
-      <w:r>
-        <w:rPr>
-          <w:sz w:val="24"/>
-          <w:szCs w:val="24"/>
-        </w:rPr>
-        <w:t>ells thus gradually disintegrate and release their con-tents</w:t>
-      </w:r>
-      <w:r>
-        <w:rPr>
-          <w:sz w:val="24"/>
-          <w:szCs w:val="24"/>
-        </w:rPr>
-        <w:t>. Irreversible electroporation are two types, first is Thermally not damaged and the</w:t>
-      </w:r>
-      <w:r>
-        <w:rPr>
-          <w:sz w:val="24"/>
-          <w:szCs w:val="24"/>
-        </w:rPr>
-        <w:t xml:space="preserve"> </w:t>
-      </w:r>
-      <w:r>
-        <w:rPr>
-          <w:sz w:val="24"/>
-          <w:szCs w:val="24"/>
-        </w:rPr>
-        <w:t>second is thermally damaged. For thermally damaged electroporation it needs largest electric field or longest exposure time. The electric current causes the sufficient temperature rises to</w:t>
-      </w:r>
-      <w:r>
-        <w:rPr>
-          <w:sz w:val="24"/>
-          <w:szCs w:val="24"/>
-        </w:rPr>
-        <w:t xml:space="preserve"> </w:t>
-      </w:r>
-      <w:r>
-        <w:rPr>
-          <w:sz w:val="24"/>
-          <w:szCs w:val="24"/>
-        </w:rPr>
-        <w:t>damage  the cell contents</w:t>
-      </w:r>
-      <w:r>
-        <w:rPr>
-          <w:sz w:val="24"/>
-          <w:szCs w:val="24"/>
-        </w:rPr>
-        <w:t xml:space="preserve">(protein denaturation above </w:t>
-      </w:r>
-      <w:r>
-        <w:rPr>
-          <w:sz w:val="24"/>
-          <w:szCs w:val="24"/>
-        </w:rPr>
-        <w:t xml:space="preserve">50 </w:t>
-      </w:r>
-      <w:r>
-        <w:rPr>
-          <w:sz w:val="24"/>
-          <w:szCs w:val="24"/>
-          <w:vertAlign w:val="superscript"/>
-        </w:rPr>
-        <w:t>0</w:t>
-      </w:r>
-      <w:r>
-        <w:rPr>
-          <w:sz w:val="24"/>
-          <w:szCs w:val="24"/>
-        </w:rPr>
-        <w:t>C, DNA melt</w:t>
-      </w:r>
-      <w:r>
-        <w:rPr>
-          <w:sz w:val="24"/>
-          <w:szCs w:val="24"/>
-        </w:rPr>
-        <w:t xml:space="preserve">ing above </w:t>
-      </w:r>
-      <w:r>
-        <w:rPr>
-          <w:sz w:val="24"/>
-          <w:szCs w:val="24"/>
-        </w:rPr>
-        <w:t xml:space="preserve">70 </w:t>
-      </w:r>
-      <w:r>
-        <w:rPr>
-          <w:sz w:val="24"/>
-          <w:szCs w:val="24"/>
-          <w:vertAlign w:val="superscript"/>
-        </w:rPr>
-        <w:t>0</w:t>
-      </w:r>
-      <w:r>
-        <w:rPr>
-          <w:sz w:val="24"/>
-          <w:szCs w:val="24"/>
-        </w:rPr>
-        <w:t>C).</w:t>
-      </w:r>
-      <w:r>
-        <w:rPr>
-          <w:sz w:val="24"/>
-          <w:szCs w:val="24"/>
-        </w:rPr>
-        <w:t xml:space="preserve"> </w:t>
-      </w:r>
-      <w:r>
-        <w:rPr>
-          <w:sz w:val="24"/>
-          <w:szCs w:val="24"/>
-        </w:rPr>
-        <w:softHyphen/>
-      </w:r>
-      <w:r>
-        <w:rPr>
-          <w:sz w:val="24"/>
-          <w:szCs w:val="24"/>
-        </w:rPr>
-        <w:softHyphen/>
-      </w:r>
-      <w:r>
-        <w:rPr>
-          <w:sz w:val="24"/>
-          <w:szCs w:val="24"/>
-        </w:rPr>
-        <w:softHyphen/>
-      </w:r>
-      <w:r>
-        <w:rPr>
-          <w:sz w:val="24"/>
-          <w:szCs w:val="24"/>
-        </w:rPr>
-        <w:softHyphen/>
-      </w:r>
-      <w:r>
-        <w:rPr>
-          <w:sz w:val="24"/>
-          <w:szCs w:val="24"/>
-        </w:rPr>
-        <w:softHyphen/>
-      </w:r>
-      <w:r>
-        <w:rPr>
-          <w:sz w:val="24"/>
-          <w:szCs w:val="24"/>
-        </w:rPr>
-        <w:softHyphen/>
-      </w:r>
-    </w:p>
-    <w:p>
-      <w:pPr>
-        <w:rPr>
-          <w:sz w:val="24"/>
-          <w:szCs w:val="24"/>
-        </w:rPr>
-      </w:pPr>
-      <w:r>
-        <w:rPr>
-          <w:sz w:val="24"/>
-          <w:szCs w:val="24"/>
-        </w:rPr>
-        <w:t>The range boundaries depend on the cell type and are affected by the properties of the medium in which the cells are exposed – its electrical conductivity, osmolarity, and the solutes it contains. As the exposure duration (i.e., electric pulse length) increases, the transitions between adjacent regions occur at lower fields.</w:t>
-      </w:r>
-      <w:r>
-        <w:rPr>
-          <w:sz w:val="24"/>
-          <w:szCs w:val="24"/>
-        </w:rPr>
-        <w:t xml:space="preserve"> </w:t>
-      </w:r>
-      <w:r>
-        <w:rPr>
-          <w:rStyle w:val="Emphasis"/>
-          <w:sz w:val="24"/>
-          <w:szCs w:val="24"/>
-        </w:rPr>
-        <w:t xml:space="preserve">From the figure-2 it can be seen that </w:t>
-      </w:r>
-      <w:r>
-        <w:rPr>
-          <w:sz w:val="24"/>
-          <w:szCs w:val="24"/>
-        </w:rPr>
-        <w:t>The range of detectable poration, however, has an asymptotic lower bound – below a certain field strength, no transmembrane transport is detected no matter how long the applied pulses</w:t>
+        <w:t xml:space="preserve">seen that </w:t>
+      </w:r>
+      <w:r>
+        <w:rPr>
+          <w:sz w:val="24"/>
+          <w:szCs w:val="24"/>
+        </w:rPr>
+        <w:t>the</w:t>
+      </w:r>
+      <w:r>
+        <w:rPr>
+          <w:sz w:val="24"/>
+          <w:szCs w:val="24"/>
+        </w:rPr>
+        <w:t xml:space="preserve"> range of detectable poration, however, has an asymptotic lower bound – below a certain field strength, no transmembrane transport is detected no matter how long the applied pulses</w:t>
       </w:r>
       <w:r>
         <w:rPr>
@@ -4011,17 +3973,25 @@
     </w:p>
     <w:p>
       <w:pPr>
-        <w:rPr>
-          <w:lang w:bidi="bn-BD"/>
-        </w:rPr>
-      </w:pPr>
+        <w:spacing w:line="259" w:lineRule="auto"/>
+        <w:jc w:val="left"/>
+        <w:rPr>
+          <w:lang w:bidi="bn-BD"/>
+        </w:rPr>
+      </w:pPr>
+      <w:r>
+        <w:rPr>
+          <w:lang w:bidi="bn-BD"/>
+        </w:rPr>
+        <w:br w:type="page"/>
+      </w:r>
     </w:p>
     <w:p>
       <w:pPr>
         <w:pStyle w:val="ThesisH1"/>
       </w:pPr>
-      <w:bookmarkStart w:id="3" w:name="_Toc522919271"/>
-      <w:bookmarkEnd w:id="3"/>
+      <w:bookmarkStart w:id="2" w:name="_Toc522919271"/>
+      <w:bookmarkEnd w:id="2"/>
     </w:p>
     <w:p>
       <w:pPr>
@@ -4073,6 +4043,136 @@
         <w:t xml:space="preserve"> L.) </w:t>
       </w:r>
     </w:p>
+    <w:p>
+      <w:pPr>
+        <w:rPr>
+          <w:b/>
+        </w:rPr>
+      </w:pPr>
+    </w:p>
+    <w:p>
+      <w:pPr>
+        <w:rPr>
+          <w:b/>
+        </w:rPr>
+      </w:pPr>
+      <w:r>
+        <w:rPr>
+          <w:b/>
+        </w:rPr>
+        <w:t>Juice preparation</w:t>
+      </w:r>
+    </w:p>
+    <w:p>
+      <w:r>
+        <w:t>Fresh pineapple</w:t>
+      </w:r>
+      <w:r>
+        <w:t>s</w:t>
+      </w:r>
+      <w:r>
+        <w:t xml:space="preserve"> from a local </w:t>
+      </w:r>
+      <w:r>
+        <w:t>super shop named Agora were</w:t>
+      </w:r>
+      <w:r>
+        <w:t xml:space="preserve"> used for this process. Then the pineapple</w:t>
+      </w:r>
+      <w:r>
+        <w:t>s</w:t>
+      </w:r>
+      <w:r>
+        <w:t xml:space="preserve"> </w:t>
+      </w:r>
+      <w:r>
+        <w:t xml:space="preserve">were debarked, </w:t>
+      </w:r>
+      <w:r>
+        <w:t>cut into small pieces</w:t>
+      </w:r>
+      <w:r>
+        <w:t xml:space="preserve"> and</w:t>
+      </w:r>
+      <w:r>
+        <w:t xml:space="preserve"> blended </w:t>
+      </w:r>
+      <w:r>
+        <w:t>with juice</w:t>
+      </w:r>
+      <w:r>
+        <w:t xml:space="preserve"> blender</w:t>
+      </w:r>
+      <w:r>
+        <w:t xml:space="preserve"> (</w:t>
+      </w:r>
+      <w:r>
+        <w:rPr>
+          <w:b/>
+        </w:rPr>
+        <w:t>Panasonic</w:t>
+      </w:r>
+      <w:r>
+        <w:rPr>
+          <w:b/>
+        </w:rPr>
+        <w:t>)</w:t>
+      </w:r>
+      <w:r>
+        <w:t xml:space="preserve">. The </w:t>
+      </w:r>
+      <w:r>
+        <w:t>obtained juice was</w:t>
+      </w:r>
+      <w:r>
+        <w:t xml:space="preserve"> then filtered by a filter </w:t>
+      </w:r>
+      <w:r>
+        <w:t>cloth</w:t>
+      </w:r>
+      <w:r>
+        <w:t xml:space="preserve"> and </w:t>
+      </w:r>
+      <w:r>
+        <w:t>clear</w:t>
+      </w:r>
+      <w:r>
+        <w:t xml:space="preserve"> juice </w:t>
+      </w:r>
+      <w:r>
+        <w:t>was collected in a sterilized bottle</w:t>
+      </w:r>
+      <w:r>
+        <w:t xml:space="preserve">. Until the treatment, </w:t>
+      </w:r>
+      <w:r>
+        <w:t>the juice</w:t>
+      </w:r>
+      <w:r>
+        <w:t xml:space="preserve"> </w:t>
+      </w:r>
+      <w:r>
+        <w:t>was</w:t>
+      </w:r>
+      <w:r>
+        <w:t xml:space="preserve"> </w:t>
+      </w:r>
+      <w:r>
+        <w:t>stored at -2</w:t>
+      </w:r>
+      <w:r>
+        <w:t xml:space="preserve">0 </w:t>
+      </w:r>
+      <w:r>
+        <w:rPr>
+          <w:rFonts w:cs="Times New Roman"/>
+        </w:rPr>
+        <w:t>º</w:t>
+      </w:r>
+      <w:r>
+        <w:t>C and before the treatment they were thawed at ambient temperature.</w:t>
+      </w:r>
+    </w:p>
     <w:p/>
     <w:p>
       <w:pPr>
@@ -4080,111 +4180,349 @@
           <w:b/>
         </w:rPr>
       </w:pPr>
-    </w:p>
-    <w:p>
-      <w:pPr>
+      <w:r>
         <w:rPr>
           <w:b/>
         </w:rPr>
-      </w:pPr>
-      <w:r>
+        <w:t>PEF treatment</w:t>
+      </w:r>
+    </w:p>
+    <w:p>
+      <w:r>
+        <w:t xml:space="preserve">Pineapple juice samples were processed through a </w:t>
+      </w:r>
+      <w:r>
+        <w:t>pilot plan</w:t>
+      </w:r>
+      <w:r>
+        <w:t>t</w:t>
+      </w:r>
+      <w:r>
+        <w:t xml:space="preserve"> scale PEF system with electric field strengths of 5, 10, 13 kV/cm and a me</w:t>
+      </w:r>
+      <w:r>
+        <w:t xml:space="preserve">an total treatment time of </w:t>
+      </w:r>
+      <w:r>
+        <w:t>1 ms</w:t>
+      </w:r>
+      <w:r>
+        <w:t>. and aseptically packed into 213 g (</w:t>
+      </w:r>
+      <w:r>
+        <w:t xml:space="preserve">6 </w:t>
+      </w:r>
+      <w:r>
+        <w:t>oz.</w:t>
+      </w:r>
+      <w:r>
+        <w:t>)</w:t>
+      </w:r>
+      <w:r>
+        <w:t xml:space="preserve"> plastic cup containers and stored at 4</w:t>
+      </w:r>
+      <w:r>
+        <w:t xml:space="preserve"> ºC </w:t>
+      </w:r>
+      <w:r>
+        <w:t xml:space="preserve">for </w:t>
+      </w:r>
+      <w:r>
+        <w:t>30</w:t>
+      </w:r>
+      <w:r>
+        <w:t xml:space="preserve"> days.</w:t>
+      </w:r>
+    </w:p>
+    <w:p/>
+    <w:p>
+      <w:pPr>
         <w:rPr>
           <w:b/>
         </w:rPr>
+      </w:pPr>
+      <w:r>
+        <w:rPr>
+          <w:b/>
+        </w:rPr>
+        <w:t>Phytochemical Content and Antioxidant Activities of the Fresh Juice</w:t>
+      </w:r>
+    </w:p>
+    <w:p>
+      <w:pPr>
+        <w:rPr>
+          <w:b/>
+        </w:rPr>
+      </w:pPr>
+    </w:p>
+    <w:p>
+      <w:r>
+        <w:rPr>
+          <w:b/>
+        </w:rPr>
+        <w:t>Sample Extraction</w:t>
+      </w:r>
+    </w:p>
+    <w:p>
+      <w:r>
+        <w:t>The sample</w:t>
+      </w:r>
+      <w:r>
+        <w:t xml:space="preserve"> was centrifuged at 3,000 </w:t>
+      </w:r>
+      <w:r>
+        <w:t>rpm (</w:t>
+      </w:r>
+      <w:r>
+        <w:t>Hettich-Zentrifugen, Tuttlingen, Germany) for 15 min.</w:t>
+      </w:r>
+      <w:r>
+        <w:t xml:space="preserve"> </w:t>
+      </w:r>
+      <w:r>
+        <w:t xml:space="preserve">The </w:t>
+      </w:r>
+      <w:r>
+        <w:t xml:space="preserve">supernatant </w:t>
+      </w:r>
+      <w:r>
+        <w:t>was</w:t>
+      </w:r>
+      <w:r>
+        <w:t xml:space="preserve"> then stored at −20</w:t>
+      </w:r>
+      <w:r>
+        <w:t xml:space="preserve"> º</w:t>
+      </w:r>
+      <w:r>
+        <w:t>C until further analyses.</w:t>
+      </w:r>
+    </w:p>
+    <w:p/>
+    <w:p>
+      <w:pPr>
+        <w:rPr>
+          <w:b/>
+        </w:rPr>
+      </w:pPr>
+      <w:r>
+        <w:rPr>
+          <w:b/>
+        </w:rPr>
+        <w:t>Determination of Total Phenolic Content</w:t>
+      </w:r>
+    </w:p>
+    <w:p>
+      <w:r>
         <w:lastRenderedPageBreak/>
-        <w:t>Juice preparation</w:t>
-      </w:r>
-    </w:p>
-    <w:p>
-      <w:r>
-        <w:t>Fresh pineapple</w:t>
-      </w:r>
-      <w:r>
-        <w:t>s</w:t>
-      </w:r>
-      <w:r>
-        <w:t xml:space="preserve"> from a local </w:t>
-      </w:r>
-      <w:r>
-        <w:t>super shop named Agora were</w:t>
-      </w:r>
-      <w:r>
-        <w:t xml:space="preserve"> used for this process. Then the pineapple</w:t>
-      </w:r>
-      <w:r>
-        <w:t xml:space="preserve">swere debarked, </w:t>
-      </w:r>
-      <w:r>
-        <w:t>cut into small pieces</w:t>
-      </w:r>
-      <w:r>
-        <w:t xml:space="preserve"> and</w:t>
-      </w:r>
-      <w:r>
-        <w:t xml:space="preserve"> blended </w:t>
-      </w:r>
-      <w:r>
-        <w:t>with juice</w:t>
-      </w:r>
-      <w:r>
-        <w:t xml:space="preserve"> blender</w:t>
-      </w:r>
-      <w:r>
-        <w:t xml:space="preserve"> (</w:t>
-      </w:r>
-      <w:r>
+        <w:t xml:space="preserve"> Total phenolic</w:t>
+      </w:r>
+      <w:r>
+        <w:t xml:space="preserve"> </w:t>
+      </w:r>
+      <w:r>
+        <w:t>content in the sample extract</w:t>
+      </w:r>
+      <w:r>
+        <w:t xml:space="preserve"> was assessed using the</w:t>
+      </w:r>
+      <w:r>
+        <w:t xml:space="preserve"> </w:t>
+      </w:r>
+      <w:r>
+        <w:t>Folin–Ciocalteau assay</w:t>
+      </w:r>
+      <w:r>
+        <w:t xml:space="preserve"> </w:t>
+      </w:r>
+      <w:r>
+        <w:fldChar w:fldCharType="begin" w:fldLock="1"/>
+      </w:r>
+      <w:r>
+        <w:instrText>ADDIN CSL_CITATION {"citationItems":[{"id":"ITEM-1","itemData":{"DOI":"10.1016/j.carbpol.2011.06.030","ISBN":"0002-9254","ISSN":"0002-9254","PMID":"25234151","abstract":"A fully automated-continuous flow 40-sample/ hour procedure was adapted from the Singleton-Rossi method of analysis for total phenols in wine and other plant extracts. It was compared with small-volume manual and semiautomated versions of this analysis. The agreement in mg of gallic acid equivalent phenol (GAE) per liter among a series of dry wines was excellent by all three procedures. The coefficients of variation in replicate analyses averaged 5.8% for the manual, 6.2% for the semi-automated and 2.2% for the automated procedure. This greater reproducibility, plus savings of about 70% in labor and up to 40% in reagents, makes the automated procedure attractive for laboratories doing enough total phenol analyses to recoup the cost of the automating equipment. For continuous flow, color development with the Folin-Ciocalteu reagent in alkaline solution must be hastened by heating compared to slower room temperature development for the manual methods. Heating of sugar-containing samples in the alkaline solution gives interference presumably from endiol formation. Examples are given of corrections which were used successfully to estimate the true phenol content of sweet wines.","author":[{"dropping-particle":"","family":"Slinkard","given":"Karen","non-dropping-particle":"","parse-names":false,"suffix":""},{"dropping-particle":"","family":"Singleton","given":"Vernon","non-dropping-particle":"","parse-names":false,"suffix":""}],"container-title":"Am. J. Enol. Vitic.","id":"ITEM-1","issued":{"date-parts":[["1977"]]},"title":"Total phenol analysis: automation and comparison with manual methods","type":"article-journal"},"uris":["http://www.mendeley.com/documents/?uuid=6c879bb1-83c8-494e-9eaf-0a2ae7d859e3"]}],"mendeley":{"formattedCitation":"(Slinkard &amp; Singleton, 1977)","plainTextFormattedCitation":"(Slinkard &amp; Singleton, 1977)","previouslyFormattedCitation":"(Slinkard and Singleton, 1977)"},"properties":{"noteIndex":0},"schema":"https://github.com/citation-style-language/schema/raw/master/csl-citation.json"}</w:instrText>
+      </w:r>
+      <w:r>
+        <w:fldChar w:fldCharType="separate"/>
+      </w:r>
+      <w:r>
+        <w:rPr>
+          <w:noProof/>
+        </w:rPr>
+        <w:t>(Slinkard &amp; Singleton, 1977)</w:t>
+      </w:r>
+      <w:r>
+        <w:fldChar w:fldCharType="end"/>
+      </w:r>
+      <w:r>
+        <w:t xml:space="preserve"> with</w:t>
+      </w:r>
+      <w:r>
+        <w:t xml:space="preserve"> </w:t>
+      </w:r>
+      <w:r>
+        <w:t>slight modi</w:t>
+      </w:r>
+      <w:r>
+        <w:t>fication. For the analysis, 20 µ</w:t>
+      </w:r>
+      <w:r>
+        <w:t xml:space="preserve">L each of </w:t>
+      </w:r>
+      <w:r>
+        <w:t>extract, Gallic</w:t>
+      </w:r>
+      <w:r>
+        <w:t xml:space="preserve"> acid standard or blank were taken in separate </w:t>
+      </w:r>
+      <w:r>
+        <w:t>test tubes</w:t>
+      </w:r>
+      <w:r>
+        <w:t xml:space="preserve"> and to each 1.58 mL of distilled w</w:t>
+      </w:r>
+      <w:r>
+        <w:t>ater was added, followed by 100 µ</w:t>
+      </w:r>
+      <w:r>
+        <w:t xml:space="preserve">L of Folin–Ciocalteau reagent, mixed </w:t>
+      </w:r>
+      <w:r>
+        <w:t>well and within 8 min, 300 µ</w:t>
+      </w:r>
+      <w:r>
+        <w:t xml:space="preserve">L of sodium carbonate was </w:t>
+      </w:r>
+      <w:r>
+        <w:t>added. The</w:t>
+      </w:r>
+      <w:r>
+        <w:t xml:space="preserve"> samples were vortexed immediately and the tubes </w:t>
+      </w:r>
+      <w:r>
+        <w:t>were incubated</w:t>
+      </w:r>
+      <w:r>
+        <w:t xml:space="preserve"> in the dark for 30 min at 40C. The </w:t>
+      </w:r>
+      <w:r>
+        <w:t>absorbance was</w:t>
+      </w:r>
+      <w:r>
+        <w:t xml:space="preserve"> then measured at 765 nm in a UV-Vis </w:t>
+      </w:r>
+      <w:r>
+        <w:t>spectrophotometer (</w:t>
+      </w:r>
+      <w:r>
+        <w:t xml:space="preserve">Aquarius 7400, Cecil, Cambridge, England). </w:t>
+      </w:r>
+      <w:r>
+        <w:t>The results</w:t>
+      </w:r>
+      <w:r>
+        <w:t xml:space="preserve"> were expressed in mg </w:t>
+      </w:r>
+      <w:r>
+        <w:t>Gallic</w:t>
+      </w:r>
+      <w:r>
+        <w:t xml:space="preserve"> acid equivalent (GAE)/100 g.</w:t>
+      </w:r>
+    </w:p>
+    <w:p>
+      <w:pPr>
         <w:rPr>
           <w:b/>
         </w:rPr>
-        <w:t>Panasonic</w:t>
-      </w:r>
+      </w:pPr>
       <w:r>
         <w:rPr>
           <w:b/>
         </w:rPr>
-        <w:t>)</w:t>
-      </w:r>
-      <w:r>
-        <w:t xml:space="preserve">. The </w:t>
-      </w:r>
-      <w:r>
-        <w:t>obtained juice was</w:t>
-      </w:r>
-      <w:r>
-        <w:t xml:space="preserve"> then filtered by a filter </w:t>
-      </w:r>
-      <w:r>
-        <w:t>cloth</w:t>
-      </w:r>
-      <w:r>
-        <w:t xml:space="preserve"> and </w:t>
-      </w:r>
-      <w:r>
-        <w:t>clear</w:t>
-      </w:r>
-      <w:r>
-        <w:t xml:space="preserve"> juice </w:t>
-      </w:r>
-      <w:r>
-        <w:t>was collected in a sterilized bottle</w:t>
-      </w:r>
-      <w:r>
-        <w:t xml:space="preserve">. Until the treatment, </w:t>
-      </w:r>
-      <w:r>
-        <w:t>the juicewasstored at -2</w:t>
-      </w:r>
-      <w:r>
-        <w:t xml:space="preserve">0 </w:t>
-      </w:r>
-      <w:r>
-        <w:rPr>
-          <w:rFonts w:cs="Times New Roman"/>
-        </w:rPr>
-        <w:t>º</w:t>
-      </w:r>
-      <w:r>
-        <w:t>C and before the treatment they were thawed at ambient temperature.</w:t>
+        <w:t>Determination of Total Flavonoid Content</w:t>
+      </w:r>
+    </w:p>
+    <w:p>
+      <w:r>
+        <w:t xml:space="preserve">The </w:t>
+      </w:r>
+      <w:r>
+        <w:t>flavonoid content</w:t>
+      </w:r>
+      <w:r>
+        <w:t xml:space="preserve"> was determined by aluminum trichloride</w:t>
+      </w:r>
+      <w:r>
+        <w:t xml:space="preserve"> </w:t>
+      </w:r>
+      <w:r>
+        <w:t xml:space="preserve">method (Chang et al. 2002). Briefly, 0.5 mL of the </w:t>
+      </w:r>
+      <w:r>
+        <w:t>extract was</w:t>
+      </w:r>
+      <w:r>
+        <w:t xml:space="preserve"> mixed with 1.5 mL of 95% ethanol, 0.1 mL o</w:t>
+      </w:r>
+      <w:r>
+        <w:t>f 10% aluminum-trichloride (AlCl</w:t>
+      </w:r>
+      <w:r>
+        <w:softHyphen/>
+      </w:r>
+      <w:r>
+        <w:rPr>
+          <w:vertAlign w:val="subscript"/>
+        </w:rPr>
+        <w:softHyphen/>
+      </w:r>
+      <w:r>
+        <w:softHyphen/>
+      </w:r>
+      <w:r>
+        <w:rPr>
+          <w:vertAlign w:val="subscript"/>
+        </w:rPr>
+        <w:t>3</w:t>
+      </w:r>
+      <w:r>
+        <w:t>), 0.1 mL of 1 M potassium</w:t>
+      </w:r>
+      <w:r>
+        <w:t>-</w:t>
+      </w:r>
+      <w:r>
+        <w:t xml:space="preserve">acetate, and 2.8 mL of deionized water. After incubation atroom temperature for 40 min, the reaction mixture </w:t>
+      </w:r>
+      <w:r>
+        <w:t>absorbance was</w:t>
+      </w:r>
+      <w:r>
+        <w:t xml:space="preserve"> measured at 415 nm against deionized </w:t>
+      </w:r>
+      <w:r>
+        <w:t>water blank</w:t>
+      </w:r>
+      <w:r>
+        <w:t xml:space="preserve"> in a UV-Vis spectrophotometer (</w:t>
+      </w:r>
+      <w:r>
+        <w:t>Shimadzu 1800</w:t>
+      </w:r>
+      <w:r>
+        <w:t xml:space="preserve">). Results were expressed as quercetin </w:t>
+      </w:r>
+      <w:r>
+        <w:t>equivalent (</w:t>
+      </w:r>
+      <w:r>
+        <w:t>mg</w:t>
+      </w:r>
+      <w:r>
+        <w:t xml:space="preserve"> </w:t>
+      </w:r>
+      <w:r>
+        <w:t>QE/100 g) of sample.</w:t>
       </w:r>
     </w:p>
     <w:p/>
@@ -4198,204 +4536,54 @@
         <w:rPr>
           <w:b/>
         </w:rPr>
-        <w:t>PEF treatment</w:t>
-      </w:r>
-    </w:p>
-    <w:p>
-      <w:r>
-        <w:t xml:space="preserve">Pineapple juice samples were processed through a </w:t>
-      </w:r>
-      <w:r>
-        <w:t>pilot plan</w:t>
-      </w:r>
-      <w:r>
-        <w:t>t</w:t>
-      </w:r>
-      <w:r>
-        <w:t xml:space="preserve"> scale PEF system with electric field strengths of 5, 10, 13 kV/cm and a me</w:t>
-      </w:r>
-      <w:r>
-        <w:t xml:space="preserve">an total treatment time of </w:t>
-      </w:r>
-      <w:r>
-        <w:t>1 ms. and aseptically packed into 213 g (</w:t>
-      </w:r>
-      <w:r>
-        <w:t>6 oz</w:t>
-      </w:r>
-      <w:r>
-        <w:t>)</w:t>
-      </w:r>
-      <w:r>
-        <w:t xml:space="preserve"> plastic cup containers and stored at 4</w:t>
-      </w:r>
-      <w:r>
-        <w:t xml:space="preserve"> ºC </w:t>
-      </w:r>
-      <w:r>
-        <w:t xml:space="preserve">for </w:t>
-      </w:r>
-      <w:r>
-        <w:t>30</w:t>
-      </w:r>
-      <w:r>
-        <w:t xml:space="preserve"> days.</w:t>
-      </w:r>
-    </w:p>
-    <w:p/>
-    <w:p>
-      <w:pPr>
-        <w:rPr>
-          <w:b/>
-        </w:rPr>
-      </w:pPr>
-      <w:r>
-        <w:rPr>
-          <w:b/>
-        </w:rPr>
-        <w:t>Phytochemical Content and Antioxidant Activities of the Fresh Juice</w:t>
-      </w:r>
-    </w:p>
-    <w:p>
-      <w:r>
-        <w:rPr>
-          <w:b/>
-        </w:rPr>
-        <w:t>Sample Extraction</w:t>
-      </w:r>
-    </w:p>
-    <w:p>
-      <w:r>
-        <w:t>The sample</w:t>
-      </w:r>
-      <w:r>
-        <w:t xml:space="preserve"> was centrifuged at 3,000 </w:t>
-      </w:r>
-      <w:r>
-        <w:t>rpm (</w:t>
-      </w:r>
-      <w:r>
-        <w:t xml:space="preserve">Hettich-Zentrifugen, Tuttlingen, Germany) for 15 min.The </w:t>
-      </w:r>
-      <w:r>
-        <w:t>supernatantwas</w:t>
-      </w:r>
-      <w:r>
-        <w:t xml:space="preserve"> then stored at −20C until further analyses.</w:t>
-      </w:r>
-    </w:p>
-    <w:p/>
-    <w:p>
-      <w:pPr>
-        <w:rPr>
-          <w:b/>
-        </w:rPr>
-      </w:pPr>
-      <w:r>
-        <w:rPr>
-          <w:b/>
-        </w:rPr>
-        <w:t>Determination of Total Phenolic Content</w:t>
-      </w:r>
-    </w:p>
-    <w:p>
-      <w:r>
-        <w:t xml:space="preserve"> Total phenolic</w:t>
-      </w:r>
-      <w:r>
-        <w:t>content in the sample extract</w:t>
-      </w:r>
-      <w:r>
-        <w:t xml:space="preserve"> was assessed using the</w:t>
-      </w:r>
-      <w:r>
-        <w:t>Folin–Ciocalteau assay</w:t>
-      </w:r>
-      <w:sdt>
-        <w:sdtPr>
-          <w:id w:val="267132136"/>
-          <w:citation/>
-        </w:sdtPr>
-        <w:sdtEndPr/>
-        <w:sdtContent>
-          <w:r>
-            <w:fldChar w:fldCharType="begin"/>
-          </w:r>
-          <w:r>
-            <w:instrText xml:space="preserve"> CITATION SLI77 \l 1033 </w:instrText>
-          </w:r>
-          <w:r>
-            <w:fldChar w:fldCharType="separate"/>
-          </w:r>
-          <w:r>
-            <w:rPr>
-              <w:noProof/>
-            </w:rPr>
-            <w:t xml:space="preserve"> (SLINKARD, 1977)</w:t>
-          </w:r>
-          <w:r>
-            <w:fldChar w:fldCharType="end"/>
-          </w:r>
-        </w:sdtContent>
-      </w:sdt>
-      <w:r>
-        <w:t xml:space="preserve"> withslight modification. For the analysis, 20 μL each of extract,gallic acid standard or blank were taken in separate testtubes and to each 1.58 mL of distilled water was added, followedby 100 μL of Folin–Ciocalteau reagent, mixed welland within 8 min, 300 μL of sodium carbonate was added.The samples were vortexed immediately and the tubes wereincubated in the dark for 30 min at 40C. The absorbancewas then measured at 765 nm in a UV-Vis </w:t>
-      </w:r>
-      <w:r>
-        <w:t>spectrophotometer (</w:t>
-      </w:r>
-      <w:r>
-        <w:t>Aquarius 7400, Cecil, Cambridge, England). Theresults were expressed in mg gallic acid equivalent (GAE)/100 g.</w:t>
-      </w:r>
-    </w:p>
-    <w:p/>
-    <w:p>
-      <w:pPr>
-        <w:rPr>
-          <w:b/>
-        </w:rPr>
-      </w:pPr>
-      <w:r>
-        <w:rPr>
-          <w:b/>
-        </w:rPr>
-        <w:t>Determination of Total Flavonoid Content</w:t>
-      </w:r>
-    </w:p>
-    <w:p>
-      <w:r>
-        <w:lastRenderedPageBreak/>
-        <w:t>The flavonoidcontent was determined by aluminum trichloridemethod (Chang et al. 2002). Briefly, 0.5 mL of the extractwas mixed with 1.5 mL of 95% ethanol, 0.1 mL of 10% aluminumtrichloride (AlCl3), 0.1 mL of 1 M potassiumacetate, and 2.8 mL of deionized water. After incubation atroom temperature for 40 min, the reaction mixture absorbancewas measured at 415 nm against deionized waterblank in a UV-Vis spectrophotometer (Aquarius 7400</w:t>
-      </w:r>
-      <w:r>
-        <w:t>, Cecil</w:t>
-      </w:r>
-      <w:r>
-        <w:t xml:space="preserve">). Results were expressed as quercetin </w:t>
-      </w:r>
-      <w:r>
-        <w:t>equivalent (</w:t>
-      </w:r>
-      <w:r>
-        <w:t>mgQE/100 g) of sample.</w:t>
-      </w:r>
-    </w:p>
-    <w:p>
-      <w:pPr>
-        <w:rPr>
-          <w:b/>
-        </w:rPr>
-      </w:pPr>
-      <w:r>
-        <w:rPr>
-          <w:b/>
-        </w:rPr>
         <w:t>Determination of DPPH Activity</w:t>
       </w:r>
     </w:p>
     <w:p>
       <w:r>
-        <w:t>Radical scavenging activity of the sample extracts was measured by determining the inhibition rate of DPPH (2, 2-diphenyl-1- picrylhydrazyl) radical (Brand-Williams et al. 1995). Precisely, 100 μL of extracts were added to 1.4 mL DPPH radical methanolic solution (10−4 M). The absorbance at 517 nm was measured at 30 min against blank (100 μL methanol in 1.4 mL of DPPH radical solution) using a UV-Vis Spectrophotometer (Aquarius 7400, Cecil). The results were expressed in terms of radical scavenging activit</w:t>
+        <w:t>Radical scavenging activity of the sample extracts was measured by determining the inhibition rate of DPPH (2, 2-diphenyl-1- picrylhydrazyl) radical</w:t>
+      </w:r>
+      <w:r>
+        <w:t xml:space="preserve"> </w:t>
+      </w:r>
+      <w:r>
+        <w:fldChar w:fldCharType="begin" w:fldLock="1"/>
+      </w:r>
+      <w:r>
+        <w:instrText>ADDIN CSL_CITATION {"citationItems":[{"id":"ITEM-1","itemData":{"DOI":"10.1016/S0023-6438(95)80008-5","ISBN":"0023-6438","ISSN":"00236438","PMID":"16055221","abstract":"The antiradical activities of various antioxidants were determined using the free radical, 2,2-Diphenyl-1-picrylhydrazyl (DPPH*). In its radical form. DPPH* has an absorption band at 515 nm which dissappears upon reduction by an antiradical compound. Twenty compounds were reacted with the DPPH* and shown to follow one of three possible reaction kinetic types. Ascorbic acid, isoascorbic acid and isoeugenol reacted quickly with the DPPH* reaching a steady state immediately. Rosmarinic acid and δ-tocopherol reacted a little slower and reached a steady state within 30 min. The remaining compounds reacted more progressively with the DPPH* reaching a steady state from 1 to 6 h. Caffeic acid, gentisic acid and gallic acid showed the highest antiradical activities with a stoichiometry of 4 to 6 reduced DPPH* molecules per molecule of antioxidant. Vanillin, phenol, γ-resorcylic acid and vanillic acid were found to be poor antiradical compounds. The stoichiometry for the other 13 phenolic compounds varied from one to three reduced DPPH* molecules per molecule of antioxidant. Possible mechanisms are proposed to explain the experimental results. © 1995 Academic Press Limited.","author":[{"dropping-particle":"","family":"Brand-Williams","given":"W.","non-dropping-particle":"","parse-names":false,"suffix":""},{"dropping-particle":"","family":"Cuvelier","given":"M. E.","non-dropping-particle":"","parse-names":false,"suffix":""},{"dropping-particle":"","family":"Berset","given":"C.","non-dropping-particle":"","parse-names":false,"suffix":""}],"container-title":"LWT - Food Science and Technology","id":"ITEM-1","issued":{"date-parts":[["1995"]]},"title":"Use of a free radical method to evaluate antioxidant activity","type":"article"},"uris":["http://www.mendeley.com/documents/?uuid=bb9f4cde-a6dd-4aad-b81b-ad2f10a16853"]}],"mendeley":{"formattedCitation":"(Brand-Williams, Cuvelier, &amp; Berset, 1995)","plainTextFormattedCitation":"(Brand-Williams, Cuvelier, &amp; Berset, 1995)","previouslyFormattedCitation":"(Brand-Williams, Cuvelier and Berset, 1995)"},"properties":{"noteIndex":0},"schema":"https://github.com/citation-style-language/schema/raw/master/csl-citation.json"}</w:instrText>
+      </w:r>
+      <w:r>
+        <w:fldChar w:fldCharType="separate"/>
+      </w:r>
+      <w:r>
+        <w:rPr>
+          <w:noProof/>
+        </w:rPr>
+        <w:t>(Brand-Williams, Cuvelier, &amp; Berset, 1995)</w:t>
+      </w:r>
+      <w:r>
+        <w:fldChar w:fldCharType="end"/>
+      </w:r>
+      <w:r>
+        <w:t>.</w:t>
+      </w:r>
+      <w:r>
+        <w:t xml:space="preserve"> Precisely, 100 μL of extracts were added to 1.4 mL DPPH radical methanolic solution (10</w:t>
+      </w:r>
+      <w:r>
+        <w:rPr>
+          <w:vertAlign w:val="superscript"/>
+        </w:rPr>
+        <w:t>−4</w:t>
+      </w:r>
+      <w:r>
+        <w:t xml:space="preserve"> M). The absorbance at 517 nm was measure</w:t>
+      </w:r>
+      <w:r>
+        <w:t>d at 30 min against blank (100 µ</w:t>
+      </w:r>
+      <w:r>
+        <w:t>L methanol in 1.4 mL of DPPH radical solution) using a UV-Vis Spectrophotometer (Aquarius 7400, Cecil). The results were expressed in terms of radical scavenging activit</w:t>
       </w:r>
       <w:r>
         <w:t>y using the following equation</w:t>
@@ -4462,13 +4650,417 @@
         <w:t>Where</w:t>
       </w:r>
       <w:r>
-        <w:t>,A</w:t>
+        <w:t>,</w:t>
+      </w:r>
+      <w:r>
+        <w:t xml:space="preserve"> </w:t>
+      </w:r>
+      <w:r>
+        <w:t>A</w:t>
       </w:r>
       <w:r>
         <w:t>o is absorbance of control blan</w:t>
       </w:r>
       <w:r>
+        <w:t>k</w:t>
+      </w:r>
+      <w:r>
         <w:t>, and As is absorbance of sample extract.</w:t>
+      </w:r>
+    </w:p>
+    <w:p>
+      <w:pPr>
+        <w:spacing w:line="259" w:lineRule="auto"/>
+        <w:jc w:val="left"/>
+      </w:pPr>
+      <w:r>
+        <w:br w:type="page"/>
+      </w:r>
+    </w:p>
+    <w:p>
+      <w:pPr>
+        <w:jc w:val="center"/>
+        <w:rPr>
+          <w:b/>
+          <w:sz w:val="32"/>
+        </w:rPr>
+      </w:pPr>
+      <w:bookmarkStart w:id="3" w:name="_GoBack"/>
+      <w:bookmarkEnd w:id="3"/>
+      <w:r>
+        <w:rPr>
+          <w:b/>
+          <w:sz w:val="32"/>
+        </w:rPr>
+        <w:lastRenderedPageBreak/>
+        <w:t>Bibliography</w:t>
+      </w:r>
+    </w:p>
+    <w:p>
+      <w:pPr>
+        <w:widowControl w:val="0"/>
+        <w:autoSpaceDE w:val="0"/>
+        <w:autoSpaceDN w:val="0"/>
+        <w:adjustRightInd w:val="0"/>
+        <w:ind w:left="480" w:hanging="480"/>
+        <w:jc w:val="left"/>
+      </w:pPr>
+    </w:p>
+    <w:p>
+      <w:pPr>
+        <w:widowControl w:val="0"/>
+        <w:autoSpaceDE w:val="0"/>
+        <w:autoSpaceDN w:val="0"/>
+        <w:adjustRightInd w:val="0"/>
+        <w:ind w:left="480" w:hanging="480"/>
+        <w:jc w:val="left"/>
+        <w:rPr>
+          <w:rFonts w:cs="Times New Roman"/>
+          <w:noProof/>
+          <w:szCs w:val="24"/>
+        </w:rPr>
+      </w:pPr>
+      <w:r>
+        <w:fldChar w:fldCharType="begin" w:fldLock="1"/>
+      </w:r>
+      <w:r>
+        <w:instrText xml:space="preserve">ADDIN Mendeley Bibliography CSL_BIBLIOGRAPHY </w:instrText>
+      </w:r>
+      <w:r>
+        <w:fldChar w:fldCharType="separate"/>
+      </w:r>
+      <w:r>
+        <w:rPr>
+          <w:rFonts w:cs="Times New Roman"/>
+          <w:noProof/>
+          <w:szCs w:val="24"/>
+        </w:rPr>
+        <w:t xml:space="preserve">Brand-Williams, W., Cuvelier, M. E., &amp; Berset, C. (1995). Use of a free radical method to evaluate antioxidant activity. </w:t>
+      </w:r>
+      <w:r>
+        <w:rPr>
+          <w:rFonts w:cs="Times New Roman"/>
+          <w:i/>
+          <w:iCs/>
+          <w:noProof/>
+          <w:szCs w:val="24"/>
+        </w:rPr>
+        <w:t>LWT - Food Science and Technology</w:t>
+      </w:r>
+      <w:r>
+        <w:rPr>
+          <w:rFonts w:cs="Times New Roman"/>
+          <w:noProof/>
+          <w:szCs w:val="24"/>
+        </w:rPr>
+        <w:t>. https://doi.org/10.1016/S0023-6438(95)80008-5</w:t>
+      </w:r>
+    </w:p>
+    <w:p>
+      <w:pPr>
+        <w:widowControl w:val="0"/>
+        <w:autoSpaceDE w:val="0"/>
+        <w:autoSpaceDN w:val="0"/>
+        <w:adjustRightInd w:val="0"/>
+        <w:ind w:left="480" w:hanging="480"/>
+        <w:jc w:val="left"/>
+        <w:rPr>
+          <w:rFonts w:cs="Times New Roman"/>
+          <w:noProof/>
+          <w:szCs w:val="24"/>
+        </w:rPr>
+      </w:pPr>
+      <w:r>
+        <w:rPr>
+          <w:rFonts w:cs="Times New Roman"/>
+          <w:noProof/>
+          <w:szCs w:val="24"/>
+        </w:rPr>
+        <w:t xml:space="preserve">E.A., M., &amp; Amer Eiss, A. H. (2012). Pulsed Electric Fields for Food Processing Technology. </w:t>
+      </w:r>
+      <w:r>
+        <w:rPr>
+          <w:rFonts w:cs="Times New Roman"/>
+          <w:i/>
+          <w:iCs/>
+          <w:noProof/>
+          <w:szCs w:val="24"/>
+        </w:rPr>
+        <w:t>Structure and Function of Food Engineering</w:t>
+      </w:r>
+      <w:r>
+        <w:rPr>
+          <w:rFonts w:cs="Times New Roman"/>
+          <w:noProof/>
+          <w:szCs w:val="24"/>
+        </w:rPr>
+        <w:t>. https://doi.org/10.5772/48678</w:t>
+      </w:r>
+    </w:p>
+    <w:p>
+      <w:pPr>
+        <w:widowControl w:val="0"/>
+        <w:autoSpaceDE w:val="0"/>
+        <w:autoSpaceDN w:val="0"/>
+        <w:adjustRightInd w:val="0"/>
+        <w:ind w:left="480" w:hanging="480"/>
+        <w:jc w:val="left"/>
+        <w:rPr>
+          <w:rFonts w:cs="Times New Roman"/>
+          <w:noProof/>
+          <w:szCs w:val="24"/>
+        </w:rPr>
+      </w:pPr>
+      <w:r>
+        <w:rPr>
+          <w:rFonts w:cs="Times New Roman"/>
+          <w:noProof/>
+          <w:szCs w:val="24"/>
+        </w:rPr>
+        <w:t xml:space="preserve">Guo, M., Jin, T. Z., Geveke, D. J., Fan, X., Sites, J. E., &amp; Wang, L. (2014). Evaluation of Microbial Stability, Bioactive Compounds, Physicochemical Properties, and Consumer Acceptance of Pomegranate Juice Processed in a Commercial Scale Pulsed Electric Field System. </w:t>
+      </w:r>
+      <w:r>
+        <w:rPr>
+          <w:rFonts w:cs="Times New Roman"/>
+          <w:i/>
+          <w:iCs/>
+          <w:noProof/>
+          <w:szCs w:val="24"/>
+        </w:rPr>
+        <w:t>Food and Bioprocess Technology</w:t>
+      </w:r>
+      <w:r>
+        <w:rPr>
+          <w:rFonts w:cs="Times New Roman"/>
+          <w:noProof/>
+          <w:szCs w:val="24"/>
+        </w:rPr>
+        <w:t xml:space="preserve">, </w:t>
+      </w:r>
+      <w:r>
+        <w:rPr>
+          <w:rFonts w:cs="Times New Roman"/>
+          <w:i/>
+          <w:iCs/>
+          <w:noProof/>
+          <w:szCs w:val="24"/>
+        </w:rPr>
+        <w:t>7</w:t>
+      </w:r>
+      <w:r>
+        <w:rPr>
+          <w:rFonts w:cs="Times New Roman"/>
+          <w:noProof/>
+          <w:szCs w:val="24"/>
+        </w:rPr>
+        <w:t>(7), 2112–2120. https://doi.org/10.1007/s11947-013-1185-6</w:t>
+      </w:r>
+    </w:p>
+    <w:p>
+      <w:pPr>
+        <w:widowControl w:val="0"/>
+        <w:autoSpaceDE w:val="0"/>
+        <w:autoSpaceDN w:val="0"/>
+        <w:adjustRightInd w:val="0"/>
+        <w:ind w:left="480" w:hanging="480"/>
+        <w:jc w:val="left"/>
+        <w:rPr>
+          <w:rFonts w:cs="Times New Roman"/>
+          <w:noProof/>
+          <w:szCs w:val="24"/>
+        </w:rPr>
+      </w:pPr>
+      <w:r>
+        <w:rPr>
+          <w:rFonts w:cs="Times New Roman"/>
+          <w:noProof/>
+          <w:szCs w:val="24"/>
+        </w:rPr>
+        <w:t xml:space="preserve">Hossain, F., &amp; Islam, A. (2017). Pineapple Production Status in Bangladesh, </w:t>
+      </w:r>
+      <w:r>
+        <w:rPr>
+          <w:rFonts w:cs="Times New Roman"/>
+          <w:i/>
+          <w:iCs/>
+          <w:noProof/>
+          <w:szCs w:val="24"/>
+        </w:rPr>
+        <w:t>6</w:t>
+      </w:r>
+      <w:r>
+        <w:rPr>
+          <w:rFonts w:cs="Times New Roman"/>
+          <w:noProof/>
+          <w:szCs w:val="24"/>
+        </w:rPr>
+        <w:t>(5), 173–177. https://doi.org/10.11648/j.aff.20170605.15</w:t>
+      </w:r>
+    </w:p>
+    <w:p>
+      <w:pPr>
+        <w:widowControl w:val="0"/>
+        <w:autoSpaceDE w:val="0"/>
+        <w:autoSpaceDN w:val="0"/>
+        <w:adjustRightInd w:val="0"/>
+        <w:ind w:left="480" w:hanging="480"/>
+        <w:jc w:val="left"/>
+        <w:rPr>
+          <w:rFonts w:cs="Times New Roman"/>
+          <w:noProof/>
+          <w:szCs w:val="24"/>
+        </w:rPr>
+      </w:pPr>
+      <w:r>
+        <w:rPr>
+          <w:rFonts w:cs="Times New Roman"/>
+          <w:noProof/>
+          <w:szCs w:val="24"/>
+        </w:rPr>
+        <w:t xml:space="preserve">Hounhouigan, M. H., Linnemann, A. R., Soumanou, M. M., &amp; Van Boekel, M. A. J. S. (2014). Effect of Processing on the Quality of Pineapple Juice. </w:t>
+      </w:r>
+      <w:r>
+        <w:rPr>
+          <w:rFonts w:cs="Times New Roman"/>
+          <w:i/>
+          <w:iCs/>
+          <w:noProof/>
+          <w:szCs w:val="24"/>
+        </w:rPr>
+        <w:t>Food Reviews International</w:t>
+      </w:r>
+      <w:r>
+        <w:rPr>
+          <w:rFonts w:cs="Times New Roman"/>
+          <w:noProof/>
+          <w:szCs w:val="24"/>
+        </w:rPr>
+        <w:t xml:space="preserve">, </w:t>
+      </w:r>
+      <w:r>
+        <w:rPr>
+          <w:rFonts w:cs="Times New Roman"/>
+          <w:i/>
+          <w:iCs/>
+          <w:noProof/>
+          <w:szCs w:val="24"/>
+        </w:rPr>
+        <w:t>30</w:t>
+      </w:r>
+      <w:r>
+        <w:rPr>
+          <w:rFonts w:cs="Times New Roman"/>
+          <w:noProof/>
+          <w:szCs w:val="24"/>
+        </w:rPr>
+        <w:t>(2), 112–133. https://doi.org/10.1080/87559129.2014.883632</w:t>
+      </w:r>
+    </w:p>
+    <w:p>
+      <w:pPr>
+        <w:widowControl w:val="0"/>
+        <w:autoSpaceDE w:val="0"/>
+        <w:autoSpaceDN w:val="0"/>
+        <w:adjustRightInd w:val="0"/>
+        <w:ind w:left="480" w:hanging="480"/>
+        <w:jc w:val="left"/>
+        <w:rPr>
+          <w:rFonts w:cs="Times New Roman"/>
+          <w:noProof/>
+          <w:szCs w:val="24"/>
+        </w:rPr>
+      </w:pPr>
+      <w:r>
+        <w:rPr>
+          <w:rFonts w:cs="Times New Roman"/>
+          <w:noProof/>
+          <w:szCs w:val="24"/>
+        </w:rPr>
+        <w:t xml:space="preserve">Roland, J. O., Beuchat, L. R., Worthington, R. E., &amp; Hitchcock, H. L. (1984). Effects of Sorbate, Benzoate, Sulfur Dioxide and Temperature on Growth and Patulin Production by Byssochlamys nivea in Grape Juice. </w:t>
+      </w:r>
+      <w:r>
+        <w:rPr>
+          <w:rFonts w:cs="Times New Roman"/>
+          <w:i/>
+          <w:iCs/>
+          <w:noProof/>
+          <w:szCs w:val="24"/>
+        </w:rPr>
+        <w:t>Journal of Food Protection</w:t>
+      </w:r>
+      <w:r>
+        <w:rPr>
+          <w:rFonts w:cs="Times New Roman"/>
+          <w:noProof/>
+          <w:szCs w:val="24"/>
+        </w:rPr>
+        <w:t xml:space="preserve">, </w:t>
+      </w:r>
+      <w:r>
+        <w:rPr>
+          <w:rFonts w:cs="Times New Roman"/>
+          <w:i/>
+          <w:iCs/>
+          <w:noProof/>
+          <w:szCs w:val="24"/>
+        </w:rPr>
+        <w:t>47</w:t>
+      </w:r>
+      <w:r>
+        <w:rPr>
+          <w:rFonts w:cs="Times New Roman"/>
+          <w:noProof/>
+          <w:szCs w:val="24"/>
+        </w:rPr>
+        <w:t>(3), 237–241.</w:t>
+      </w:r>
+    </w:p>
+    <w:p>
+      <w:pPr>
+        <w:widowControl w:val="0"/>
+        <w:autoSpaceDE w:val="0"/>
+        <w:autoSpaceDN w:val="0"/>
+        <w:adjustRightInd w:val="0"/>
+        <w:ind w:left="480" w:hanging="480"/>
+        <w:jc w:val="left"/>
+        <w:rPr>
+          <w:rFonts w:cs="Times New Roman"/>
+          <w:noProof/>
+        </w:rPr>
+      </w:pPr>
+      <w:r>
+        <w:rPr>
+          <w:rFonts w:cs="Times New Roman"/>
+          <w:noProof/>
+          <w:szCs w:val="24"/>
+        </w:rPr>
+        <w:t xml:space="preserve">Slinkard, K., &amp; Singleton, V. (1977). Total phenol analysis: automation and comparison with manual methods. </w:t>
+      </w:r>
+      <w:r>
+        <w:rPr>
+          <w:rFonts w:cs="Times New Roman"/>
+          <w:i/>
+          <w:iCs/>
+          <w:noProof/>
+          <w:szCs w:val="24"/>
+        </w:rPr>
+        <w:t>Am. J. Enol. Vitic.</w:t>
+      </w:r>
+      <w:r>
+        <w:rPr>
+          <w:rFonts w:cs="Times New Roman"/>
+          <w:noProof/>
+          <w:szCs w:val="24"/>
+        </w:rPr>
+        <w:t xml:space="preserve"> https://doi.org/10.1016/j.carbpol.2011.06.030</w:t>
+      </w:r>
+    </w:p>
+    <w:p>
+      <w:pPr>
+        <w:jc w:val="left"/>
+      </w:pPr>
+      <w:r>
+        <w:fldChar w:fldCharType="end"/>
       </w:r>
     </w:p>
     <w:sectPr>
@@ -7017,6 +7609,14 @@
       <w:iCs/>
     </w:rPr>
   </w:style>
+  <w:style w:type="paragraph" w:styleId="Bibliography">
+    <w:name w:val="Bibliography"/>
+    <w:basedOn w:val="Normal"/>
+    <w:next w:val="Normal"/>
+    <w:uiPriority w:val="37"/>
+    <w:unhideWhenUsed/>
+    <w:rsid w:val="000A3F75"/>
+  </w:style>
 </w:styles>
 </file>
 
@@ -7302,7 +7902,7 @@
         </b:NameList>
       </b:Author>
     </b:Author>
-    <b:RefOrder>2</b:RefOrder>
+    <b:RefOrder>1</b:RefOrder>
   </b:Source>
   <b:Source>
     <b:Tag>SLI77</b:Tag>
@@ -7323,7 +7923,7 @@
     <b:JournalName>American Journal of Enology and Viticulture</b:JournalName>
     <b:Year>1977</b:Year>
     <b:Pages>28, 49–55</b:Pages>
-    <b:RefOrder>1</b:RefOrder>
+    <b:RefOrder>2</b:RefOrder>
   </b:Source>
   <b:Source>
     <b:Tag>CHA02</b:Tag>
@@ -7350,7 +7950,7 @@
 </file>
 
 <file path=customXml/itemProps1.xml><?xml version="1.0" encoding="utf-8"?>
-<ds:datastoreItem xmlns:ds="http://schemas.openxmlformats.org/officeDocument/2006/customXml" ds:itemID="{AA2BCF89-30EA-4B3D-9175-75CB98ACA4AA}">
+<ds:datastoreItem xmlns:ds="http://schemas.openxmlformats.org/officeDocument/2006/customXml" ds:itemID="{D238D4E1-AA0D-45CF-A393-99E5B4147C8C}">
   <ds:schemaRefs>
     <ds:schemaRef ds:uri="http://schemas.openxmlformats.org/officeDocument/2006/bibliography"/>
   </ds:schemaRefs>

</xml_diff>